<commit_message>
realizada primera correccion en la documentacion
</commit_message>
<xml_diff>
--- a/Practica Examen 1er Cuatr TP.docx
+++ b/Practica Examen 1er Cuatr TP.docx
@@ -14,7 +14,7 @@
           <w:sz w:val="40"/>
           <w:szCs w:val="40"/>
         </w:rPr>
-        <w:t>PRACTIA DOS</w:t>
+        <w:t>PRACTICA DOS</w:t>
       </w:r>
     </w:p>
     <w:p>
@@ -56,7 +56,7 @@
     </w:p>
     <w:p>
       <w:pPr>
-        <w:pStyle w:val="style42"/>
+        <w:pStyle w:val="style56"/>
         <w:numPr>
           <w:ilvl w:val="0"/>
           <w:numId w:val="2"/>
@@ -115,7 +115,7 @@
     </w:p>
     <w:p>
       <w:pPr>
-        <w:pStyle w:val="style42"/>
+        <w:pStyle w:val="style56"/>
         <w:numPr>
           <w:ilvl w:val="0"/>
           <w:numId w:val="1"/>
@@ -132,7 +132,7 @@
     </w:p>
     <w:p>
       <w:pPr>
-        <w:pStyle w:val="style42"/>
+        <w:pStyle w:val="style56"/>
         <w:ind w:hanging="0" w:left="1428" w:right="0"/>
       </w:pPr>
       <w:r>
@@ -144,7 +144,7 @@
     </w:p>
     <w:p>
       <w:pPr>
-        <w:pStyle w:val="style42"/>
+        <w:pStyle w:val="style56"/>
         <w:numPr>
           <w:ilvl w:val="0"/>
           <w:numId w:val="1"/>
@@ -161,7 +161,7 @@
     </w:p>
     <w:p>
       <w:pPr>
-        <w:pStyle w:val="style42"/>
+        <w:pStyle w:val="style56"/>
         <w:ind w:hanging="0" w:left="1428" w:right="0"/>
       </w:pPr>
       <w:r>
@@ -180,7 +180,7 @@
     </w:p>
     <w:p>
       <w:pPr>
-        <w:pStyle w:val="style42"/>
+        <w:pStyle w:val="style56"/>
         <w:numPr>
           <w:ilvl w:val="0"/>
           <w:numId w:val="1"/>
@@ -204,7 +204,7 @@
     </w:p>
     <w:p>
       <w:pPr>
-        <w:pStyle w:val="style42"/>
+        <w:pStyle w:val="style56"/>
         <w:ind w:hanging="0" w:left="1428" w:right="0"/>
       </w:pPr>
       <w:r>
@@ -216,7 +216,7 @@
     </w:p>
     <w:p>
       <w:pPr>
-        <w:pStyle w:val="style42"/>
+        <w:pStyle w:val="style56"/>
         <w:numPr>
           <w:ilvl w:val="0"/>
           <w:numId w:val="1"/>
@@ -233,7 +233,7 @@
     </w:p>
     <w:p>
       <w:pPr>
-        <w:pStyle w:val="style42"/>
+        <w:pStyle w:val="style56"/>
         <w:ind w:hanging="0" w:left="1428" w:right="0"/>
       </w:pPr>
       <w:r>
@@ -245,7 +245,7 @@
     </w:p>
     <w:p>
       <w:pPr>
-        <w:pStyle w:val="style42"/>
+        <w:pStyle w:val="style56"/>
         <w:numPr>
           <w:ilvl w:val="0"/>
           <w:numId w:val="1"/>
@@ -262,7 +262,7 @@
     </w:p>
     <w:p>
       <w:pPr>
-        <w:pStyle w:val="style42"/>
+        <w:pStyle w:val="style56"/>
         <w:ind w:hanging="0" w:left="1428" w:right="0"/>
       </w:pPr>
       <w:r>
@@ -274,7 +274,7 @@
     </w:p>
     <w:p>
       <w:pPr>
-        <w:pStyle w:val="style42"/>
+        <w:pStyle w:val="style56"/>
         <w:numPr>
           <w:ilvl w:val="0"/>
           <w:numId w:val="1"/>
@@ -291,7 +291,7 @@
     </w:p>
     <w:p>
       <w:pPr>
-        <w:pStyle w:val="style42"/>
+        <w:pStyle w:val="style56"/>
         <w:ind w:hanging="0" w:left="1428" w:right="0"/>
       </w:pPr>
       <w:r>
@@ -303,7 +303,7 @@
     </w:p>
     <w:p>
       <w:pPr>
-        <w:pStyle w:val="style42"/>
+        <w:pStyle w:val="style56"/>
         <w:numPr>
           <w:ilvl w:val="0"/>
           <w:numId w:val="1"/>
@@ -320,7 +320,7 @@
     </w:p>
     <w:p>
       <w:pPr>
-        <w:pStyle w:val="style42"/>
+        <w:pStyle w:val="style56"/>
         <w:ind w:hanging="0" w:left="1428" w:right="0"/>
       </w:pPr>
       <w:r>
@@ -332,7 +332,7 @@
     </w:p>
     <w:p>
       <w:pPr>
-        <w:pStyle w:val="style42"/>
+        <w:pStyle w:val="style56"/>
         <w:numPr>
           <w:ilvl w:val="0"/>
           <w:numId w:val="1"/>
@@ -349,7 +349,7 @@
     </w:p>
     <w:p>
       <w:pPr>
-        <w:pStyle w:val="style42"/>
+        <w:pStyle w:val="style56"/>
         <w:ind w:hanging="0" w:left="1428" w:right="0"/>
       </w:pPr>
       <w:r>
@@ -361,7 +361,7 @@
     </w:p>
     <w:p>
       <w:pPr>
-        <w:pStyle w:val="style42"/>
+        <w:pStyle w:val="style56"/>
         <w:numPr>
           <w:ilvl w:val="0"/>
           <w:numId w:val="1"/>
@@ -378,7 +378,7 @@
     </w:p>
     <w:p>
       <w:pPr>
-        <w:pStyle w:val="style42"/>
+        <w:pStyle w:val="style56"/>
         <w:keepNext/>
         <w:spacing w:after="0" w:before="200"/>
         <w:ind w:hanging="0" w:left="1428" w:right="0"/>
@@ -393,7 +393,7 @@
     </w:p>
     <w:p>
       <w:pPr>
-        <w:pStyle w:val="style42"/>
+        <w:pStyle w:val="style56"/>
         <w:keepNext/>
         <w:numPr>
           <w:ilvl w:val="0"/>
@@ -443,7 +443,7 @@
     </w:p>
     <w:p>
       <w:pPr>
-        <w:pStyle w:val="style42"/>
+        <w:pStyle w:val="style56"/>
         <w:numPr>
           <w:ilvl w:val="0"/>
           <w:numId w:val="1"/>
@@ -469,7 +469,7 @@
     </w:p>
     <w:p>
       <w:pPr>
-        <w:pStyle w:val="style42"/>
+        <w:pStyle w:val="style56"/>
         <w:spacing w:after="0" w:before="0" w:line="100" w:lineRule="atLeast"/>
         <w:ind w:hanging="0" w:left="1428" w:right="0"/>
         <w:contextualSpacing w:val="false"/>
@@ -484,7 +484,7 @@
     </w:p>
     <w:p>
       <w:pPr>
-        <w:pStyle w:val="style42"/>
+        <w:pStyle w:val="style56"/>
         <w:numPr>
           <w:ilvl w:val="0"/>
           <w:numId w:val="1"/>
@@ -504,7 +504,7 @@
     </w:p>
     <w:p>
       <w:pPr>
-        <w:pStyle w:val="style42"/>
+        <w:pStyle w:val="style56"/>
         <w:spacing w:after="0" w:before="0" w:line="100" w:lineRule="atLeast"/>
         <w:ind w:hanging="0" w:left="1428" w:right="0"/>
         <w:contextualSpacing w:val="false"/>
@@ -519,23 +519,23 @@
     </w:p>
     <w:p>
       <w:pPr>
-        <w:pStyle w:val="style42"/>
-      </w:pPr>
-      <w:r>
-        <w:rPr/>
-      </w:r>
-    </w:p>
-    <w:p>
-      <w:pPr>
-        <w:pStyle w:val="style42"/>
-      </w:pPr>
-      <w:r>
-        <w:rPr/>
-      </w:r>
-    </w:p>
-    <w:p>
-      <w:pPr>
-        <w:pStyle w:val="style42"/>
+        <w:pStyle w:val="style56"/>
+      </w:pPr>
+      <w:r>
+        <w:rPr/>
+      </w:r>
+    </w:p>
+    <w:p>
+      <w:pPr>
+        <w:pStyle w:val="style56"/>
+      </w:pPr>
+      <w:r>
+        <w:rPr/>
+      </w:r>
+    </w:p>
+    <w:p>
+      <w:pPr>
+        <w:pStyle w:val="style56"/>
         <w:keepNext/>
         <w:numPr>
           <w:ilvl w:val="0"/>
@@ -602,14 +602,14 @@
         <w:rPr>
           <w:rFonts w:cs="Calibri" w:eastAsia="Calibri"/>
         </w:rPr>
-        <w:t xml:space="preserve">El objetivo de la pratica es comprobar lo costoso que es comprender y mantener un código sin ningún comentario y sin variables autodocumentadas. Por eso se pide que se </w:t>
+        <w:t xml:space="preserve">El objetivo de la practica es comprobar lo costoso que es comprender y mantener un código sin ningún comentario y sin variables autodocumentadas. Por eso se pide que se </w:t>
       </w:r>
       <w:r>
         <w:rPr>
           <w:rFonts w:cs="Calibri" w:eastAsia="Calibri"/>
           <w:color w:val="000000"/>
         </w:rPr>
-        <w:t>modifique el código para que cumpla los factores de calidad del sofware, en esta práctica se pide en particular dos factores:</w:t>
+        <w:t>modifique el código para que cumpla los factores de calidad del software, en esta práctica se pide en particular dos factores:</w:t>
       </w:r>
     </w:p>
     <w:p>
@@ -768,7 +768,7 @@
     </w:p>
     <w:p>
       <w:pPr>
-        <w:pStyle w:val="style42"/>
+        <w:pStyle w:val="style56"/>
         <w:keepNext/>
         <w:numPr>
           <w:ilvl w:val="0"/>
@@ -825,7 +825,7 @@
     </w:p>
     <w:p>
       <w:pPr>
-        <w:pStyle w:val="style42"/>
+        <w:pStyle w:val="style56"/>
         <w:keepNext/>
         <w:numPr>
           <w:ilvl w:val="0"/>
@@ -857,7 +857,7 @@
     </w:p>
     <w:p>
       <w:pPr>
-        <w:pStyle w:val="style42"/>
+        <w:pStyle w:val="style56"/>
         <w:numPr>
           <w:ilvl w:val="0"/>
           <w:numId w:val="2"/>
@@ -879,15 +879,15 @@
     </w:p>
     <w:p>
       <w:pPr>
-        <w:pStyle w:val="style42"/>
-      </w:pPr>
-      <w:r>
-        <w:rPr/>
-      </w:r>
-    </w:p>
-    <w:p>
-      <w:pPr>
-        <w:pStyle w:val="style42"/>
+        <w:pStyle w:val="style56"/>
+      </w:pPr>
+      <w:r>
+        <w:rPr/>
+      </w:r>
+    </w:p>
+    <w:p>
+      <w:pPr>
+        <w:pStyle w:val="style56"/>
       </w:pPr>
       <w:r>
         <w:rPr/>
@@ -902,15 +902,15 @@
     </w:p>
     <w:p>
       <w:pPr>
-        <w:pStyle w:val="style42"/>
-      </w:pPr>
-      <w:r>
-        <w:rPr/>
-      </w:r>
-    </w:p>
-    <w:p>
-      <w:pPr>
-        <w:pStyle w:val="style42"/>
+        <w:pStyle w:val="style56"/>
+      </w:pPr>
+      <w:r>
+        <w:rPr/>
+      </w:r>
+    </w:p>
+    <w:p>
+      <w:pPr>
+        <w:pStyle w:val="style56"/>
         <w:numPr>
           <w:ilvl w:val="0"/>
           <w:numId w:val="2"/>
@@ -958,7 +958,7 @@
     </w:p>
     <w:p>
       <w:pPr>
-        <w:pStyle w:val="style42"/>
+        <w:pStyle w:val="style56"/>
         <w:numPr>
           <w:ilvl w:val="0"/>
           <w:numId w:val="2"/>
@@ -979,7 +979,7 @@
     </w:p>
     <w:p>
       <w:pPr>
-        <w:pStyle w:val="style42"/>
+        <w:pStyle w:val="style56"/>
         <w:spacing w:line="100" w:lineRule="atLeast"/>
         <w:ind w:firstLine="284" w:left="0" w:right="0"/>
       </w:pPr>
@@ -989,7 +989,7 @@
     </w:p>
     <w:p>
       <w:pPr>
-        <w:pStyle w:val="style42"/>
+        <w:pStyle w:val="style56"/>
         <w:spacing w:line="100" w:lineRule="atLeast"/>
         <w:ind w:firstLine="284" w:left="0" w:right="0"/>
       </w:pPr>
@@ -998,12 +998,12 @@
           <w:sz w:val="24"/>
           <w:szCs w:val="24"/>
         </w:rPr>
-        <w:t>Dado un codigo aportado por el profesor, el cual no contiene ningun factor de calidad del software, y en caso de contenerlo, es en muy poca extension. Se pretende acondicionar lo maximo posible este codigo, aplicandole los factores de calidad del software para que pueda ser llevadero y comprensible para el proximo usuario que tenga que mantenerlo o ampliarlo.</w:t>
-      </w:r>
-    </w:p>
-    <w:p>
-      <w:pPr>
-        <w:pStyle w:val="style42"/>
+        <w:t>Dado un código aportado por el profesor, el cual no contiene ningún factor de calidad del software, y en caso de contenerlo, es en muy poca extensión. Se pretende acondicionar lo máximo posible este código, aplicándole los factores de calidad del software para que pueda ser llevadero y comprensible para el próximo usuario que tenga que mantenerlo o ampliarlo.</w:t>
+      </w:r>
+    </w:p>
+    <w:p>
+      <w:pPr>
+        <w:pStyle w:val="style56"/>
         <w:numPr>
           <w:ilvl w:val="0"/>
           <w:numId w:val="2"/>
@@ -1024,7 +1024,7 @@
     </w:p>
     <w:p>
       <w:pPr>
-        <w:pStyle w:val="style42"/>
+        <w:pStyle w:val="style56"/>
         <w:spacing w:line="100" w:lineRule="atLeast"/>
         <w:ind w:hanging="0" w:left="0" w:right="0"/>
       </w:pPr>
@@ -1084,7 +1084,7 @@
     </w:p>
     <w:p>
       <w:pPr>
-        <w:pStyle w:val="style42"/>
+        <w:pStyle w:val="style56"/>
         <w:numPr>
           <w:ilvl w:val="0"/>
           <w:numId w:val="2"/>
@@ -1103,7 +1103,7 @@
     </w:p>
     <w:p>
       <w:pPr>
-        <w:pStyle w:val="style42"/>
+        <w:pStyle w:val="style56"/>
         <w:spacing w:line="100" w:lineRule="atLeast"/>
         <w:ind w:hanging="0" w:left="0" w:right="0"/>
       </w:pPr>
@@ -1113,7 +1113,7 @@
     </w:p>
     <w:p>
       <w:pPr>
-        <w:pStyle w:val="style42"/>
+        <w:pStyle w:val="style56"/>
         <w:numPr>
           <w:ilvl w:val="0"/>
           <w:numId w:val="3"/>
@@ -1129,7 +1129,7 @@
     </w:p>
     <w:p>
       <w:pPr>
-        <w:pStyle w:val="style42"/>
+        <w:pStyle w:val="style56"/>
         <w:spacing w:line="100" w:lineRule="atLeast"/>
       </w:pPr>
       <w:r>
@@ -1138,7 +1138,7 @@
     </w:p>
     <w:p>
       <w:pPr>
-        <w:pStyle w:val="style42"/>
+        <w:pStyle w:val="style56"/>
         <w:numPr>
           <w:ilvl w:val="0"/>
           <w:numId w:val="3"/>
@@ -1154,31 +1154,31 @@
     </w:p>
     <w:p>
       <w:pPr>
-        <w:pStyle w:val="style42"/>
-      </w:pPr>
-      <w:r>
-        <w:rPr/>
-      </w:r>
-    </w:p>
-    <w:p>
-      <w:pPr>
-        <w:pStyle w:val="style42"/>
-      </w:pPr>
-      <w:r>
-        <w:rPr/>
-      </w:r>
-    </w:p>
-    <w:p>
-      <w:pPr>
-        <w:pStyle w:val="style42"/>
-      </w:pPr>
-      <w:r>
-        <w:rPr/>
-      </w:r>
-    </w:p>
-    <w:p>
-      <w:pPr>
-        <w:pStyle w:val="style42"/>
+        <w:pStyle w:val="style56"/>
+      </w:pPr>
+      <w:r>
+        <w:rPr/>
+      </w:r>
+    </w:p>
+    <w:p>
+      <w:pPr>
+        <w:pStyle w:val="style56"/>
+      </w:pPr>
+      <w:r>
+        <w:rPr/>
+      </w:r>
+    </w:p>
+    <w:p>
+      <w:pPr>
+        <w:pStyle w:val="style56"/>
+      </w:pPr>
+      <w:r>
+        <w:rPr/>
+      </w:r>
+    </w:p>
+    <w:p>
+      <w:pPr>
+        <w:pStyle w:val="style56"/>
         <w:numPr>
           <w:ilvl w:val="0"/>
           <w:numId w:val="2"/>
@@ -1198,7 +1198,7 @@
     </w:p>
     <w:p>
       <w:pPr>
-        <w:pStyle w:val="style42"/>
+        <w:pStyle w:val="style56"/>
         <w:ind w:hanging="0" w:left="0" w:right="0"/>
       </w:pPr>
       <w:r>
@@ -1207,7 +1207,7 @@
     </w:p>
     <w:p>
       <w:pPr>
-        <w:pStyle w:val="style42"/>
+        <w:pStyle w:val="style56"/>
         <w:ind w:hanging="0" w:left="708" w:right="0"/>
       </w:pPr>
       <w:r>
@@ -1244,7 +1244,7 @@
     </w:p>
     <w:p>
       <w:pPr>
-        <w:pStyle w:val="style42"/>
+        <w:pStyle w:val="style56"/>
         <w:numPr>
           <w:ilvl w:val="0"/>
           <w:numId w:val="2"/>
@@ -1264,7 +1264,7 @@
     </w:p>
     <w:p>
       <w:pPr>
-        <w:pStyle w:val="style42"/>
+        <w:pStyle w:val="style56"/>
         <w:ind w:hanging="0" w:left="360" w:right="0"/>
       </w:pPr>
       <w:r>
@@ -1273,7 +1273,7 @@
     </w:p>
     <w:p>
       <w:pPr>
-        <w:pStyle w:val="style42"/>
+        <w:pStyle w:val="style56"/>
         <w:numPr>
           <w:ilvl w:val="0"/>
           <w:numId w:val="2"/>
@@ -1299,7 +1299,7 @@
     </w:p>
     <w:p>
       <w:pPr>
-        <w:pStyle w:val="style42"/>
+        <w:pStyle w:val="style56"/>
         <w:numPr>
           <w:ilvl w:val="1"/>
           <w:numId w:val="4"/>
@@ -1406,7 +1406,7 @@
     </w:p>
     <w:p>
       <w:pPr>
-        <w:pStyle w:val="style42"/>
+        <w:pStyle w:val="style56"/>
         <w:numPr>
           <w:ilvl w:val="1"/>
           <w:numId w:val="4"/>
@@ -1440,7 +1440,7 @@
     </w:p>
     <w:p>
       <w:pPr>
-        <w:pStyle w:val="style42"/>
+        <w:pStyle w:val="style56"/>
         <w:numPr>
           <w:ilvl w:val="0"/>
           <w:numId w:val="4"/>
@@ -1458,7 +1458,7 @@
     </w:p>
     <w:p>
       <w:pPr>
-        <w:pStyle w:val="style42"/>
+        <w:pStyle w:val="style56"/>
         <w:numPr>
           <w:ilvl w:val="0"/>
           <w:numId w:val="4"/>
@@ -1485,7 +1485,7 @@
     </w:p>
     <w:p>
       <w:pPr>
-        <w:pStyle w:val="style42"/>
+        <w:pStyle w:val="style56"/>
         <w:numPr>
           <w:ilvl w:val="0"/>
           <w:numId w:val="2"/>
@@ -1505,7 +1505,7 @@
     </w:p>
     <w:p>
       <w:pPr>
-        <w:pStyle w:val="style42"/>
+        <w:pStyle w:val="style56"/>
         <w:ind w:hanging="0" w:left="360" w:right="0"/>
       </w:pPr>
       <w:r>
@@ -1514,7 +1514,7 @@
     </w:p>
     <w:p>
       <w:pPr>
-        <w:pStyle w:val="style42"/>
+        <w:pStyle w:val="style56"/>
         <w:ind w:hanging="0" w:left="708" w:right="0"/>
       </w:pPr>
       <w:r>
@@ -1527,7 +1527,7 @@
     </w:p>
     <w:p>
       <w:pPr>
-        <w:pStyle w:val="style42"/>
+        <w:pStyle w:val="style56"/>
         <w:ind w:hanging="0" w:left="708" w:right="0"/>
       </w:pPr>
       <w:r>
@@ -1536,7 +1536,7 @@
     </w:p>
     <w:p>
       <w:pPr>
-        <w:pStyle w:val="style42"/>
+        <w:pStyle w:val="style56"/>
         <w:ind w:hanging="0" w:left="708" w:right="0"/>
       </w:pPr>
       <w:r>
@@ -1549,7 +1549,7 @@
     </w:p>
     <w:p>
       <w:pPr>
-        <w:pStyle w:val="style42"/>
+        <w:pStyle w:val="style56"/>
         <w:ind w:hanging="0" w:left="360" w:right="0"/>
       </w:pPr>
       <w:r>
@@ -1558,7 +1558,7 @@
     </w:p>
     <w:p>
       <w:pPr>
-        <w:pStyle w:val="style42"/>
+        <w:pStyle w:val="style56"/>
         <w:numPr>
           <w:ilvl w:val="0"/>
           <w:numId w:val="2"/>
@@ -1589,7 +1589,7 @@
     </w:p>
     <w:p>
       <w:pPr>
-        <w:pStyle w:val="style42"/>
+        <w:pStyle w:val="style56"/>
         <w:numPr>
           <w:ilvl w:val="0"/>
           <w:numId w:val="2"/>
@@ -1623,7 +1623,7 @@
     </w:p>
     <w:p>
       <w:pPr>
-        <w:pStyle w:val="style42"/>
+        <w:pStyle w:val="style56"/>
         <w:numPr>
           <w:ilvl w:val="0"/>
           <w:numId w:val="4"/>
@@ -1656,7 +1656,7 @@
     </w:p>
     <w:p>
       <w:pPr>
-        <w:pStyle w:val="style42"/>
+        <w:pStyle w:val="style56"/>
         <w:numPr>
           <w:ilvl w:val="0"/>
           <w:numId w:val="5"/>
@@ -1680,7 +1680,7 @@
       <w:pgNumType w:fmt="decimal"/>
       <w:formProt w:val="false"/>
       <w:textDirection w:val="lrTb"/>
-      <w:docGrid w:charSpace="8192" w:linePitch="260" w:type="default"/>
+      <w:docGrid w:charSpace="16384" w:linePitch="300" w:type="default"/>
     </w:sectPr>
   </w:body>
 </w:document>
@@ -2528,10 +2528,118 @@
       <w:szCs w:val="28"/>
     </w:rPr>
   </w:style>
-  <w:style w:styleId="style37" w:type="paragraph">
+  <w:style w:styleId="style37" w:type="character">
+    <w:name w:val="ListLabel 21"/>
+    <w:next w:val="style37"/>
+    <w:rPr>
+      <w:b/>
+    </w:rPr>
+  </w:style>
+  <w:style w:styleId="style38" w:type="character">
+    <w:name w:val="ListLabel 22"/>
+    <w:next w:val="style38"/>
+    <w:rPr>
+      <w:b/>
+      <w:sz w:val="32"/>
+      <w:szCs w:val="32"/>
+    </w:rPr>
+  </w:style>
+  <w:style w:styleId="style39" w:type="character">
+    <w:name w:val="ListLabel 23"/>
+    <w:next w:val="style39"/>
+    <w:rPr>
+      <w:rFonts w:cs="Symbol"/>
+    </w:rPr>
+  </w:style>
+  <w:style w:styleId="style40" w:type="character">
+    <w:name w:val="ListLabel 24"/>
+    <w:next w:val="style40"/>
+    <w:rPr>
+      <w:rFonts w:cs="Courier New"/>
+    </w:rPr>
+  </w:style>
+  <w:style w:styleId="style41" w:type="character">
+    <w:name w:val="ListLabel 25"/>
+    <w:next w:val="style41"/>
+    <w:rPr>
+      <w:rFonts w:cs="Wingdings"/>
+    </w:rPr>
+  </w:style>
+  <w:style w:styleId="style42" w:type="character">
+    <w:name w:val="ListLabel 26"/>
+    <w:next w:val="style42"/>
+    <w:rPr>
+      <w:rFonts w:cs="Symbol"/>
+      <w:color w:val="00000A"/>
+    </w:rPr>
+  </w:style>
+  <w:style w:styleId="style43" w:type="character">
+    <w:name w:val="ListLabel 27"/>
+    <w:next w:val="style43"/>
+    <w:rPr>
+      <w:b/>
+      <w:sz w:val="28"/>
+      <w:szCs w:val="28"/>
+    </w:rPr>
+  </w:style>
+  <w:style w:styleId="style44" w:type="character">
+    <w:name w:val="ListLabel 28"/>
+    <w:next w:val="style44"/>
+    <w:rPr>
+      <w:b/>
+    </w:rPr>
+  </w:style>
+  <w:style w:styleId="style45" w:type="character">
+    <w:name w:val="ListLabel 29"/>
+    <w:next w:val="style45"/>
+    <w:rPr>
+      <w:b/>
+      <w:sz w:val="32"/>
+      <w:szCs w:val="32"/>
+    </w:rPr>
+  </w:style>
+  <w:style w:styleId="style46" w:type="character">
+    <w:name w:val="ListLabel 30"/>
+    <w:next w:val="style46"/>
+    <w:rPr>
+      <w:rFonts w:cs="Symbol"/>
+    </w:rPr>
+  </w:style>
+  <w:style w:styleId="style47" w:type="character">
+    <w:name w:val="ListLabel 31"/>
+    <w:next w:val="style47"/>
+    <w:rPr>
+      <w:rFonts w:cs="Courier New"/>
+    </w:rPr>
+  </w:style>
+  <w:style w:styleId="style48" w:type="character">
+    <w:name w:val="ListLabel 32"/>
+    <w:next w:val="style48"/>
+    <w:rPr>
+      <w:rFonts w:cs="Wingdings"/>
+    </w:rPr>
+  </w:style>
+  <w:style w:styleId="style49" w:type="character">
+    <w:name w:val="ListLabel 33"/>
+    <w:next w:val="style49"/>
+    <w:rPr>
+      <w:rFonts w:cs="Symbol"/>
+      <w:color w:val="00000A"/>
+    </w:rPr>
+  </w:style>
+  <w:style w:styleId="style50" w:type="character">
+    <w:name w:val="ListLabel 34"/>
+    <w:next w:val="style50"/>
+    <w:rPr>
+      <w:b/>
+      <w:sz w:val="28"/>
+      <w:szCs w:val="28"/>
+    </w:rPr>
+  </w:style>
+  <w:style w:styleId="style51" w:type="paragraph">
     <w:name w:val="Encabezado"/>
     <w:basedOn w:val="style0"/>
-    <w:next w:val="style38"/>
+    <w:next w:val="style52"/>
     <w:pPr>
       <w:keepNext/>
       <w:spacing w:after="120" w:before="240"/>
@@ -2543,29 +2651,29 @@
       <w:szCs w:val="28"/>
     </w:rPr>
   </w:style>
-  <w:style w:styleId="style38" w:type="paragraph">
+  <w:style w:styleId="style52" w:type="paragraph">
     <w:name w:val="Cuerpo de texto"/>
     <w:basedOn w:val="style0"/>
-    <w:next w:val="style38"/>
+    <w:next w:val="style52"/>
     <w:pPr>
       <w:spacing w:after="120" w:before="0"/>
       <w:contextualSpacing w:val="false"/>
     </w:pPr>
     <w:rPr/>
   </w:style>
-  <w:style w:styleId="style39" w:type="paragraph">
+  <w:style w:styleId="style53" w:type="paragraph">
     <w:name w:val="Lista"/>
-    <w:basedOn w:val="style38"/>
-    <w:next w:val="style39"/>
+    <w:basedOn w:val="style52"/>
+    <w:next w:val="style53"/>
     <w:pPr/>
     <w:rPr>
       <w:rFonts w:cs="Lohit Hindi"/>
     </w:rPr>
   </w:style>
-  <w:style w:styleId="style40" w:type="paragraph">
+  <w:style w:styleId="style54" w:type="paragraph">
     <w:name w:val="Etiqueta"/>
     <w:basedOn w:val="style0"/>
-    <w:next w:val="style40"/>
+    <w:next w:val="style54"/>
     <w:pPr>
       <w:suppressLineNumbers/>
       <w:spacing w:after="120" w:before="120"/>
@@ -2579,10 +2687,10 @@
       <w:szCs w:val="24"/>
     </w:rPr>
   </w:style>
-  <w:style w:styleId="style41" w:type="paragraph">
+  <w:style w:styleId="style55" w:type="paragraph">
     <w:name w:val="Índice"/>
     <w:basedOn w:val="style0"/>
-    <w:next w:val="style41"/>
+    <w:next w:val="style55"/>
     <w:pPr>
       <w:suppressLineNumbers/>
     </w:pPr>
@@ -2590,10 +2698,10 @@
       <w:rFonts w:cs="Lohit Hindi"/>
     </w:rPr>
   </w:style>
-  <w:style w:styleId="style42" w:type="paragraph">
+  <w:style w:styleId="style56" w:type="paragraph">
     <w:name w:val="List Paragraph"/>
     <w:basedOn w:val="style0"/>
-    <w:next w:val="style42"/>
+    <w:next w:val="style56"/>
     <w:pPr/>
     <w:rPr/>
   </w:style>

</xml_diff>

<commit_message>
Primeros cambios en la 'documentacion'
</commit_message>
<xml_diff>
--- a/Practica Examen 1er Cuatr TP.docx
+++ b/Practica Examen 1er Cuatr TP.docx
@@ -5,62 +5,35 @@
     <w:p>
       <w:pPr>
         <w:pStyle w:val="Predeterminado"/>
-        <w:jc w:val="center"/>
-      </w:pPr>
-      <w:r>
-        <w:rPr>
-          <w:rFonts w:eastAsia="Calibri" w:cs="Calibri"/>
+        <w:ind w:left="4248"/>
+        <w:rPr>
+          <w:rFonts w:asciiTheme="minorHAnsi" w:hAnsiTheme="minorHAnsi"/>
+        </w:rPr>
+      </w:pPr>
+      <w:r>
+        <w:rPr>
+          <w:rFonts w:asciiTheme="minorHAnsi" w:eastAsia="Calibri" w:hAnsiTheme="minorHAnsi" w:cs="Calibri"/>
           <w:b/>
-          <w:sz w:val="40"/>
-          <w:szCs w:val="40"/>
-        </w:rPr>
-        <w:t>PRACTIA DOS</w:t>
-      </w:r>
-    </w:p>
-    <w:p>
-      <w:pPr>
-        <w:pStyle w:val="Predeterminado"/>
-        <w:jc w:val="center"/>
-      </w:pPr>
-      <w:r>
-        <w:rPr>
-          <w:rFonts w:eastAsia="Calibri" w:cs="Calibri"/>
-          <w:sz w:val="40"/>
-          <w:szCs w:val="40"/>
-          <w:u w:val="single"/>
-        </w:rPr>
-        <w:t>La Cabro-Hada</w:t>
-      </w:r>
-    </w:p>
-    <w:p>
-      <w:pPr>
-        <w:pStyle w:val="Predeterminado"/>
-        <w:ind w:left="4248"/>
-      </w:pPr>
-      <w:r>
-        <w:rPr>
-          <w:rFonts w:eastAsia="Calibri" w:cs="Calibri"/>
+        </w:rPr>
+        <w:t>Fecha de entrega</w:t>
+      </w:r>
+      <w:r>
+        <w:rPr>
+          <w:rFonts w:asciiTheme="minorHAnsi" w:eastAsia="Calibri" w:hAnsiTheme="minorHAnsi" w:cs="Calibri"/>
           <w:b/>
         </w:rPr>
-        <w:t>Fecha de entrega</w:t>
-      </w:r>
-      <w:r>
-        <w:rPr>
-          <w:rFonts w:eastAsia="Calibri" w:cs="Calibri"/>
-          <w:b/>
-        </w:rPr>
         <w:t>:</w:t>
       </w:r>
       <w:r>
         <w:rPr>
-          <w:rFonts w:eastAsia="Calibri" w:cs="Calibri"/>
+          <w:rFonts w:asciiTheme="minorHAnsi" w:eastAsia="Calibri" w:hAnsiTheme="minorHAnsi" w:cs="Calibri"/>
           <w:color w:val="000000"/>
         </w:rPr>
         <w:t xml:space="preserve"> Examen</w:t>
       </w:r>
       <w:r>
         <w:rPr>
-          <w:rFonts w:eastAsia="Calibri" w:cs="Calibri"/>
+          <w:rFonts w:asciiTheme="minorHAnsi" w:eastAsia="Calibri" w:hAnsiTheme="minorHAnsi" w:cs="Calibri"/>
           <w:color w:val="000000"/>
         </w:rPr>
         <w:t xml:space="preserve"> 1er. Cuatrimestre: </w:t>
@@ -68,32 +41,30 @@
     </w:p>
     <w:p>
       <w:pPr>
-        <w:pStyle w:val="Prrafodelista"/>
-        <w:numPr>
-          <w:ilvl w:val="0"/>
-          <w:numId w:val="2"/>
-        </w:numPr>
-      </w:pPr>
-      <w:r>
-        <w:rPr>
-          <w:rFonts w:eastAsia="Calibri" w:cs="Calibri"/>
-          <w:b/>
-          <w:sz w:val="32"/>
-          <w:szCs w:val="32"/>
-          <w:u w:val="single"/>
+        <w:pStyle w:val="Ttulo1"/>
+        <w:rPr>
+          <w:rFonts w:eastAsia="Calibri"/>
+          <w:sz w:val="26"/>
+        </w:rPr>
+      </w:pPr>
+      <w:bookmarkStart w:id="0" w:name="_GoBack"/>
+      <w:r>
+        <w:rPr>
+          <w:rFonts w:eastAsia="Calibri"/>
         </w:rPr>
         <w:t>Requisitos</w:t>
       </w:r>
       <w:r>
         <w:rPr>
-          <w:rFonts w:eastAsia="Calibri" w:cs="Calibri"/>
-          <w:b/>
+          <w:rFonts w:eastAsia="Calibri"/>
           <w:sz w:val="26"/>
-          <w:u w:val="single"/>
         </w:rPr>
         <w:t xml:space="preserve">: </w:t>
       </w:r>
     </w:p>
+    <w:bookmarkEnd w:id="0"/>
+    <w:p/>
+    <w:p/>
     <w:p>
       <w:pPr>
         <w:pStyle w:val="Predeterminado"/>
@@ -102,13 +73,14 @@
           <w:numId w:val="9"/>
         </w:numPr>
         <w:rPr>
-          <w:sz w:val="24"/>
-          <w:szCs w:val="24"/>
-        </w:rPr>
-      </w:pPr>
-      <w:r>
-        <w:rPr>
-          <w:rFonts w:eastAsia="Calibri" w:cs="Calibri"/>
+          <w:rFonts w:asciiTheme="minorHAnsi" w:hAnsiTheme="minorHAnsi"/>
+          <w:sz w:val="24"/>
+          <w:szCs w:val="24"/>
+        </w:rPr>
+      </w:pPr>
+      <w:r>
+        <w:rPr>
+          <w:rFonts w:asciiTheme="minorHAnsi" w:eastAsia="Calibri" w:hAnsiTheme="minorHAnsi" w:cs="Calibri"/>
           <w:sz w:val="24"/>
           <w:szCs w:val="24"/>
         </w:rPr>
@@ -123,16 +95,34 @@
           <w:numId w:val="9"/>
         </w:numPr>
         <w:rPr>
-          <w:sz w:val="24"/>
-          <w:szCs w:val="24"/>
-        </w:rPr>
-      </w:pPr>
-      <w:r>
-        <w:rPr>
-          <w:sz w:val="24"/>
-          <w:szCs w:val="24"/>
-        </w:rPr>
-        <w:t>Es necesario conocer el leguaje java así como tener conocimientos de la herramienta eclipse</w:t>
+          <w:rFonts w:asciiTheme="minorHAnsi" w:hAnsiTheme="minorHAnsi"/>
+          <w:sz w:val="24"/>
+          <w:szCs w:val="24"/>
+        </w:rPr>
+      </w:pPr>
+      <w:r>
+        <w:rPr>
+          <w:rFonts w:asciiTheme="minorHAnsi" w:hAnsiTheme="minorHAnsi"/>
+          <w:sz w:val="24"/>
+          <w:szCs w:val="24"/>
+        </w:rPr>
+        <w:t xml:space="preserve">Es necesario </w:t>
+      </w:r>
+      <w:r>
+        <w:rPr>
+          <w:rFonts w:asciiTheme="minorHAnsi" w:hAnsiTheme="minorHAnsi"/>
+          <w:sz w:val="24"/>
+          <w:szCs w:val="24"/>
+        </w:rPr>
+        <w:t>conocer el lenguaje J</w:t>
+      </w:r>
+      <w:r>
+        <w:rPr>
+          <w:rFonts w:asciiTheme="minorHAnsi" w:hAnsiTheme="minorHAnsi"/>
+          <w:sz w:val="24"/>
+          <w:szCs w:val="24"/>
+        </w:rPr>
+        <w:t>ava así como tener conocimientos de la herramienta eclipse</w:t>
       </w:r>
     </w:p>
     <w:p>
@@ -143,12 +133,14 @@
           <w:numId w:val="9"/>
         </w:numPr>
         <w:rPr>
-          <w:sz w:val="24"/>
-          <w:szCs w:val="24"/>
-        </w:rPr>
-      </w:pPr>
-      <w:r>
-        <w:rPr>
+          <w:rFonts w:asciiTheme="minorHAnsi" w:hAnsiTheme="minorHAnsi"/>
+          <w:sz w:val="24"/>
+          <w:szCs w:val="24"/>
+        </w:rPr>
+      </w:pPr>
+      <w:r>
+        <w:rPr>
+          <w:rFonts w:asciiTheme="minorHAnsi" w:hAnsiTheme="minorHAnsi"/>
           <w:sz w:val="24"/>
           <w:szCs w:val="24"/>
         </w:rPr>
@@ -160,6 +152,7 @@
         <w:pStyle w:val="Predeterminado"/>
         <w:ind w:left="1428"/>
         <w:rPr>
+          <w:rFonts w:asciiTheme="minorHAnsi" w:hAnsiTheme="minorHAnsi"/>
           <w:sz w:val="24"/>
           <w:szCs w:val="24"/>
         </w:rPr>
@@ -174,10 +167,13 @@
           <w:numId w:val="2"/>
         </w:numPr>
         <w:spacing w:before="200" w:after="0"/>
-      </w:pPr>
-      <w:r>
-        <w:rPr>
-          <w:rFonts w:eastAsia="Calibri" w:cs="Calibri"/>
+        <w:rPr>
+          <w:rFonts w:asciiTheme="minorHAnsi" w:hAnsiTheme="minorHAnsi"/>
+        </w:rPr>
+      </w:pPr>
+      <w:r>
+        <w:rPr>
+          <w:rFonts w:asciiTheme="minorHAnsi" w:eastAsia="Calibri" w:hAnsiTheme="minorHAnsi" w:cs="Calibri"/>
           <w:b/>
           <w:sz w:val="32"/>
           <w:szCs w:val="32"/>
@@ -192,6 +188,9 @@
         <w:keepNext/>
         <w:spacing w:before="200" w:after="0"/>
         <w:ind w:left="360"/>
+        <w:rPr>
+          <w:rFonts w:asciiTheme="minorHAnsi" w:hAnsiTheme="minorHAnsi"/>
+        </w:rPr>
       </w:pPr>
     </w:p>
     <w:p>
@@ -199,10 +198,13 @@
         <w:pStyle w:val="Predeterminado"/>
         <w:spacing w:after="0" w:line="100" w:lineRule="atLeast"/>
         <w:ind w:left="708"/>
-      </w:pPr>
-      <w:r>
-        <w:rPr>
-          <w:rFonts w:eastAsia="Calibri" w:cs="Calibri"/>
+        <w:rPr>
+          <w:rFonts w:asciiTheme="minorHAnsi" w:hAnsiTheme="minorHAnsi"/>
+        </w:rPr>
+      </w:pPr>
+      <w:r>
+        <w:rPr>
+          <w:rFonts w:asciiTheme="minorHAnsi" w:eastAsia="Calibri" w:hAnsiTheme="minorHAnsi" w:cs="Calibri"/>
           <w:b/>
           <w:color w:val="000000"/>
           <w:sz w:val="28"/>
@@ -212,7 +214,7 @@
       </w:r>
       <w:r>
         <w:rPr>
-          <w:rFonts w:eastAsia="Calibri" w:cs="Calibri"/>
+          <w:rFonts w:asciiTheme="minorHAnsi" w:eastAsia="Calibri" w:hAnsiTheme="minorHAnsi" w:cs="Calibri"/>
           <w:color w:val="000000"/>
         </w:rPr>
         <w:t>:</w:t>
@@ -223,6 +225,9 @@
         <w:pStyle w:val="Predeterminado"/>
         <w:spacing w:after="0" w:line="100" w:lineRule="atLeast"/>
         <w:ind w:left="708"/>
+        <w:rPr>
+          <w:rFonts w:asciiTheme="minorHAnsi" w:hAnsiTheme="minorHAnsi"/>
+        </w:rPr>
       </w:pPr>
     </w:p>
     <w:p>
@@ -231,13 +236,14 @@
         <w:spacing w:after="0" w:line="100" w:lineRule="atLeast"/>
         <w:ind w:left="708"/>
         <w:rPr>
-          <w:sz w:val="24"/>
-          <w:szCs w:val="24"/>
-        </w:rPr>
-      </w:pPr>
-      <w:r>
-        <w:rPr>
-          <w:rFonts w:eastAsia="Calibri" w:cs="Calibri"/>
+          <w:rFonts w:asciiTheme="minorHAnsi" w:hAnsiTheme="minorHAnsi"/>
+          <w:sz w:val="24"/>
+          <w:szCs w:val="24"/>
+        </w:rPr>
+      </w:pPr>
+      <w:r>
+        <w:rPr>
+          <w:rFonts w:asciiTheme="minorHAnsi" w:eastAsia="Calibri" w:hAnsiTheme="minorHAnsi" w:cs="Calibri"/>
           <w:sz w:val="24"/>
           <w:szCs w:val="24"/>
         </w:rPr>
@@ -245,7 +251,7 @@
       </w:r>
       <w:r>
         <w:rPr>
-          <w:rFonts w:eastAsia="Calibri" w:cs="Calibri"/>
+          <w:rFonts w:asciiTheme="minorHAnsi" w:eastAsia="Calibri" w:hAnsiTheme="minorHAnsi" w:cs="Calibri"/>
           <w:sz w:val="24"/>
           <w:szCs w:val="24"/>
         </w:rPr>
@@ -253,7 +259,7 @@
       </w:r>
       <w:r>
         <w:rPr>
-          <w:rFonts w:eastAsia="Calibri" w:cs="Calibri"/>
+          <w:rFonts w:asciiTheme="minorHAnsi" w:eastAsia="Calibri" w:hAnsiTheme="minorHAnsi" w:cs="Calibri"/>
           <w:sz w:val="24"/>
           <w:szCs w:val="24"/>
         </w:rPr>
@@ -261,7 +267,7 @@
       </w:r>
       <w:r>
         <w:rPr>
-          <w:rFonts w:eastAsia="Calibri" w:cs="Calibri"/>
+          <w:rFonts w:asciiTheme="minorHAnsi" w:eastAsia="Calibri" w:hAnsiTheme="minorHAnsi" w:cs="Calibri"/>
           <w:color w:val="000000"/>
           <w:sz w:val="24"/>
           <w:szCs w:val="24"/>
@@ -270,7 +276,7 @@
       </w:r>
       <w:r>
         <w:rPr>
-          <w:rFonts w:eastAsia="Calibri" w:cs="Calibri"/>
+          <w:rFonts w:asciiTheme="minorHAnsi" w:eastAsia="Calibri" w:hAnsiTheme="minorHAnsi" w:cs="Calibri"/>
           <w:color w:val="000000"/>
           <w:sz w:val="24"/>
           <w:szCs w:val="24"/>
@@ -279,7 +285,7 @@
       </w:r>
       <w:r>
         <w:rPr>
-          <w:rFonts w:eastAsia="Calibri" w:cs="Calibri"/>
+          <w:rFonts w:asciiTheme="minorHAnsi" w:eastAsia="Calibri" w:hAnsiTheme="minorHAnsi" w:cs="Calibri"/>
           <w:color w:val="000000"/>
           <w:sz w:val="24"/>
           <w:szCs w:val="24"/>
@@ -293,6 +299,7 @@
         <w:spacing w:after="0" w:line="100" w:lineRule="atLeast"/>
         <w:ind w:left="708"/>
         <w:rPr>
+          <w:rFonts w:asciiTheme="minorHAnsi" w:hAnsiTheme="minorHAnsi"/>
           <w:sz w:val="24"/>
           <w:szCs w:val="24"/>
         </w:rPr>
@@ -304,13 +311,14 @@
         <w:spacing w:after="0" w:line="100" w:lineRule="atLeast"/>
         <w:ind w:left="708"/>
         <w:rPr>
-          <w:sz w:val="24"/>
-          <w:szCs w:val="24"/>
-        </w:rPr>
-      </w:pPr>
-      <w:r>
-        <w:rPr>
-          <w:rFonts w:eastAsia="Calibri" w:cs="Calibri"/>
+          <w:rFonts w:asciiTheme="minorHAnsi" w:hAnsiTheme="minorHAnsi"/>
+          <w:sz w:val="24"/>
+          <w:szCs w:val="24"/>
+        </w:rPr>
+      </w:pPr>
+      <w:r>
+        <w:rPr>
+          <w:rFonts w:asciiTheme="minorHAnsi" w:eastAsia="Calibri" w:hAnsiTheme="minorHAnsi" w:cs="Calibri"/>
           <w:color w:val="000000"/>
           <w:sz w:val="24"/>
           <w:szCs w:val="24"/>
@@ -319,7 +327,7 @@
       </w:r>
       <w:r>
         <w:rPr>
-          <w:rFonts w:eastAsia="Calibri" w:cs="Calibri"/>
+          <w:rFonts w:asciiTheme="minorHAnsi" w:eastAsia="Calibri" w:hAnsiTheme="minorHAnsi" w:cs="Calibri"/>
           <w:b/>
           <w:color w:val="000000"/>
           <w:sz w:val="24"/>
@@ -329,7 +337,7 @@
       </w:r>
       <w:r>
         <w:rPr>
-          <w:rFonts w:eastAsia="Calibri" w:cs="Calibri"/>
+          <w:rFonts w:asciiTheme="minorHAnsi" w:eastAsia="Calibri" w:hAnsiTheme="minorHAnsi" w:cs="Calibri"/>
           <w:color w:val="000000"/>
           <w:sz w:val="24"/>
           <w:szCs w:val="24"/>
@@ -343,6 +351,7 @@
         <w:spacing w:after="0" w:line="100" w:lineRule="atLeast"/>
         <w:ind w:left="708"/>
         <w:rPr>
+          <w:rFonts w:asciiTheme="minorHAnsi" w:hAnsiTheme="minorHAnsi"/>
           <w:sz w:val="24"/>
           <w:szCs w:val="24"/>
         </w:rPr>
@@ -354,13 +363,14 @@
         <w:spacing w:after="0" w:line="100" w:lineRule="atLeast"/>
         <w:ind w:left="708"/>
         <w:rPr>
-          <w:sz w:val="24"/>
-          <w:szCs w:val="24"/>
-        </w:rPr>
-      </w:pPr>
-      <w:r>
-        <w:rPr>
-          <w:rFonts w:eastAsia="Calibri" w:cs="Calibri"/>
+          <w:rFonts w:asciiTheme="minorHAnsi" w:hAnsiTheme="minorHAnsi"/>
+          <w:sz w:val="24"/>
+          <w:szCs w:val="24"/>
+        </w:rPr>
+      </w:pPr>
+      <w:r>
+        <w:rPr>
+          <w:rFonts w:asciiTheme="minorHAnsi" w:eastAsia="Calibri" w:hAnsiTheme="minorHAnsi" w:cs="Calibri"/>
           <w:color w:val="000000"/>
           <w:sz w:val="24"/>
           <w:szCs w:val="24"/>
@@ -369,7 +379,7 @@
       </w:r>
       <w:r>
         <w:rPr>
-          <w:rFonts w:eastAsia="Calibri" w:cs="Calibri"/>
+          <w:rFonts w:asciiTheme="minorHAnsi" w:eastAsia="Calibri" w:hAnsiTheme="minorHAnsi" w:cs="Calibri"/>
           <w:b/>
           <w:color w:val="000000"/>
           <w:sz w:val="24"/>
@@ -379,34 +389,16 @@
       </w:r>
       <w:r>
         <w:rPr>
-          <w:rFonts w:eastAsia="Calibri" w:cs="Calibri"/>
+          <w:rFonts w:asciiTheme="minorHAnsi" w:eastAsia="Calibri" w:hAnsiTheme="minorHAnsi" w:cs="Calibri"/>
           <w:color w:val="000000"/>
           <w:sz w:val="24"/>
           <w:szCs w:val="24"/>
         </w:rPr>
-        <w:t>: La leg</w:t>
-      </w:r>
-      <w:r>
-        <w:rPr>
-          <w:rFonts w:eastAsia="Calibri" w:cs="Calibri"/>
-          <w:color w:val="000000"/>
-          <w:sz w:val="24"/>
-          <w:szCs w:val="24"/>
-        </w:rPr>
-        <w:t xml:space="preserve">ibilidad se refieres al modo </w:t>
-      </w:r>
-      <w:r>
-        <w:rPr>
-          <w:rFonts w:eastAsia="Calibri" w:cs="Calibri"/>
-          <w:color w:val="000000"/>
-          <w:sz w:val="24"/>
-          <w:szCs w:val="24"/>
-        </w:rPr>
-        <w:t xml:space="preserve">en que se estructura la información (flujo de datos). </w:t>
-      </w:r>
-      <w:r>
-        <w:rPr>
-          <w:rFonts w:eastAsia="Calibri" w:cs="Calibri"/>
+        <w:t xml:space="preserve">: La legibilidad se refieres al modo en que se estructura la información (flujo de datos). </w:t>
+      </w:r>
+      <w:r>
+        <w:rPr>
+          <w:rFonts w:asciiTheme="minorHAnsi" w:eastAsia="Calibri" w:hAnsiTheme="minorHAnsi" w:cs="Calibri"/>
           <w:color w:val="000000"/>
           <w:sz w:val="24"/>
           <w:szCs w:val="24"/>
@@ -419,6 +411,7 @@
         <w:pStyle w:val="Predeterminado"/>
         <w:spacing w:after="0" w:line="100" w:lineRule="atLeast"/>
         <w:rPr>
+          <w:rFonts w:asciiTheme="minorHAnsi" w:hAnsiTheme="minorHAnsi"/>
           <w:sz w:val="24"/>
           <w:szCs w:val="24"/>
         </w:rPr>
@@ -429,10 +422,13 @@
         <w:pStyle w:val="Predeterminado"/>
         <w:spacing w:after="0" w:line="100" w:lineRule="atLeast"/>
         <w:ind w:firstLine="708"/>
-      </w:pPr>
-      <w:r>
-        <w:rPr>
-          <w:rFonts w:eastAsia="Calibri" w:cs="Calibri"/>
+        <w:rPr>
+          <w:rFonts w:asciiTheme="minorHAnsi" w:hAnsiTheme="minorHAnsi"/>
+        </w:rPr>
+      </w:pPr>
+      <w:r>
+        <w:rPr>
+          <w:rFonts w:asciiTheme="minorHAnsi" w:eastAsia="Calibri" w:hAnsiTheme="minorHAnsi" w:cs="Calibri"/>
           <w:b/>
           <w:color w:val="000000"/>
           <w:sz w:val="28"/>
@@ -442,7 +438,7 @@
       </w:r>
       <w:r>
         <w:rPr>
-          <w:rFonts w:eastAsia="Calibri" w:cs="Calibri"/>
+          <w:rFonts w:asciiTheme="minorHAnsi" w:eastAsia="Calibri" w:hAnsiTheme="minorHAnsi" w:cs="Calibri"/>
           <w:color w:val="000000"/>
         </w:rPr>
         <w:t>:</w:t>
@@ -456,14 +452,26 @@
           <w:numId w:val="12"/>
         </w:numPr>
         <w:spacing w:after="0" w:line="100" w:lineRule="atLeast"/>
-      </w:pPr>
-      <w:r>
+        <w:rPr>
+          <w:rFonts w:asciiTheme="minorHAnsi" w:hAnsiTheme="minorHAnsi"/>
+        </w:rPr>
+      </w:pPr>
+      <w:r>
+        <w:rPr>
+          <w:rFonts w:asciiTheme="minorHAnsi" w:hAnsiTheme="minorHAnsi"/>
+        </w:rPr>
         <w:t>Co</w:t>
       </w:r>
       <w:r>
+        <w:rPr>
+          <w:rFonts w:asciiTheme="minorHAnsi" w:hAnsiTheme="minorHAnsi"/>
+        </w:rPr>
         <w:t>n</w:t>
       </w:r>
       <w:r>
+        <w:rPr>
+          <w:rFonts w:asciiTheme="minorHAnsi" w:hAnsiTheme="minorHAnsi"/>
+        </w:rPr>
         <w:t>seguir que compile y que funcione.</w:t>
       </w:r>
     </w:p>
@@ -476,13 +484,14 @@
         </w:numPr>
         <w:spacing w:after="0" w:line="100" w:lineRule="atLeast"/>
         <w:rPr>
-          <w:sz w:val="24"/>
-          <w:szCs w:val="24"/>
-        </w:rPr>
-      </w:pPr>
-      <w:r>
-        <w:rPr>
-          <w:rFonts w:eastAsia="Calibri" w:cs="Calibri"/>
+          <w:rFonts w:asciiTheme="minorHAnsi" w:hAnsiTheme="minorHAnsi"/>
+          <w:sz w:val="24"/>
+          <w:szCs w:val="24"/>
+        </w:rPr>
+      </w:pPr>
+      <w:r>
+        <w:rPr>
+          <w:rFonts w:asciiTheme="minorHAnsi" w:eastAsia="Calibri" w:hAnsiTheme="minorHAnsi" w:cs="Calibri"/>
           <w:color w:val="000000"/>
           <w:sz w:val="24"/>
           <w:szCs w:val="24"/>
@@ -495,6 +504,9 @@
         <w:pStyle w:val="Predeterminado"/>
         <w:spacing w:after="0" w:line="100" w:lineRule="atLeast"/>
         <w:ind w:firstLine="708"/>
+        <w:rPr>
+          <w:rFonts w:asciiTheme="minorHAnsi" w:hAnsiTheme="minorHAnsi"/>
+        </w:rPr>
       </w:pPr>
     </w:p>
     <w:p>
@@ -506,10 +518,13 @@
           <w:numId w:val="2"/>
         </w:numPr>
         <w:spacing w:before="200" w:after="0"/>
-      </w:pPr>
-      <w:r>
-        <w:rPr>
-          <w:rFonts w:eastAsia="Calibri" w:cs="Calibri"/>
+        <w:rPr>
+          <w:rFonts w:asciiTheme="minorHAnsi" w:hAnsiTheme="minorHAnsi"/>
+        </w:rPr>
+      </w:pPr>
+      <w:r>
+        <w:rPr>
+          <w:rFonts w:asciiTheme="minorHAnsi" w:eastAsia="Calibri" w:hAnsiTheme="minorHAnsi" w:cs="Calibri"/>
           <w:b/>
           <w:sz w:val="32"/>
           <w:szCs w:val="32"/>
@@ -519,7 +534,7 @@
       </w:r>
       <w:r>
         <w:rPr>
-          <w:rFonts w:eastAsia="Calibri" w:cs="Calibri"/>
+          <w:rFonts w:asciiTheme="minorHAnsi" w:eastAsia="Calibri" w:hAnsiTheme="minorHAnsi" w:cs="Calibri"/>
           <w:b/>
           <w:sz w:val="26"/>
         </w:rPr>
@@ -533,13 +548,14 @@
         <w:spacing w:before="200" w:after="0"/>
         <w:ind w:left="708"/>
         <w:rPr>
-          <w:sz w:val="24"/>
-          <w:szCs w:val="24"/>
-        </w:rPr>
-      </w:pPr>
-      <w:r>
-        <w:rPr>
-          <w:rFonts w:eastAsia="Calibri" w:cs="Calibri"/>
+          <w:rFonts w:asciiTheme="minorHAnsi" w:hAnsiTheme="minorHAnsi"/>
+          <w:sz w:val="24"/>
+          <w:szCs w:val="24"/>
+        </w:rPr>
+      </w:pPr>
+      <w:r>
+        <w:rPr>
+          <w:rFonts w:asciiTheme="minorHAnsi" w:eastAsia="Calibri" w:hAnsiTheme="minorHAnsi" w:cs="Calibri"/>
           <w:sz w:val="24"/>
           <w:szCs w:val="24"/>
         </w:rPr>
@@ -547,7 +563,7 @@
       </w:r>
       <w:r>
         <w:rPr>
-          <w:rFonts w:eastAsia="Calibri" w:cs="Calibri"/>
+          <w:rFonts w:asciiTheme="minorHAnsi" w:eastAsia="Calibri" w:hAnsiTheme="minorHAnsi" w:cs="Calibri"/>
           <w:sz w:val="24"/>
           <w:szCs w:val="24"/>
         </w:rPr>
@@ -561,6 +577,9 @@
         <w:keepNext/>
         <w:spacing w:before="200" w:after="0"/>
         <w:ind w:left="708"/>
+        <w:rPr>
+          <w:rFonts w:asciiTheme="minorHAnsi" w:hAnsiTheme="minorHAnsi"/>
+        </w:rPr>
       </w:pPr>
     </w:p>
     <w:p>
@@ -572,10 +591,13 @@
           <w:numId w:val="2"/>
         </w:numPr>
         <w:spacing w:before="200" w:after="0"/>
-      </w:pPr>
-      <w:r>
-        <w:rPr>
-          <w:rFonts w:eastAsia="Calibri" w:cs="Calibri"/>
+        <w:rPr>
+          <w:rFonts w:asciiTheme="minorHAnsi" w:hAnsiTheme="minorHAnsi"/>
+        </w:rPr>
+      </w:pPr>
+      <w:r>
+        <w:rPr>
+          <w:rFonts w:asciiTheme="minorHAnsi" w:eastAsia="Calibri" w:hAnsiTheme="minorHAnsi" w:cs="Calibri"/>
           <w:b/>
           <w:sz w:val="32"/>
           <w:szCs w:val="32"/>
@@ -588,6 +610,9 @@
       <w:pPr>
         <w:pStyle w:val="Predeterminado"/>
         <w:spacing w:after="0" w:line="100" w:lineRule="atLeast"/>
+        <w:rPr>
+          <w:rFonts w:asciiTheme="minorHAnsi" w:hAnsiTheme="minorHAnsi"/>
+        </w:rPr>
       </w:pPr>
     </w:p>
     <w:p>
@@ -599,11 +624,15 @@
         </w:numPr>
         <w:spacing w:line="100" w:lineRule="atLeast"/>
         <w:jc w:val="both"/>
-      </w:pPr>
-      <w:bookmarkStart w:id="0" w:name="_Toc341342825"/>
-      <w:bookmarkEnd w:id="0"/>
-      <w:r>
-        <w:rPr>
+        <w:rPr>
+          <w:rFonts w:asciiTheme="minorHAnsi" w:hAnsiTheme="minorHAnsi"/>
+        </w:rPr>
+      </w:pPr>
+      <w:bookmarkStart w:id="1" w:name="_Toc341342825"/>
+      <w:bookmarkEnd w:id="1"/>
+      <w:r>
+        <w:rPr>
+          <w:rFonts w:asciiTheme="minorHAnsi" w:hAnsiTheme="minorHAnsi"/>
           <w:b/>
           <w:sz w:val="32"/>
           <w:szCs w:val="32"/>
@@ -617,21 +646,24 @@
         <w:pStyle w:val="Prrafodelista"/>
         <w:ind w:left="708"/>
         <w:rPr>
-          <w:sz w:val="24"/>
-          <w:szCs w:val="24"/>
-        </w:rPr>
-      </w:pPr>
-      <w:r>
-        <w:rPr>
+          <w:rFonts w:asciiTheme="minorHAnsi" w:hAnsiTheme="minorHAnsi"/>
+          <w:sz w:val="24"/>
+          <w:szCs w:val="24"/>
+        </w:rPr>
+      </w:pPr>
+      <w:r>
+        <w:rPr>
+          <w:rFonts w:asciiTheme="minorHAnsi" w:hAnsiTheme="minorHAnsi"/>
           <w:sz w:val="24"/>
           <w:szCs w:val="24"/>
         </w:rPr>
         <w:t xml:space="preserve">La </w:t>
       </w:r>
-      <w:bookmarkStart w:id="1" w:name="_Toc341342826"/>
-      <w:bookmarkEnd w:id="1"/>
-      <w:r>
-        <w:rPr>
+      <w:bookmarkStart w:id="2" w:name="_Toc341342826"/>
+      <w:bookmarkEnd w:id="2"/>
+      <w:r>
+        <w:rPr>
+          <w:rFonts w:asciiTheme="minorHAnsi" w:hAnsiTheme="minorHAnsi"/>
           <w:sz w:val="24"/>
           <w:szCs w:val="24"/>
         </w:rPr>
@@ -639,6 +671,7 @@
       </w:r>
       <w:r>
         <w:rPr>
+          <w:rFonts w:asciiTheme="minorHAnsi" w:hAnsiTheme="minorHAnsi"/>
           <w:sz w:val="24"/>
           <w:szCs w:val="24"/>
         </w:rPr>
@@ -646,6 +679,7 @@
       </w:r>
       <w:r>
         <w:rPr>
+          <w:rFonts w:asciiTheme="minorHAnsi" w:hAnsiTheme="minorHAnsi"/>
           <w:sz w:val="24"/>
           <w:szCs w:val="24"/>
         </w:rPr>
@@ -653,6 +687,7 @@
       </w:r>
       <w:r>
         <w:rPr>
+          <w:rFonts w:asciiTheme="minorHAnsi" w:hAnsiTheme="minorHAnsi"/>
           <w:sz w:val="24"/>
           <w:szCs w:val="24"/>
         </w:rPr>
@@ -660,6 +695,7 @@
       </w:r>
       <w:r>
         <w:rPr>
+          <w:rFonts w:asciiTheme="minorHAnsi" w:hAnsiTheme="minorHAnsi"/>
           <w:sz w:val="24"/>
           <w:szCs w:val="24"/>
         </w:rPr>
@@ -667,6 +703,7 @@
       </w:r>
       <w:r>
         <w:rPr>
+          <w:rFonts w:asciiTheme="minorHAnsi" w:hAnsiTheme="minorHAnsi"/>
           <w:sz w:val="24"/>
           <w:szCs w:val="24"/>
         </w:rPr>
@@ -674,6 +711,7 @@
       </w:r>
       <w:r>
         <w:rPr>
+          <w:rFonts w:asciiTheme="minorHAnsi" w:hAnsiTheme="minorHAnsi"/>
           <w:sz w:val="24"/>
           <w:szCs w:val="24"/>
         </w:rPr>
@@ -681,6 +719,7 @@
       </w:r>
       <w:r>
         <w:rPr>
+          <w:rFonts w:asciiTheme="minorHAnsi" w:hAnsiTheme="minorHAnsi"/>
           <w:sz w:val="24"/>
           <w:szCs w:val="24"/>
         </w:rPr>
@@ -690,6 +729,9 @@
     <w:p>
       <w:pPr>
         <w:pStyle w:val="Prrafodelista"/>
+        <w:rPr>
+          <w:rFonts w:asciiTheme="minorHAnsi" w:hAnsiTheme="minorHAnsi"/>
+        </w:rPr>
       </w:pPr>
     </w:p>
     <w:p>
@@ -701,9 +743,13 @@
         </w:numPr>
         <w:spacing w:line="100" w:lineRule="atLeast"/>
         <w:jc w:val="both"/>
-      </w:pPr>
-      <w:r>
-        <w:rPr>
+        <w:rPr>
+          <w:rFonts w:asciiTheme="minorHAnsi" w:hAnsiTheme="minorHAnsi"/>
+        </w:rPr>
+      </w:pPr>
+      <w:r>
+        <w:rPr>
+          <w:rFonts w:asciiTheme="minorHAnsi" w:hAnsiTheme="minorHAnsi"/>
           <w:b/>
           <w:sz w:val="32"/>
           <w:szCs w:val="32"/>
@@ -717,9 +763,13 @@
         <w:pStyle w:val="Predeterminado"/>
         <w:spacing w:line="100" w:lineRule="atLeast"/>
         <w:ind w:left="720"/>
-      </w:pPr>
-      <w:r>
-        <w:rPr>
+        <w:rPr>
+          <w:rFonts w:asciiTheme="minorHAnsi" w:hAnsiTheme="minorHAnsi"/>
+        </w:rPr>
+      </w:pPr>
+      <w:r>
+        <w:rPr>
+          <w:rFonts w:asciiTheme="minorHAnsi" w:hAnsiTheme="minorHAnsi"/>
           <w:sz w:val="24"/>
           <w:szCs w:val="24"/>
         </w:rPr>
@@ -731,9 +781,13 @@
         <w:pStyle w:val="Predeterminado"/>
         <w:spacing w:line="100" w:lineRule="atLeast"/>
         <w:ind w:left="720"/>
-      </w:pPr>
-      <w:r>
-        <w:rPr>
+        <w:rPr>
+          <w:rFonts w:asciiTheme="minorHAnsi" w:hAnsiTheme="minorHAnsi"/>
+        </w:rPr>
+      </w:pPr>
+      <w:r>
+        <w:rPr>
+          <w:rFonts w:asciiTheme="minorHAnsi" w:hAnsiTheme="minorHAnsi"/>
           <w:sz w:val="24"/>
           <w:szCs w:val="24"/>
         </w:rPr>
@@ -741,6 +795,7 @@
       </w:r>
       <w:r>
         <w:rPr>
+          <w:rFonts w:asciiTheme="minorHAnsi" w:hAnsiTheme="minorHAnsi"/>
           <w:sz w:val="24"/>
           <w:szCs w:val="24"/>
         </w:rPr>
@@ -748,6 +803,7 @@
       </w:r>
       <w:r>
         <w:rPr>
+          <w:rFonts w:asciiTheme="minorHAnsi" w:hAnsiTheme="minorHAnsi"/>
           <w:sz w:val="24"/>
           <w:szCs w:val="24"/>
         </w:rPr>
@@ -762,11 +818,15 @@
           <w:numId w:val="2"/>
         </w:numPr>
         <w:spacing w:line="100" w:lineRule="atLeast"/>
-      </w:pPr>
-      <w:bookmarkStart w:id="2" w:name="_Toc341342827"/>
-      <w:bookmarkEnd w:id="2"/>
-      <w:r>
-        <w:rPr>
+        <w:rPr>
+          <w:rFonts w:asciiTheme="minorHAnsi" w:hAnsiTheme="minorHAnsi"/>
+        </w:rPr>
+      </w:pPr>
+      <w:bookmarkStart w:id="3" w:name="_Toc341342827"/>
+      <w:bookmarkEnd w:id="3"/>
+      <w:r>
+        <w:rPr>
+          <w:rFonts w:asciiTheme="minorHAnsi" w:hAnsiTheme="minorHAnsi"/>
           <w:b/>
           <w:sz w:val="32"/>
           <w:szCs w:val="32"/>
@@ -781,12 +841,14 @@
         <w:spacing w:line="100" w:lineRule="atLeast"/>
         <w:ind w:left="708"/>
         <w:rPr>
-          <w:sz w:val="24"/>
-          <w:szCs w:val="24"/>
-        </w:rPr>
-      </w:pPr>
-      <w:r>
-        <w:rPr>
+          <w:rFonts w:asciiTheme="minorHAnsi" w:hAnsiTheme="minorHAnsi"/>
+          <w:sz w:val="24"/>
+          <w:szCs w:val="24"/>
+        </w:rPr>
+      </w:pPr>
+      <w:r>
+        <w:rPr>
+          <w:rFonts w:asciiTheme="minorHAnsi" w:hAnsiTheme="minorHAnsi"/>
           <w:sz w:val="24"/>
           <w:szCs w:val="24"/>
         </w:rPr>
@@ -794,6 +856,7 @@
       </w:r>
       <w:r>
         <w:rPr>
+          <w:rFonts w:asciiTheme="minorHAnsi" w:hAnsiTheme="minorHAnsi"/>
           <w:sz w:val="24"/>
           <w:szCs w:val="24"/>
         </w:rPr>
@@ -801,6 +864,7 @@
       </w:r>
       <w:r>
         <w:rPr>
+          <w:rFonts w:asciiTheme="minorHAnsi" w:hAnsiTheme="minorHAnsi"/>
           <w:sz w:val="24"/>
           <w:szCs w:val="24"/>
         </w:rPr>
@@ -808,6 +872,7 @@
       </w:r>
       <w:r>
         <w:rPr>
+          <w:rFonts w:asciiTheme="minorHAnsi" w:hAnsiTheme="minorHAnsi"/>
           <w:sz w:val="24"/>
           <w:szCs w:val="24"/>
         </w:rPr>
@@ -815,6 +880,7 @@
       </w:r>
       <w:r>
         <w:rPr>
+          <w:rFonts w:asciiTheme="minorHAnsi" w:hAnsiTheme="minorHAnsi"/>
           <w:sz w:val="24"/>
           <w:szCs w:val="24"/>
         </w:rPr>
@@ -822,6 +888,7 @@
       </w:r>
       <w:r>
         <w:rPr>
+          <w:rFonts w:asciiTheme="minorHAnsi" w:hAnsiTheme="minorHAnsi"/>
           <w:sz w:val="24"/>
           <w:szCs w:val="24"/>
         </w:rPr>
@@ -829,6 +896,7 @@
       </w:r>
       <w:r>
         <w:rPr>
+          <w:rFonts w:asciiTheme="minorHAnsi" w:hAnsiTheme="minorHAnsi"/>
           <w:sz w:val="24"/>
           <w:szCs w:val="24"/>
         </w:rPr>
@@ -836,6 +904,7 @@
       </w:r>
       <w:r>
         <w:rPr>
+          <w:rFonts w:asciiTheme="minorHAnsi" w:hAnsiTheme="minorHAnsi"/>
           <w:sz w:val="24"/>
           <w:szCs w:val="24"/>
         </w:rPr>
@@ -843,6 +912,7 @@
       </w:r>
       <w:r>
         <w:rPr>
+          <w:rFonts w:asciiTheme="minorHAnsi" w:hAnsiTheme="minorHAnsi"/>
           <w:sz w:val="24"/>
           <w:szCs w:val="24"/>
         </w:rPr>
@@ -850,6 +920,7 @@
       </w:r>
       <w:r>
         <w:rPr>
+          <w:rFonts w:asciiTheme="minorHAnsi" w:hAnsiTheme="minorHAnsi"/>
           <w:sz w:val="24"/>
           <w:szCs w:val="24"/>
         </w:rPr>
@@ -857,6 +928,7 @@
       </w:r>
       <w:r>
         <w:rPr>
+          <w:rFonts w:asciiTheme="minorHAnsi" w:hAnsiTheme="minorHAnsi"/>
           <w:sz w:val="24"/>
           <w:szCs w:val="24"/>
         </w:rPr>
@@ -864,6 +936,7 @@
       </w:r>
       <w:r>
         <w:rPr>
+          <w:rFonts w:asciiTheme="minorHAnsi" w:hAnsiTheme="minorHAnsi"/>
           <w:sz w:val="24"/>
           <w:szCs w:val="24"/>
         </w:rPr>
@@ -871,6 +944,7 @@
       </w:r>
       <w:r>
         <w:rPr>
+          <w:rFonts w:asciiTheme="minorHAnsi" w:hAnsiTheme="minorHAnsi"/>
           <w:sz w:val="24"/>
           <w:szCs w:val="24"/>
         </w:rPr>
@@ -878,6 +952,7 @@
       </w:r>
       <w:r>
         <w:rPr>
+          <w:rFonts w:asciiTheme="minorHAnsi" w:hAnsiTheme="minorHAnsi"/>
           <w:sz w:val="24"/>
           <w:szCs w:val="24"/>
         </w:rPr>
@@ -885,6 +960,7 @@
       </w:r>
       <w:r>
         <w:rPr>
+          <w:rFonts w:asciiTheme="minorHAnsi" w:hAnsiTheme="minorHAnsi"/>
           <w:sz w:val="24"/>
           <w:szCs w:val="24"/>
         </w:rPr>
@@ -896,14 +972,14 @@
         <w:pStyle w:val="Predeterminado"/>
         <w:ind w:left="708"/>
         <w:rPr>
-          <w:rFonts w:eastAsia="Calibri" w:cs="Calibri"/>
-          <w:sz w:val="24"/>
-          <w:szCs w:val="24"/>
-        </w:rPr>
-      </w:pPr>
-      <w:r>
-        <w:rPr>
-          <w:rFonts w:eastAsia="Calibri" w:cs="Calibri"/>
+          <w:rFonts w:asciiTheme="minorHAnsi" w:eastAsia="Calibri" w:hAnsiTheme="minorHAnsi" w:cs="Calibri"/>
+          <w:sz w:val="24"/>
+          <w:szCs w:val="24"/>
+        </w:rPr>
+      </w:pPr>
+      <w:r>
+        <w:rPr>
+          <w:rFonts w:asciiTheme="minorHAnsi" w:eastAsia="Calibri" w:hAnsiTheme="minorHAnsi" w:cs="Calibri"/>
           <w:sz w:val="24"/>
           <w:szCs w:val="24"/>
         </w:rPr>
@@ -915,13 +991,14 @@
         <w:pStyle w:val="Predeterminado"/>
         <w:ind w:left="708"/>
         <w:rPr>
-          <w:sz w:val="24"/>
-          <w:szCs w:val="24"/>
-        </w:rPr>
-      </w:pPr>
-      <w:r>
-        <w:rPr>
-          <w:rFonts w:eastAsia="Calibri" w:cs="Calibri"/>
+          <w:rFonts w:asciiTheme="minorHAnsi" w:hAnsiTheme="minorHAnsi"/>
+          <w:sz w:val="24"/>
+          <w:szCs w:val="24"/>
+        </w:rPr>
+      </w:pPr>
+      <w:r>
+        <w:rPr>
+          <w:rFonts w:asciiTheme="minorHAnsi" w:eastAsia="Calibri" w:hAnsiTheme="minorHAnsi" w:cs="Calibri"/>
           <w:sz w:val="24"/>
           <w:szCs w:val="24"/>
         </w:rPr>
@@ -929,7 +1006,7 @@
       </w:r>
       <w:r>
         <w:rPr>
-          <w:rFonts w:eastAsia="Calibri" w:cs="Calibri"/>
+          <w:rFonts w:asciiTheme="minorHAnsi" w:eastAsia="Calibri" w:hAnsiTheme="minorHAnsi" w:cs="Calibri"/>
           <w:sz w:val="24"/>
           <w:szCs w:val="24"/>
         </w:rPr>
@@ -937,7 +1014,7 @@
       </w:r>
       <w:r>
         <w:rPr>
-          <w:rFonts w:eastAsia="Calibri" w:cs="Calibri"/>
+          <w:rFonts w:asciiTheme="minorHAnsi" w:eastAsia="Calibri" w:hAnsiTheme="minorHAnsi" w:cs="Calibri"/>
           <w:sz w:val="24"/>
           <w:szCs w:val="24"/>
         </w:rPr>
@@ -945,7 +1022,7 @@
       </w:r>
       <w:r>
         <w:rPr>
-          <w:rFonts w:eastAsia="Calibri" w:cs="Calibri"/>
+          <w:rFonts w:asciiTheme="minorHAnsi" w:eastAsia="Calibri" w:hAnsiTheme="minorHAnsi" w:cs="Calibri"/>
           <w:sz w:val="24"/>
           <w:szCs w:val="24"/>
         </w:rPr>
@@ -960,13 +1037,14 @@
           <w:numId w:val="7"/>
         </w:numPr>
         <w:rPr>
-          <w:sz w:val="24"/>
-          <w:szCs w:val="24"/>
-        </w:rPr>
-      </w:pPr>
-      <w:r>
-        <w:rPr>
-          <w:rFonts w:eastAsia="Calibri" w:cs="Calibri"/>
+          <w:rFonts w:asciiTheme="minorHAnsi" w:hAnsiTheme="minorHAnsi"/>
+          <w:sz w:val="24"/>
+          <w:szCs w:val="24"/>
+        </w:rPr>
+      </w:pPr>
+      <w:r>
+        <w:rPr>
+          <w:rFonts w:asciiTheme="minorHAnsi" w:eastAsia="Calibri" w:hAnsiTheme="minorHAnsi" w:cs="Calibri"/>
           <w:b/>
           <w:sz w:val="24"/>
           <w:szCs w:val="24"/>
@@ -979,13 +1057,14 @@
         <w:pStyle w:val="Prrafodelista"/>
         <w:ind w:left="1428"/>
         <w:rPr>
-          <w:sz w:val="24"/>
-          <w:szCs w:val="24"/>
-        </w:rPr>
-      </w:pPr>
-      <w:r>
-        <w:rPr>
-          <w:rFonts w:eastAsia="Calibri" w:cs="Calibri"/>
+          <w:rFonts w:asciiTheme="minorHAnsi" w:hAnsiTheme="minorHAnsi"/>
+          <w:sz w:val="24"/>
+          <w:szCs w:val="24"/>
+        </w:rPr>
+      </w:pPr>
+      <w:r>
+        <w:rPr>
+          <w:rFonts w:asciiTheme="minorHAnsi" w:eastAsia="Calibri" w:hAnsiTheme="minorHAnsi" w:cs="Calibri"/>
           <w:sz w:val="24"/>
           <w:szCs w:val="24"/>
         </w:rPr>
@@ -1000,13 +1079,14 @@
           <w:numId w:val="7"/>
         </w:numPr>
         <w:rPr>
-          <w:sz w:val="24"/>
-          <w:szCs w:val="24"/>
-        </w:rPr>
-      </w:pPr>
-      <w:r>
-        <w:rPr>
-          <w:rFonts w:eastAsia="Calibri" w:cs="Calibri"/>
+          <w:rFonts w:asciiTheme="minorHAnsi" w:hAnsiTheme="minorHAnsi"/>
+          <w:sz w:val="24"/>
+          <w:szCs w:val="24"/>
+        </w:rPr>
+      </w:pPr>
+      <w:r>
+        <w:rPr>
+          <w:rFonts w:asciiTheme="minorHAnsi" w:eastAsia="Calibri" w:hAnsiTheme="minorHAnsi" w:cs="Calibri"/>
           <w:b/>
           <w:sz w:val="24"/>
           <w:szCs w:val="24"/>
@@ -1019,14 +1099,14 @@
         <w:pStyle w:val="Prrafodelista"/>
         <w:ind w:left="1428"/>
         <w:rPr>
-          <w:rFonts w:eastAsia="Calibri" w:cs="Calibri"/>
-          <w:sz w:val="24"/>
-          <w:szCs w:val="24"/>
-        </w:rPr>
-      </w:pPr>
-      <w:r>
-        <w:rPr>
-          <w:rFonts w:eastAsia="Calibri" w:cs="Calibri"/>
+          <w:rFonts w:asciiTheme="minorHAnsi" w:eastAsia="Calibri" w:hAnsiTheme="minorHAnsi" w:cs="Calibri"/>
+          <w:sz w:val="24"/>
+          <w:szCs w:val="24"/>
+        </w:rPr>
+      </w:pPr>
+      <w:r>
+        <w:rPr>
+          <w:rFonts w:asciiTheme="minorHAnsi" w:eastAsia="Calibri" w:hAnsiTheme="minorHAnsi" w:cs="Calibri"/>
           <w:b/>
           <w:sz w:val="24"/>
           <w:szCs w:val="24"/>
@@ -1035,7 +1115,7 @@
       </w:r>
       <w:r>
         <w:rPr>
-          <w:rFonts w:eastAsia="Calibri" w:cs="Calibri"/>
+          <w:rFonts w:asciiTheme="minorHAnsi" w:eastAsia="Calibri" w:hAnsiTheme="minorHAnsi" w:cs="Calibri"/>
           <w:sz w:val="24"/>
           <w:szCs w:val="24"/>
         </w:rPr>
@@ -1047,6 +1127,7 @@
         <w:pStyle w:val="Prrafodelista"/>
         <w:ind w:left="1428"/>
         <w:rPr>
+          <w:rFonts w:asciiTheme="minorHAnsi" w:hAnsiTheme="minorHAnsi"/>
           <w:sz w:val="24"/>
           <w:szCs w:val="24"/>
         </w:rPr>
@@ -1057,6 +1138,7 @@
         <w:pStyle w:val="Prrafodelista"/>
         <w:ind w:left="1428"/>
         <w:rPr>
+          <w:rFonts w:asciiTheme="minorHAnsi" w:hAnsiTheme="minorHAnsi"/>
           <w:sz w:val="24"/>
           <w:szCs w:val="24"/>
         </w:rPr>
@@ -1070,13 +1152,14 @@
           <w:numId w:val="7"/>
         </w:numPr>
         <w:rPr>
-          <w:sz w:val="24"/>
-          <w:szCs w:val="24"/>
-        </w:rPr>
-      </w:pPr>
-      <w:r>
-        <w:rPr>
-          <w:rFonts w:eastAsia="Calibri" w:cs="Calibri"/>
+          <w:rFonts w:asciiTheme="minorHAnsi" w:hAnsiTheme="minorHAnsi"/>
+          <w:sz w:val="24"/>
+          <w:szCs w:val="24"/>
+        </w:rPr>
+      </w:pPr>
+      <w:r>
+        <w:rPr>
+          <w:rFonts w:asciiTheme="minorHAnsi" w:eastAsia="Calibri" w:hAnsiTheme="minorHAnsi" w:cs="Calibri"/>
           <w:b/>
           <w:sz w:val="24"/>
           <w:szCs w:val="24"/>
@@ -1090,14 +1173,14 @@
         <w:pStyle w:val="Prrafodelista"/>
         <w:ind w:left="1428"/>
         <w:rPr>
-          <w:rFonts w:eastAsia="Calibri" w:cs="Calibri"/>
-          <w:sz w:val="24"/>
-          <w:szCs w:val="24"/>
-        </w:rPr>
-      </w:pPr>
-      <w:r>
-        <w:rPr>
-          <w:rFonts w:eastAsia="Calibri" w:cs="Calibri"/>
+          <w:rFonts w:asciiTheme="minorHAnsi" w:eastAsia="Calibri" w:hAnsiTheme="minorHAnsi" w:cs="Calibri"/>
+          <w:sz w:val="24"/>
+          <w:szCs w:val="24"/>
+        </w:rPr>
+      </w:pPr>
+      <w:r>
+        <w:rPr>
+          <w:rFonts w:asciiTheme="minorHAnsi" w:eastAsia="Calibri" w:hAnsiTheme="minorHAnsi" w:cs="Calibri"/>
           <w:sz w:val="24"/>
           <w:szCs w:val="24"/>
         </w:rPr>
@@ -1112,13 +1195,14 @@
           <w:numId w:val="7"/>
         </w:numPr>
         <w:rPr>
-          <w:sz w:val="24"/>
-          <w:szCs w:val="24"/>
-        </w:rPr>
-      </w:pPr>
-      <w:r>
-        <w:rPr>
-          <w:rFonts w:eastAsia="Calibri" w:cs="Calibri"/>
+          <w:rFonts w:asciiTheme="minorHAnsi" w:hAnsiTheme="minorHAnsi"/>
+          <w:sz w:val="24"/>
+          <w:szCs w:val="24"/>
+        </w:rPr>
+      </w:pPr>
+      <w:r>
+        <w:rPr>
+          <w:rFonts w:asciiTheme="minorHAnsi" w:eastAsia="Calibri" w:hAnsiTheme="minorHAnsi" w:cs="Calibri"/>
           <w:b/>
           <w:sz w:val="24"/>
           <w:szCs w:val="24"/>
@@ -1131,13 +1215,14 @@
         <w:pStyle w:val="Prrafodelista"/>
         <w:ind w:left="1428"/>
         <w:rPr>
-          <w:sz w:val="24"/>
-          <w:szCs w:val="24"/>
-        </w:rPr>
-      </w:pPr>
-      <w:r>
-        <w:rPr>
-          <w:rFonts w:eastAsia="Calibri" w:cs="Calibri"/>
+          <w:rFonts w:asciiTheme="minorHAnsi" w:hAnsiTheme="minorHAnsi"/>
+          <w:sz w:val="24"/>
+          <w:szCs w:val="24"/>
+        </w:rPr>
+      </w:pPr>
+      <w:r>
+        <w:rPr>
+          <w:rFonts w:asciiTheme="minorHAnsi" w:eastAsia="Calibri" w:hAnsiTheme="minorHAnsi" w:cs="Calibri"/>
           <w:sz w:val="24"/>
           <w:szCs w:val="24"/>
         </w:rPr>
@@ -1152,13 +1237,14 @@
           <w:numId w:val="7"/>
         </w:numPr>
         <w:rPr>
-          <w:sz w:val="24"/>
-          <w:szCs w:val="24"/>
-        </w:rPr>
-      </w:pPr>
-      <w:r>
-        <w:rPr>
-          <w:rFonts w:eastAsia="Calibri" w:cs="Calibri"/>
+          <w:rFonts w:asciiTheme="minorHAnsi" w:hAnsiTheme="minorHAnsi"/>
+          <w:sz w:val="24"/>
+          <w:szCs w:val="24"/>
+        </w:rPr>
+      </w:pPr>
+      <w:r>
+        <w:rPr>
+          <w:rFonts w:asciiTheme="minorHAnsi" w:eastAsia="Calibri" w:hAnsiTheme="minorHAnsi" w:cs="Calibri"/>
           <w:b/>
           <w:sz w:val="24"/>
           <w:szCs w:val="24"/>
@@ -1171,13 +1257,14 @@
         <w:pStyle w:val="Prrafodelista"/>
         <w:ind w:left="1428"/>
         <w:rPr>
-          <w:sz w:val="24"/>
-          <w:szCs w:val="24"/>
-        </w:rPr>
-      </w:pPr>
-      <w:r>
-        <w:rPr>
-          <w:rFonts w:eastAsia="Calibri" w:cs="Calibri"/>
+          <w:rFonts w:asciiTheme="minorHAnsi" w:hAnsiTheme="minorHAnsi"/>
+          <w:sz w:val="24"/>
+          <w:szCs w:val="24"/>
+        </w:rPr>
+      </w:pPr>
+      <w:r>
+        <w:rPr>
+          <w:rFonts w:asciiTheme="minorHAnsi" w:eastAsia="Calibri" w:hAnsiTheme="minorHAnsi" w:cs="Calibri"/>
           <w:sz w:val="24"/>
           <w:szCs w:val="24"/>
         </w:rPr>
@@ -1192,13 +1279,14 @@
           <w:numId w:val="7"/>
         </w:numPr>
         <w:rPr>
-          <w:sz w:val="24"/>
-          <w:szCs w:val="24"/>
-        </w:rPr>
-      </w:pPr>
-      <w:r>
-        <w:rPr>
-          <w:rFonts w:eastAsia="Calibri" w:cs="Calibri"/>
+          <w:rFonts w:asciiTheme="minorHAnsi" w:hAnsiTheme="minorHAnsi"/>
+          <w:sz w:val="24"/>
+          <w:szCs w:val="24"/>
+        </w:rPr>
+      </w:pPr>
+      <w:r>
+        <w:rPr>
+          <w:rFonts w:asciiTheme="minorHAnsi" w:eastAsia="Calibri" w:hAnsiTheme="minorHAnsi" w:cs="Calibri"/>
           <w:b/>
           <w:sz w:val="24"/>
           <w:szCs w:val="24"/>
@@ -1211,13 +1299,14 @@
         <w:pStyle w:val="Prrafodelista"/>
         <w:ind w:left="1428"/>
         <w:rPr>
-          <w:sz w:val="24"/>
-          <w:szCs w:val="24"/>
-        </w:rPr>
-      </w:pPr>
-      <w:r>
-        <w:rPr>
-          <w:rFonts w:eastAsia="Calibri" w:cs="Calibri"/>
+          <w:rFonts w:asciiTheme="minorHAnsi" w:hAnsiTheme="minorHAnsi"/>
+          <w:sz w:val="24"/>
+          <w:szCs w:val="24"/>
+        </w:rPr>
+      </w:pPr>
+      <w:r>
+        <w:rPr>
+          <w:rFonts w:asciiTheme="minorHAnsi" w:eastAsia="Calibri" w:hAnsiTheme="minorHAnsi" w:cs="Calibri"/>
           <w:sz w:val="24"/>
           <w:szCs w:val="24"/>
         </w:rPr>
@@ -1232,13 +1321,14 @@
           <w:numId w:val="7"/>
         </w:numPr>
         <w:rPr>
-          <w:sz w:val="24"/>
-          <w:szCs w:val="24"/>
-        </w:rPr>
-      </w:pPr>
-      <w:r>
-        <w:rPr>
-          <w:rFonts w:eastAsia="Calibri" w:cs="Calibri"/>
+          <w:rFonts w:asciiTheme="minorHAnsi" w:hAnsiTheme="minorHAnsi"/>
+          <w:sz w:val="24"/>
+          <w:szCs w:val="24"/>
+        </w:rPr>
+      </w:pPr>
+      <w:r>
+        <w:rPr>
+          <w:rFonts w:asciiTheme="minorHAnsi" w:eastAsia="Calibri" w:hAnsiTheme="minorHAnsi" w:cs="Calibri"/>
           <w:b/>
           <w:sz w:val="24"/>
           <w:szCs w:val="24"/>
@@ -1251,13 +1341,14 @@
         <w:pStyle w:val="Prrafodelista"/>
         <w:ind w:left="1428"/>
         <w:rPr>
-          <w:sz w:val="24"/>
-          <w:szCs w:val="24"/>
-        </w:rPr>
-      </w:pPr>
-      <w:r>
-        <w:rPr>
-          <w:rFonts w:eastAsia="Calibri" w:cs="Calibri"/>
+          <w:rFonts w:asciiTheme="minorHAnsi" w:hAnsiTheme="minorHAnsi"/>
+          <w:sz w:val="24"/>
+          <w:szCs w:val="24"/>
+        </w:rPr>
+      </w:pPr>
+      <w:r>
+        <w:rPr>
+          <w:rFonts w:asciiTheme="minorHAnsi" w:eastAsia="Calibri" w:hAnsiTheme="minorHAnsi" w:cs="Calibri"/>
           <w:sz w:val="24"/>
           <w:szCs w:val="24"/>
         </w:rPr>
@@ -1272,13 +1363,14 @@
           <w:numId w:val="7"/>
         </w:numPr>
         <w:rPr>
-          <w:sz w:val="24"/>
-          <w:szCs w:val="24"/>
-        </w:rPr>
-      </w:pPr>
-      <w:r>
-        <w:rPr>
-          <w:rFonts w:eastAsia="Calibri" w:cs="Calibri"/>
+          <w:rFonts w:asciiTheme="minorHAnsi" w:hAnsiTheme="minorHAnsi"/>
+          <w:sz w:val="24"/>
+          <w:szCs w:val="24"/>
+        </w:rPr>
+      </w:pPr>
+      <w:r>
+        <w:rPr>
+          <w:rFonts w:asciiTheme="minorHAnsi" w:eastAsia="Calibri" w:hAnsiTheme="minorHAnsi" w:cs="Calibri"/>
           <w:b/>
           <w:sz w:val="24"/>
           <w:szCs w:val="24"/>
@@ -1291,13 +1383,14 @@
         <w:pStyle w:val="Prrafodelista"/>
         <w:ind w:left="1428"/>
         <w:rPr>
-          <w:sz w:val="24"/>
-          <w:szCs w:val="24"/>
-        </w:rPr>
-      </w:pPr>
-      <w:r>
-        <w:rPr>
-          <w:rFonts w:eastAsia="Calibri" w:cs="Calibri"/>
+          <w:rFonts w:asciiTheme="minorHAnsi" w:hAnsiTheme="minorHAnsi"/>
+          <w:sz w:val="24"/>
+          <w:szCs w:val="24"/>
+        </w:rPr>
+      </w:pPr>
+      <w:r>
+        <w:rPr>
+          <w:rFonts w:asciiTheme="minorHAnsi" w:eastAsia="Calibri" w:hAnsiTheme="minorHAnsi" w:cs="Calibri"/>
           <w:sz w:val="24"/>
           <w:szCs w:val="24"/>
         </w:rPr>
@@ -1312,13 +1405,14 @@
           <w:numId w:val="7"/>
         </w:numPr>
         <w:rPr>
-          <w:sz w:val="24"/>
-          <w:szCs w:val="24"/>
-        </w:rPr>
-      </w:pPr>
-      <w:r>
-        <w:rPr>
-          <w:rFonts w:eastAsia="Calibri" w:cs="Calibri"/>
+          <w:rFonts w:asciiTheme="minorHAnsi" w:hAnsiTheme="minorHAnsi"/>
+          <w:sz w:val="24"/>
+          <w:szCs w:val="24"/>
+        </w:rPr>
+      </w:pPr>
+      <w:r>
+        <w:rPr>
+          <w:rFonts w:asciiTheme="minorHAnsi" w:eastAsia="Calibri" w:hAnsiTheme="minorHAnsi" w:cs="Calibri"/>
           <w:b/>
           <w:sz w:val="24"/>
           <w:szCs w:val="24"/>
@@ -1333,13 +1427,14 @@
         <w:spacing w:before="200" w:after="0"/>
         <w:ind w:left="1428"/>
         <w:rPr>
-          <w:sz w:val="24"/>
-          <w:szCs w:val="24"/>
-        </w:rPr>
-      </w:pPr>
-      <w:r>
-        <w:rPr>
-          <w:rFonts w:eastAsia="Calibri" w:cs="Calibri"/>
+          <w:rFonts w:asciiTheme="minorHAnsi" w:hAnsiTheme="minorHAnsi"/>
+          <w:sz w:val="24"/>
+          <w:szCs w:val="24"/>
+        </w:rPr>
+      </w:pPr>
+      <w:r>
+        <w:rPr>
+          <w:rFonts w:asciiTheme="minorHAnsi" w:eastAsia="Calibri" w:hAnsiTheme="minorHAnsi" w:cs="Calibri"/>
           <w:sz w:val="24"/>
           <w:szCs w:val="24"/>
         </w:rPr>
@@ -1356,13 +1451,14 @@
         </w:numPr>
         <w:spacing w:before="200" w:after="0"/>
         <w:rPr>
-          <w:sz w:val="24"/>
-          <w:szCs w:val="24"/>
-        </w:rPr>
-      </w:pPr>
-      <w:r>
-        <w:rPr>
-          <w:rFonts w:eastAsia="Calibri" w:cs="Calibri"/>
+          <w:rFonts w:asciiTheme="minorHAnsi" w:hAnsiTheme="minorHAnsi"/>
+          <w:sz w:val="24"/>
+          <w:szCs w:val="24"/>
+        </w:rPr>
+      </w:pPr>
+      <w:r>
+        <w:rPr>
+          <w:rFonts w:asciiTheme="minorHAnsi" w:eastAsia="Calibri" w:hAnsiTheme="minorHAnsi" w:cs="Calibri"/>
           <w:b/>
           <w:sz w:val="24"/>
           <w:szCs w:val="24"/>
@@ -1377,14 +1473,14 @@
         <w:spacing w:before="200" w:after="0"/>
         <w:ind w:left="720"/>
         <w:rPr>
-          <w:rFonts w:eastAsia="Calibri" w:cs="Calibri"/>
-          <w:sz w:val="24"/>
-          <w:szCs w:val="24"/>
-        </w:rPr>
-      </w:pPr>
-      <w:r>
-        <w:rPr>
-          <w:rFonts w:eastAsia="Calibri" w:cs="Calibri"/>
+          <w:rFonts w:asciiTheme="minorHAnsi" w:eastAsia="Calibri" w:hAnsiTheme="minorHAnsi" w:cs="Calibri"/>
+          <w:sz w:val="24"/>
+          <w:szCs w:val="24"/>
+        </w:rPr>
+      </w:pPr>
+      <w:r>
+        <w:rPr>
+          <w:rFonts w:asciiTheme="minorHAnsi" w:eastAsia="Calibri" w:hAnsiTheme="minorHAnsi" w:cs="Calibri"/>
           <w:sz w:val="24"/>
           <w:szCs w:val="24"/>
         </w:rPr>
@@ -1392,7 +1488,7 @@
       </w:r>
       <w:r>
         <w:rPr>
-          <w:rFonts w:eastAsia="Calibri" w:cs="Calibri"/>
+          <w:rFonts w:asciiTheme="minorHAnsi" w:eastAsia="Calibri" w:hAnsiTheme="minorHAnsi" w:cs="Calibri"/>
           <w:sz w:val="24"/>
           <w:szCs w:val="24"/>
         </w:rPr>
@@ -1405,6 +1501,7 @@
         <w:spacing w:after="0" w:line="100" w:lineRule="atLeast"/>
         <w:ind w:left="720"/>
         <w:rPr>
+          <w:rFonts w:asciiTheme="minorHAnsi" w:hAnsiTheme="minorHAnsi"/>
           <w:sz w:val="24"/>
           <w:szCs w:val="24"/>
         </w:rPr>
@@ -1419,13 +1516,14 @@
         </w:numPr>
         <w:spacing w:after="0" w:line="100" w:lineRule="atLeast"/>
         <w:rPr>
-          <w:sz w:val="24"/>
-          <w:szCs w:val="24"/>
-        </w:rPr>
-      </w:pPr>
-      <w:r>
-        <w:rPr>
-          <w:rFonts w:eastAsia="Calibri" w:cs="Calibri"/>
+          <w:rFonts w:asciiTheme="minorHAnsi" w:hAnsiTheme="minorHAnsi"/>
+          <w:sz w:val="24"/>
+          <w:szCs w:val="24"/>
+        </w:rPr>
+      </w:pPr>
+      <w:r>
+        <w:rPr>
+          <w:rFonts w:asciiTheme="minorHAnsi" w:eastAsia="Calibri" w:hAnsiTheme="minorHAnsi" w:cs="Calibri"/>
           <w:b/>
           <w:color w:val="000000"/>
           <w:sz w:val="24"/>
@@ -1440,6 +1538,7 @@
         <w:spacing w:after="0" w:line="100" w:lineRule="atLeast"/>
         <w:ind w:left="1776"/>
         <w:rPr>
+          <w:rFonts w:asciiTheme="minorHAnsi" w:hAnsiTheme="minorHAnsi"/>
           <w:sz w:val="24"/>
           <w:szCs w:val="24"/>
         </w:rPr>
@@ -1451,13 +1550,14 @@
         <w:spacing w:after="0" w:line="100" w:lineRule="atLeast"/>
         <w:ind w:left="1428"/>
         <w:rPr>
-          <w:sz w:val="24"/>
-          <w:szCs w:val="24"/>
-        </w:rPr>
-      </w:pPr>
-      <w:r>
-        <w:rPr>
-          <w:rFonts w:eastAsia="Calibri" w:cs="Calibri"/>
+          <w:rFonts w:asciiTheme="minorHAnsi" w:hAnsiTheme="minorHAnsi"/>
+          <w:sz w:val="24"/>
+          <w:szCs w:val="24"/>
+        </w:rPr>
+      </w:pPr>
+      <w:r>
+        <w:rPr>
+          <w:rFonts w:asciiTheme="minorHAnsi" w:eastAsia="Calibri" w:hAnsiTheme="minorHAnsi" w:cs="Calibri"/>
           <w:color w:val="000000"/>
           <w:sz w:val="24"/>
           <w:szCs w:val="24"/>
@@ -1478,11 +1578,15 @@
           <w:numId w:val="2"/>
         </w:numPr>
         <w:spacing w:line="100" w:lineRule="atLeast"/>
-      </w:pPr>
-      <w:bookmarkStart w:id="3" w:name="_Toc341342828"/>
-      <w:bookmarkEnd w:id="3"/>
-      <w:r>
-        <w:rPr>
+        <w:rPr>
+          <w:rFonts w:asciiTheme="minorHAnsi" w:hAnsiTheme="minorHAnsi"/>
+        </w:rPr>
+      </w:pPr>
+      <w:bookmarkStart w:id="4" w:name="_Toc341342828"/>
+      <w:bookmarkEnd w:id="4"/>
+      <w:r>
+        <w:rPr>
+          <w:rFonts w:asciiTheme="minorHAnsi" w:hAnsiTheme="minorHAnsi"/>
           <w:b/>
           <w:sz w:val="32"/>
           <w:szCs w:val="32"/>
@@ -1500,13 +1604,14 @@
         </w:numPr>
         <w:spacing w:line="100" w:lineRule="atLeast"/>
         <w:rPr>
-          <w:sz w:val="24"/>
-          <w:szCs w:val="24"/>
-        </w:rPr>
-      </w:pPr>
-      <w:r>
-        <w:rPr>
-          <w:rFonts w:eastAsia="Calibri" w:cs="Calibri"/>
+          <w:rFonts w:asciiTheme="minorHAnsi" w:hAnsiTheme="minorHAnsi"/>
+          <w:sz w:val="24"/>
+          <w:szCs w:val="24"/>
+        </w:rPr>
+      </w:pPr>
+      <w:r>
+        <w:rPr>
+          <w:rFonts w:asciiTheme="minorHAnsi" w:eastAsia="Calibri" w:hAnsiTheme="minorHAnsi" w:cs="Calibri"/>
           <w:sz w:val="24"/>
           <w:szCs w:val="24"/>
         </w:rPr>
@@ -1522,23 +1627,24 @@
         </w:numPr>
         <w:spacing w:line="100" w:lineRule="atLeast"/>
         <w:rPr>
-          <w:sz w:val="24"/>
-          <w:szCs w:val="24"/>
-        </w:rPr>
-      </w:pPr>
-      <w:r>
-        <w:rPr>
-          <w:rFonts w:eastAsia="Calibri" w:cs="Calibri"/>
+          <w:rFonts w:asciiTheme="minorHAnsi" w:hAnsiTheme="minorHAnsi"/>
+          <w:sz w:val="24"/>
+          <w:szCs w:val="24"/>
+        </w:rPr>
+      </w:pPr>
+      <w:r>
+        <w:rPr>
+          <w:rFonts w:asciiTheme="minorHAnsi" w:eastAsia="Calibri" w:hAnsiTheme="minorHAnsi" w:cs="Calibri"/>
           <w:sz w:val="24"/>
           <w:szCs w:val="24"/>
         </w:rPr>
         <w:t xml:space="preserve">Aprender métodos y herramientas </w:t>
       </w:r>
-      <w:bookmarkStart w:id="4" w:name="_Toc341342829"/>
-      <w:bookmarkEnd w:id="4"/>
-      <w:r>
-        <w:rPr>
-          <w:rFonts w:eastAsia="Calibri" w:cs="Calibri"/>
+      <w:bookmarkStart w:id="5" w:name="_Toc341342829"/>
+      <w:bookmarkEnd w:id="5"/>
+      <w:r>
+        <w:rPr>
+          <w:rFonts w:asciiTheme="minorHAnsi" w:eastAsia="Calibri" w:hAnsiTheme="minorHAnsi" w:cs="Calibri"/>
           <w:sz w:val="24"/>
           <w:szCs w:val="24"/>
         </w:rPr>
@@ -1550,6 +1656,9 @@
         <w:pStyle w:val="Predeterminado"/>
         <w:spacing w:line="100" w:lineRule="atLeast"/>
         <w:ind w:left="720"/>
+        <w:rPr>
+          <w:rFonts w:asciiTheme="minorHAnsi" w:hAnsiTheme="minorHAnsi"/>
+        </w:rPr>
       </w:pPr>
     </w:p>
     <w:p>
@@ -1557,6 +1666,9 @@
         <w:pStyle w:val="Predeterminado"/>
         <w:spacing w:line="100" w:lineRule="atLeast"/>
         <w:ind w:left="720"/>
+        <w:rPr>
+          <w:rFonts w:asciiTheme="minorHAnsi" w:hAnsiTheme="minorHAnsi"/>
+        </w:rPr>
       </w:pPr>
     </w:p>
     <w:p>
@@ -1564,6 +1676,9 @@
         <w:pStyle w:val="Predeterminado"/>
         <w:spacing w:line="100" w:lineRule="atLeast"/>
         <w:ind w:left="720"/>
+        <w:rPr>
+          <w:rFonts w:asciiTheme="minorHAnsi" w:hAnsiTheme="minorHAnsi"/>
+        </w:rPr>
       </w:pPr>
     </w:p>
     <w:p>
@@ -1574,9 +1689,13 @@
           <w:numId w:val="2"/>
         </w:numPr>
         <w:spacing w:line="100" w:lineRule="atLeast"/>
-      </w:pPr>
-      <w:r>
-        <w:rPr>
+        <w:rPr>
+          <w:rFonts w:asciiTheme="minorHAnsi" w:hAnsiTheme="minorHAnsi"/>
+        </w:rPr>
+      </w:pPr>
+      <w:r>
+        <w:rPr>
+          <w:rFonts w:asciiTheme="minorHAnsi" w:hAnsiTheme="minorHAnsi"/>
           <w:b/>
           <w:sz w:val="32"/>
           <w:szCs w:val="32"/>
@@ -1592,9 +1711,13 @@
           <w:ilvl w:val="0"/>
           <w:numId w:val="3"/>
         </w:numPr>
-      </w:pPr>
-      <w:r>
-        <w:rPr>
+        <w:rPr>
+          <w:rFonts w:asciiTheme="minorHAnsi" w:hAnsiTheme="minorHAnsi"/>
+        </w:rPr>
+      </w:pPr>
+      <w:r>
+        <w:rPr>
+          <w:rFonts w:asciiTheme="minorHAnsi" w:hAnsiTheme="minorHAnsi"/>
           <w:sz w:val="24"/>
           <w:szCs w:val="24"/>
         </w:rPr>
@@ -1608,9 +1731,13 @@
           <w:ilvl w:val="0"/>
           <w:numId w:val="3"/>
         </w:numPr>
-      </w:pPr>
-      <w:r>
-        <w:rPr>
+        <w:rPr>
+          <w:rFonts w:asciiTheme="minorHAnsi" w:hAnsiTheme="minorHAnsi"/>
+        </w:rPr>
+      </w:pPr>
+      <w:r>
+        <w:rPr>
+          <w:rFonts w:asciiTheme="minorHAnsi" w:hAnsiTheme="minorHAnsi"/>
           <w:sz w:val="24"/>
           <w:szCs w:val="24"/>
         </w:rPr>
@@ -1620,6 +1747,9 @@
     <w:p>
       <w:pPr>
         <w:pStyle w:val="Prrafodelista"/>
+        <w:rPr>
+          <w:rFonts w:asciiTheme="minorHAnsi" w:hAnsiTheme="minorHAnsi"/>
+        </w:rPr>
       </w:pPr>
     </w:p>
     <w:p>
@@ -1629,11 +1759,15 @@
           <w:ilvl w:val="0"/>
           <w:numId w:val="2"/>
         </w:numPr>
-      </w:pPr>
-      <w:bookmarkStart w:id="5" w:name="_Toc341342830"/>
-      <w:bookmarkEnd w:id="5"/>
-      <w:r>
-        <w:rPr>
+        <w:rPr>
+          <w:rFonts w:asciiTheme="minorHAnsi" w:hAnsiTheme="minorHAnsi"/>
+        </w:rPr>
+      </w:pPr>
+      <w:bookmarkStart w:id="6" w:name="_Toc341342830"/>
+      <w:bookmarkEnd w:id="6"/>
+      <w:r>
+        <w:rPr>
+          <w:rFonts w:asciiTheme="minorHAnsi" w:hAnsiTheme="minorHAnsi"/>
           <w:b/>
           <w:sz w:val="32"/>
           <w:szCs w:val="32"/>
@@ -1646,9 +1780,13 @@
       <w:pPr>
         <w:pStyle w:val="Prrafodelista"/>
         <w:ind w:left="708"/>
-      </w:pPr>
-      <w:r>
-        <w:rPr>
+        <w:rPr>
+          <w:rFonts w:asciiTheme="minorHAnsi" w:hAnsiTheme="minorHAnsi"/>
+        </w:rPr>
+      </w:pPr>
+      <w:r>
+        <w:rPr>
+          <w:rFonts w:asciiTheme="minorHAnsi" w:hAnsiTheme="minorHAnsi"/>
           <w:sz w:val="24"/>
           <w:szCs w:val="24"/>
         </w:rPr>
@@ -1658,6 +1796,9 @@
     <w:p>
       <w:pPr>
         <w:pStyle w:val="Predeterminado"/>
+        <w:rPr>
+          <w:rFonts w:asciiTheme="minorHAnsi" w:hAnsiTheme="minorHAnsi"/>
+        </w:rPr>
       </w:pPr>
     </w:p>
     <w:p>
@@ -1667,11 +1808,15 @@
           <w:ilvl w:val="0"/>
           <w:numId w:val="2"/>
         </w:numPr>
-      </w:pPr>
-      <w:bookmarkStart w:id="6" w:name="_Toc341342831"/>
-      <w:bookmarkEnd w:id="6"/>
-      <w:r>
-        <w:rPr>
+        <w:rPr>
+          <w:rFonts w:asciiTheme="minorHAnsi" w:hAnsiTheme="minorHAnsi"/>
+        </w:rPr>
+      </w:pPr>
+      <w:bookmarkStart w:id="7" w:name="_Toc341342831"/>
+      <w:bookmarkEnd w:id="7"/>
+      <w:r>
+        <w:rPr>
+          <w:rFonts w:asciiTheme="minorHAnsi" w:hAnsiTheme="minorHAnsi"/>
           <w:b/>
           <w:sz w:val="32"/>
           <w:szCs w:val="32"/>
@@ -1685,12 +1830,14 @@
         <w:pStyle w:val="Prrafodelista"/>
         <w:ind w:left="708"/>
         <w:rPr>
-          <w:sz w:val="24"/>
-          <w:szCs w:val="24"/>
-        </w:rPr>
-      </w:pPr>
-      <w:r>
-        <w:rPr>
+          <w:rFonts w:asciiTheme="minorHAnsi" w:hAnsiTheme="minorHAnsi"/>
+          <w:sz w:val="24"/>
+          <w:szCs w:val="24"/>
+        </w:rPr>
+      </w:pPr>
+      <w:r>
+        <w:rPr>
+          <w:rFonts w:asciiTheme="minorHAnsi" w:hAnsiTheme="minorHAnsi"/>
           <w:sz w:val="24"/>
           <w:szCs w:val="24"/>
         </w:rPr>
@@ -1698,6 +1845,7 @@
       </w:r>
       <w:r>
         <w:rPr>
+          <w:rFonts w:asciiTheme="minorHAnsi" w:hAnsiTheme="minorHAnsi"/>
           <w:sz w:val="24"/>
           <w:szCs w:val="24"/>
         </w:rPr>
@@ -1705,6 +1853,7 @@
       </w:r>
       <w:r>
         <w:rPr>
+          <w:rFonts w:asciiTheme="minorHAnsi" w:hAnsiTheme="minorHAnsi"/>
           <w:sz w:val="24"/>
           <w:szCs w:val="24"/>
         </w:rPr>
@@ -1712,6 +1861,7 @@
       </w:r>
       <w:r>
         <w:rPr>
+          <w:rFonts w:asciiTheme="minorHAnsi" w:hAnsiTheme="minorHAnsi"/>
           <w:sz w:val="24"/>
           <w:szCs w:val="24"/>
         </w:rPr>
@@ -1723,12 +1873,14 @@
         <w:pStyle w:val="Prrafodelista"/>
         <w:ind w:left="708"/>
         <w:rPr>
-          <w:sz w:val="24"/>
-          <w:szCs w:val="24"/>
-        </w:rPr>
-      </w:pPr>
-      <w:r>
-        <w:rPr>
+          <w:rFonts w:asciiTheme="minorHAnsi" w:hAnsiTheme="minorHAnsi"/>
+          <w:sz w:val="24"/>
+          <w:szCs w:val="24"/>
+        </w:rPr>
+      </w:pPr>
+      <w:r>
+        <w:rPr>
+          <w:rFonts w:asciiTheme="minorHAnsi" w:hAnsiTheme="minorHAnsi"/>
           <w:sz w:val="24"/>
           <w:szCs w:val="24"/>
         </w:rPr>
@@ -1736,6 +1888,7 @@
       </w:r>
       <w:r>
         <w:rPr>
+          <w:rFonts w:asciiTheme="minorHAnsi" w:hAnsiTheme="minorHAnsi"/>
           <w:sz w:val="24"/>
           <w:szCs w:val="24"/>
         </w:rPr>
@@ -1743,6 +1896,7 @@
       </w:r>
       <w:r>
         <w:rPr>
+          <w:rFonts w:asciiTheme="minorHAnsi" w:hAnsiTheme="minorHAnsi"/>
           <w:sz w:val="24"/>
           <w:szCs w:val="24"/>
         </w:rPr>
@@ -1750,6 +1904,7 @@
       </w:r>
       <w:r>
         <w:rPr>
+          <w:rFonts w:asciiTheme="minorHAnsi" w:hAnsiTheme="minorHAnsi"/>
           <w:sz w:val="24"/>
           <w:szCs w:val="24"/>
         </w:rPr>
@@ -1757,6 +1912,7 @@
       </w:r>
       <w:r>
         <w:rPr>
+          <w:rFonts w:asciiTheme="minorHAnsi" w:hAnsiTheme="minorHAnsi"/>
           <w:sz w:val="24"/>
           <w:szCs w:val="24"/>
         </w:rPr>
@@ -1764,6 +1920,7 @@
       </w:r>
       <w:r>
         <w:rPr>
+          <w:rFonts w:asciiTheme="minorHAnsi" w:hAnsiTheme="minorHAnsi"/>
           <w:sz w:val="24"/>
           <w:szCs w:val="24"/>
         </w:rPr>
@@ -1771,6 +1928,7 @@
       </w:r>
       <w:r>
         <w:rPr>
+          <w:rFonts w:asciiTheme="minorHAnsi" w:hAnsiTheme="minorHAnsi"/>
           <w:sz w:val="24"/>
           <w:szCs w:val="24"/>
         </w:rPr>
@@ -1778,6 +1936,7 @@
       </w:r>
       <w:r>
         <w:rPr>
+          <w:rFonts w:asciiTheme="minorHAnsi" w:hAnsiTheme="minorHAnsi"/>
           <w:sz w:val="24"/>
           <w:szCs w:val="24"/>
         </w:rPr>
@@ -1785,6 +1944,7 @@
       </w:r>
       <w:r>
         <w:rPr>
+          <w:rFonts w:asciiTheme="minorHAnsi" w:hAnsiTheme="minorHAnsi"/>
           <w:sz w:val="24"/>
           <w:szCs w:val="24"/>
         </w:rPr>
@@ -1792,6 +1952,7 @@
       </w:r>
       <w:r>
         <w:rPr>
+          <w:rFonts w:asciiTheme="minorHAnsi" w:hAnsiTheme="minorHAnsi"/>
           <w:sz w:val="24"/>
           <w:szCs w:val="24"/>
         </w:rPr>
@@ -1799,6 +1960,7 @@
       </w:r>
       <w:r>
         <w:rPr>
+          <w:rFonts w:asciiTheme="minorHAnsi" w:hAnsiTheme="minorHAnsi"/>
           <w:sz w:val="24"/>
           <w:szCs w:val="24"/>
         </w:rPr>
@@ -1806,6 +1968,7 @@
       </w:r>
       <w:r>
         <w:rPr>
+          <w:rFonts w:asciiTheme="minorHAnsi" w:hAnsiTheme="minorHAnsi"/>
           <w:sz w:val="24"/>
           <w:szCs w:val="24"/>
         </w:rPr>
@@ -1813,6 +1976,7 @@
       </w:r>
       <w:r>
         <w:rPr>
+          <w:rFonts w:asciiTheme="minorHAnsi" w:hAnsiTheme="minorHAnsi"/>
           <w:sz w:val="24"/>
           <w:szCs w:val="24"/>
         </w:rPr>
@@ -1820,6 +1984,7 @@
       </w:r>
       <w:r>
         <w:rPr>
+          <w:rFonts w:asciiTheme="minorHAnsi" w:hAnsiTheme="minorHAnsi"/>
           <w:sz w:val="24"/>
           <w:szCs w:val="24"/>
         </w:rPr>
@@ -1827,6 +1992,7 @@
       </w:r>
       <w:r>
         <w:rPr>
+          <w:rFonts w:asciiTheme="minorHAnsi" w:hAnsiTheme="minorHAnsi"/>
           <w:sz w:val="24"/>
           <w:szCs w:val="24"/>
         </w:rPr>
@@ -1834,6 +2000,7 @@
       </w:r>
       <w:r>
         <w:rPr>
+          <w:rFonts w:asciiTheme="minorHAnsi" w:hAnsiTheme="minorHAnsi"/>
           <w:sz w:val="24"/>
           <w:szCs w:val="24"/>
         </w:rPr>
@@ -1841,6 +2008,7 @@
       </w:r>
       <w:r>
         <w:rPr>
+          <w:rFonts w:asciiTheme="minorHAnsi" w:hAnsiTheme="minorHAnsi"/>
           <w:sz w:val="24"/>
           <w:szCs w:val="24"/>
         </w:rPr>
@@ -1848,6 +2016,7 @@
       </w:r>
       <w:r>
         <w:rPr>
+          <w:rFonts w:asciiTheme="minorHAnsi" w:hAnsiTheme="minorHAnsi"/>
           <w:sz w:val="24"/>
           <w:szCs w:val="24"/>
         </w:rPr>
@@ -1855,6 +2024,7 @@
       </w:r>
       <w:r>
         <w:rPr>
+          <w:rFonts w:asciiTheme="minorHAnsi" w:hAnsiTheme="minorHAnsi"/>
           <w:sz w:val="24"/>
           <w:szCs w:val="24"/>
         </w:rPr>
@@ -1862,6 +2032,7 @@
       </w:r>
       <w:r>
         <w:rPr>
+          <w:rFonts w:asciiTheme="minorHAnsi" w:hAnsiTheme="minorHAnsi"/>
           <w:sz w:val="24"/>
           <w:szCs w:val="24"/>
         </w:rPr>
@@ -1869,6 +2040,7 @@
       </w:r>
       <w:r>
         <w:rPr>
+          <w:rFonts w:asciiTheme="minorHAnsi" w:hAnsiTheme="minorHAnsi"/>
           <w:sz w:val="24"/>
           <w:szCs w:val="24"/>
         </w:rPr>
@@ -1880,12 +2052,14 @@
         <w:pStyle w:val="Prrafodelista"/>
         <w:ind w:left="708"/>
         <w:rPr>
-          <w:sz w:val="24"/>
-          <w:szCs w:val="24"/>
-        </w:rPr>
-      </w:pPr>
-      <w:r>
-        <w:rPr>
+          <w:rFonts w:asciiTheme="minorHAnsi" w:hAnsiTheme="minorHAnsi"/>
+          <w:sz w:val="24"/>
+          <w:szCs w:val="24"/>
+        </w:rPr>
+      </w:pPr>
+      <w:r>
+        <w:rPr>
+          <w:rFonts w:asciiTheme="minorHAnsi" w:hAnsiTheme="minorHAnsi"/>
           <w:sz w:val="24"/>
           <w:szCs w:val="24"/>
         </w:rPr>
@@ -1893,6 +2067,7 @@
       </w:r>
       <w:r>
         <w:rPr>
+          <w:rFonts w:asciiTheme="minorHAnsi" w:hAnsiTheme="minorHAnsi"/>
           <w:sz w:val="24"/>
           <w:szCs w:val="24"/>
         </w:rPr>
@@ -1900,6 +2075,7 @@
       </w:r>
       <w:r>
         <w:rPr>
+          <w:rFonts w:asciiTheme="minorHAnsi" w:hAnsiTheme="minorHAnsi"/>
           <w:sz w:val="24"/>
           <w:szCs w:val="24"/>
         </w:rPr>
@@ -1911,8 +2087,14 @@
       <w:pPr>
         <w:pStyle w:val="Predeterminado"/>
         <w:ind w:left="708"/>
-      </w:pPr>
-      <w:r>
+        <w:rPr>
+          <w:rFonts w:asciiTheme="minorHAnsi" w:hAnsiTheme="minorHAnsi"/>
+        </w:rPr>
+      </w:pPr>
+      <w:r>
+        <w:rPr>
+          <w:rFonts w:asciiTheme="minorHAnsi" w:hAnsiTheme="minorHAnsi"/>
+        </w:rPr>
         <w:tab/>
       </w:r>
     </w:p>
@@ -1923,9 +2105,13 @@
           <w:ilvl w:val="0"/>
           <w:numId w:val="2"/>
         </w:numPr>
-      </w:pPr>
-      <w:r>
-        <w:rPr>
+        <w:rPr>
+          <w:rFonts w:asciiTheme="minorHAnsi" w:hAnsiTheme="minorHAnsi"/>
+        </w:rPr>
+      </w:pPr>
+      <w:r>
+        <w:rPr>
+          <w:rFonts w:asciiTheme="minorHAnsi" w:hAnsiTheme="minorHAnsi"/>
           <w:b/>
           <w:sz w:val="32"/>
           <w:szCs w:val="32"/>
@@ -1935,6 +2121,7 @@
       </w:r>
       <w:r>
         <w:rPr>
+          <w:rFonts w:asciiTheme="minorHAnsi" w:hAnsiTheme="minorHAnsi"/>
           <w:sz w:val="32"/>
           <w:szCs w:val="32"/>
           <w:u w:val="single"/>
@@ -1950,12 +2137,14 @@
           <w:numId w:val="10"/>
         </w:numPr>
         <w:rPr>
-          <w:sz w:val="24"/>
-          <w:szCs w:val="24"/>
-        </w:rPr>
-      </w:pPr>
-      <w:r>
-        <w:rPr>
+          <w:rFonts w:asciiTheme="minorHAnsi" w:hAnsiTheme="minorHAnsi"/>
+          <w:sz w:val="24"/>
+          <w:szCs w:val="24"/>
+        </w:rPr>
+      </w:pPr>
+      <w:r>
+        <w:rPr>
+          <w:rFonts w:asciiTheme="minorHAnsi" w:hAnsiTheme="minorHAnsi"/>
           <w:sz w:val="24"/>
           <w:szCs w:val="24"/>
           <w:u w:val="single"/>
@@ -1971,9 +2160,13 @@
           <w:numId w:val="4"/>
         </w:numPr>
         <w:ind w:left="851" w:firstLine="0"/>
-      </w:pPr>
-      <w:r>
-        <w:rPr>
+        <w:rPr>
+          <w:rFonts w:asciiTheme="minorHAnsi" w:hAnsiTheme="minorHAnsi"/>
+        </w:rPr>
+      </w:pPr>
+      <w:r>
+        <w:rPr>
+          <w:rFonts w:asciiTheme="minorHAnsi" w:hAnsiTheme="minorHAnsi"/>
           <w:sz w:val="24"/>
           <w:szCs w:val="24"/>
           <w:u w:val="single"/>
@@ -1982,6 +2175,7 @@
       </w:r>
       <w:r>
         <w:rPr>
+          <w:rFonts w:asciiTheme="minorHAnsi" w:hAnsiTheme="minorHAnsi"/>
           <w:sz w:val="24"/>
           <w:szCs w:val="24"/>
         </w:rPr>
@@ -1993,12 +2187,14 @@
         <w:pStyle w:val="Predeterminado"/>
         <w:ind w:left="1416"/>
         <w:rPr>
-          <w:sz w:val="24"/>
-          <w:szCs w:val="24"/>
-        </w:rPr>
-      </w:pPr>
-      <w:r>
-        <w:rPr>
+          <w:rFonts w:asciiTheme="minorHAnsi" w:hAnsiTheme="minorHAnsi"/>
+          <w:sz w:val="24"/>
+          <w:szCs w:val="24"/>
+        </w:rPr>
+      </w:pPr>
+      <w:r>
+        <w:rPr>
+          <w:rFonts w:asciiTheme="minorHAnsi" w:hAnsiTheme="minorHAnsi"/>
           <w:sz w:val="24"/>
           <w:szCs w:val="24"/>
         </w:rPr>
@@ -2006,6 +2202,7 @@
       </w:r>
       <w:r>
         <w:rPr>
+          <w:rFonts w:asciiTheme="minorHAnsi" w:hAnsiTheme="minorHAnsi"/>
           <w:sz w:val="24"/>
           <w:szCs w:val="24"/>
         </w:rPr>
@@ -2013,6 +2210,7 @@
       </w:r>
       <w:r>
         <w:rPr>
+          <w:rFonts w:asciiTheme="minorHAnsi" w:hAnsiTheme="minorHAnsi"/>
           <w:sz w:val="24"/>
           <w:szCs w:val="24"/>
         </w:rPr>
@@ -2020,6 +2218,7 @@
       </w:r>
       <w:r>
         <w:rPr>
+          <w:rFonts w:asciiTheme="minorHAnsi" w:hAnsiTheme="minorHAnsi"/>
           <w:sz w:val="24"/>
           <w:szCs w:val="24"/>
         </w:rPr>
@@ -2027,6 +2226,7 @@
       </w:r>
       <w:r>
         <w:rPr>
+          <w:rFonts w:asciiTheme="minorHAnsi" w:hAnsiTheme="minorHAnsi"/>
           <w:sz w:val="24"/>
           <w:szCs w:val="24"/>
         </w:rPr>
@@ -2034,6 +2234,7 @@
       </w:r>
       <w:r>
         <w:rPr>
+          <w:rFonts w:asciiTheme="minorHAnsi" w:hAnsiTheme="minorHAnsi"/>
           <w:sz w:val="24"/>
           <w:szCs w:val="24"/>
         </w:rPr>
@@ -2041,6 +2242,7 @@
       </w:r>
       <w:r>
         <w:rPr>
+          <w:rFonts w:asciiTheme="minorHAnsi" w:hAnsiTheme="minorHAnsi"/>
           <w:sz w:val="24"/>
           <w:szCs w:val="24"/>
         </w:rPr>
@@ -2048,6 +2250,7 @@
       </w:r>
       <w:r>
         <w:rPr>
+          <w:rFonts w:asciiTheme="minorHAnsi" w:hAnsiTheme="minorHAnsi"/>
           <w:sz w:val="24"/>
           <w:szCs w:val="24"/>
         </w:rPr>
@@ -2055,6 +2258,7 @@
       </w:r>
       <w:r>
         <w:rPr>
+          <w:rFonts w:asciiTheme="minorHAnsi" w:hAnsiTheme="minorHAnsi"/>
           <w:sz w:val="24"/>
           <w:szCs w:val="24"/>
         </w:rPr>
@@ -2069,9 +2273,13 @@
           <w:numId w:val="4"/>
         </w:numPr>
         <w:ind w:left="851" w:firstLine="0"/>
-      </w:pPr>
-      <w:r>
-        <w:rPr>
+        <w:rPr>
+          <w:rFonts w:asciiTheme="minorHAnsi" w:hAnsiTheme="minorHAnsi"/>
+        </w:rPr>
+      </w:pPr>
+      <w:r>
+        <w:rPr>
+          <w:rFonts w:asciiTheme="minorHAnsi" w:hAnsiTheme="minorHAnsi"/>
           <w:sz w:val="24"/>
           <w:szCs w:val="24"/>
           <w:u w:val="single"/>
@@ -2080,6 +2288,7 @@
       </w:r>
       <w:r>
         <w:rPr>
+          <w:rFonts w:asciiTheme="minorHAnsi" w:hAnsiTheme="minorHAnsi"/>
           <w:sz w:val="24"/>
           <w:szCs w:val="24"/>
         </w:rPr>
@@ -2091,12 +2300,14 @@
         <w:pStyle w:val="Prrafodelista"/>
         <w:ind w:left="1416"/>
         <w:rPr>
-          <w:sz w:val="24"/>
-          <w:szCs w:val="24"/>
-        </w:rPr>
-      </w:pPr>
-      <w:r>
-        <w:rPr>
+          <w:rFonts w:asciiTheme="minorHAnsi" w:hAnsiTheme="minorHAnsi"/>
+          <w:sz w:val="24"/>
+          <w:szCs w:val="24"/>
+        </w:rPr>
+      </w:pPr>
+      <w:r>
+        <w:rPr>
+          <w:rFonts w:asciiTheme="minorHAnsi" w:hAnsiTheme="minorHAnsi"/>
           <w:sz w:val="24"/>
           <w:szCs w:val="24"/>
         </w:rPr>
@@ -2104,6 +2315,7 @@
       </w:r>
       <w:r>
         <w:rPr>
+          <w:rFonts w:asciiTheme="minorHAnsi" w:hAnsiTheme="minorHAnsi"/>
           <w:sz w:val="24"/>
           <w:szCs w:val="24"/>
         </w:rPr>
@@ -2111,6 +2323,7 @@
       </w:r>
       <w:r>
         <w:rPr>
+          <w:rFonts w:asciiTheme="minorHAnsi" w:hAnsiTheme="minorHAnsi"/>
           <w:sz w:val="24"/>
           <w:szCs w:val="24"/>
         </w:rPr>
@@ -2118,19 +2331,11 @@
       </w:r>
       <w:r>
         <w:rPr>
-          <w:sz w:val="24"/>
-          <w:szCs w:val="24"/>
-        </w:rPr>
-        <w:t xml:space="preserve"> Para ello se analizaría el código e se intentaría conocer los que hace, para </w:t>
-      </w:r>
-      <w:bookmarkStart w:id="7" w:name="_GoBack"/>
-      <w:bookmarkEnd w:id="7"/>
-      <w:r>
-        <w:rPr>
-          <w:sz w:val="24"/>
-          <w:szCs w:val="24"/>
-        </w:rPr>
-        <w:t>así poder cambiar poco a poco el nombre de las variables y métodos por nombres más significativos</w:t>
+          <w:rFonts w:asciiTheme="minorHAnsi" w:hAnsiTheme="minorHAnsi"/>
+          <w:sz w:val="24"/>
+          <w:szCs w:val="24"/>
+        </w:rPr>
+        <w:t xml:space="preserve"> Para ello se analizaría el código e se intentaría conocer los que hace, para así poder cambiar poco a poco el nombre de las variables y métodos por nombres más significativos</w:t>
       </w:r>
     </w:p>
     <w:p>
@@ -2138,12 +2343,14 @@
         <w:pStyle w:val="Prrafodelista"/>
         <w:ind w:left="1416"/>
         <w:rPr>
-          <w:sz w:val="24"/>
-          <w:szCs w:val="24"/>
-        </w:rPr>
-      </w:pPr>
-      <w:r>
-        <w:rPr>
+          <w:rFonts w:asciiTheme="minorHAnsi" w:hAnsiTheme="minorHAnsi"/>
+          <w:sz w:val="24"/>
+          <w:szCs w:val="24"/>
+        </w:rPr>
+      </w:pPr>
+      <w:r>
+        <w:rPr>
+          <w:rFonts w:asciiTheme="minorHAnsi" w:hAnsiTheme="minorHAnsi"/>
           <w:sz w:val="24"/>
           <w:szCs w:val="24"/>
         </w:rPr>
@@ -2155,12 +2362,14 @@
         <w:pStyle w:val="Prrafodelista"/>
         <w:ind w:left="1416"/>
         <w:rPr>
-          <w:sz w:val="24"/>
-          <w:szCs w:val="24"/>
-        </w:rPr>
-      </w:pPr>
-      <w:r>
-        <w:rPr>
+          <w:rFonts w:asciiTheme="minorHAnsi" w:hAnsiTheme="minorHAnsi"/>
+          <w:sz w:val="24"/>
+          <w:szCs w:val="24"/>
+        </w:rPr>
+      </w:pPr>
+      <w:r>
+        <w:rPr>
+          <w:rFonts w:asciiTheme="minorHAnsi" w:hAnsiTheme="minorHAnsi"/>
           <w:sz w:val="24"/>
           <w:szCs w:val="24"/>
         </w:rPr>
@@ -2172,12 +2381,14 @@
         <w:pStyle w:val="Prrafodelista"/>
         <w:ind w:left="1416"/>
         <w:rPr>
-          <w:sz w:val="24"/>
-          <w:szCs w:val="24"/>
-        </w:rPr>
-      </w:pPr>
-      <w:r>
-        <w:rPr>
+          <w:rFonts w:asciiTheme="minorHAnsi" w:hAnsiTheme="minorHAnsi"/>
+          <w:sz w:val="24"/>
+          <w:szCs w:val="24"/>
+        </w:rPr>
+      </w:pPr>
+      <w:r>
+        <w:rPr>
+          <w:rFonts w:asciiTheme="minorHAnsi" w:hAnsiTheme="minorHAnsi"/>
           <w:sz w:val="24"/>
           <w:szCs w:val="24"/>
         </w:rPr>
@@ -2189,12 +2400,14 @@
         <w:pStyle w:val="Prrafodelista"/>
         <w:ind w:left="1416"/>
         <w:rPr>
-          <w:sz w:val="24"/>
-          <w:szCs w:val="24"/>
-        </w:rPr>
-      </w:pPr>
-      <w:r>
-        <w:rPr>
+          <w:rFonts w:asciiTheme="minorHAnsi" w:hAnsiTheme="minorHAnsi"/>
+          <w:sz w:val="24"/>
+          <w:szCs w:val="24"/>
+        </w:rPr>
+      </w:pPr>
+      <w:r>
+        <w:rPr>
+          <w:rFonts w:asciiTheme="minorHAnsi" w:hAnsiTheme="minorHAnsi"/>
           <w:sz w:val="24"/>
           <w:szCs w:val="24"/>
         </w:rPr>
@@ -2206,12 +2419,14 @@
         <w:pStyle w:val="Prrafodelista"/>
         <w:ind w:left="1416"/>
         <w:rPr>
-          <w:sz w:val="24"/>
-          <w:szCs w:val="24"/>
-        </w:rPr>
-      </w:pPr>
-      <w:r>
-        <w:rPr>
+          <w:rFonts w:asciiTheme="minorHAnsi" w:hAnsiTheme="minorHAnsi"/>
+          <w:sz w:val="24"/>
+          <w:szCs w:val="24"/>
+        </w:rPr>
+      </w:pPr>
+      <w:r>
+        <w:rPr>
+          <w:rFonts w:asciiTheme="minorHAnsi" w:hAnsiTheme="minorHAnsi"/>
           <w:sz w:val="24"/>
           <w:szCs w:val="24"/>
         </w:rPr>
@@ -2223,12 +2438,14 @@
         <w:pStyle w:val="Prrafodelista"/>
         <w:ind w:left="1416"/>
         <w:rPr>
-          <w:sz w:val="24"/>
-          <w:szCs w:val="24"/>
-        </w:rPr>
-      </w:pPr>
-      <w:r>
-        <w:rPr>
+          <w:rFonts w:asciiTheme="minorHAnsi" w:hAnsiTheme="minorHAnsi"/>
+          <w:sz w:val="24"/>
+          <w:szCs w:val="24"/>
+        </w:rPr>
+      </w:pPr>
+      <w:r>
+        <w:rPr>
+          <w:rFonts w:asciiTheme="minorHAnsi" w:hAnsiTheme="minorHAnsi"/>
           <w:sz w:val="24"/>
           <w:szCs w:val="24"/>
         </w:rPr>
@@ -2239,9 +2456,13 @@
       <w:pPr>
         <w:pStyle w:val="Prrafodelista"/>
         <w:ind w:left="1416"/>
-      </w:pPr>
-      <w:r>
-        <w:rPr>
+        <w:rPr>
+          <w:rFonts w:asciiTheme="minorHAnsi" w:hAnsiTheme="minorHAnsi"/>
+        </w:rPr>
+      </w:pPr>
+      <w:r>
+        <w:rPr>
+          <w:rFonts w:asciiTheme="minorHAnsi" w:hAnsiTheme="minorHAnsi"/>
           <w:sz w:val="24"/>
           <w:szCs w:val="24"/>
         </w:rPr>
@@ -2249,6 +2470,7 @@
       </w:r>
       <w:r>
         <w:rPr>
+          <w:rFonts w:asciiTheme="minorHAnsi" w:hAnsiTheme="minorHAnsi"/>
           <w:sz w:val="24"/>
           <w:szCs w:val="24"/>
         </w:rPr>
@@ -2259,6 +2481,9 @@
       <w:pPr>
         <w:pStyle w:val="Predeterminado"/>
         <w:ind w:firstLine="284"/>
+        <w:rPr>
+          <w:rFonts w:asciiTheme="minorHAnsi" w:hAnsiTheme="minorHAnsi"/>
+        </w:rPr>
       </w:pPr>
     </w:p>
     <w:p>
@@ -2268,9 +2493,13 @@
           <w:ilvl w:val="0"/>
           <w:numId w:val="4"/>
         </w:numPr>
-      </w:pPr>
-      <w:r>
-        <w:rPr>
+        <w:rPr>
+          <w:rFonts w:asciiTheme="minorHAnsi" w:hAnsiTheme="minorHAnsi"/>
+        </w:rPr>
+      </w:pPr>
+      <w:r>
+        <w:rPr>
+          <w:rFonts w:asciiTheme="minorHAnsi" w:hAnsiTheme="minorHAnsi"/>
           <w:sz w:val="24"/>
           <w:szCs w:val="24"/>
           <w:u w:val="single"/>
@@ -2279,17 +2508,11 @@
       </w:r>
       <w:r>
         <w:rPr>
-          <w:sz w:val="24"/>
-          <w:szCs w:val="24"/>
-        </w:rPr>
-        <w:t>: Se</w:t>
-      </w:r>
-      <w:r>
-        <w:rPr>
-          <w:sz w:val="24"/>
-          <w:szCs w:val="24"/>
-        </w:rPr>
-        <w:t xml:space="preserve"> descartó la primera solución, ya que requería un tiempo bastante considerable así como saber exactamente como funciona la aplicación para poder hacer nuestra versión.</w:t>
+          <w:rFonts w:asciiTheme="minorHAnsi" w:hAnsiTheme="minorHAnsi"/>
+          <w:sz w:val="24"/>
+          <w:szCs w:val="24"/>
+        </w:rPr>
+        <w:t>: Se descartó la primera solución, ya que requería un tiempo bastante considerable así como saber exactamente como funciona la aplicación para poder hacer nuestra versión.</w:t>
       </w:r>
     </w:p>
     <w:p>
@@ -2300,11 +2523,13 @@
           <w:numId w:val="4"/>
         </w:numPr>
         <w:rPr>
+          <w:rFonts w:asciiTheme="minorHAnsi" w:hAnsiTheme="minorHAnsi"/>
           <w:u w:val="single"/>
         </w:rPr>
       </w:pPr>
       <w:r>
         <w:rPr>
+          <w:rFonts w:asciiTheme="minorHAnsi" w:hAnsiTheme="minorHAnsi"/>
           <w:sz w:val="24"/>
           <w:szCs w:val="24"/>
           <w:u w:val="single"/>
@@ -2313,6 +2538,7 @@
       </w:r>
       <w:r>
         <w:rPr>
+          <w:rFonts w:asciiTheme="minorHAnsi" w:hAnsiTheme="minorHAnsi"/>
           <w:sz w:val="24"/>
           <w:szCs w:val="24"/>
           <w:u w:val="single"/>
@@ -2321,6 +2547,7 @@
       </w:r>
       <w:r>
         <w:rPr>
+          <w:rFonts w:asciiTheme="minorHAnsi" w:hAnsiTheme="minorHAnsi"/>
           <w:sz w:val="24"/>
           <w:szCs w:val="24"/>
         </w:rPr>
@@ -2328,6 +2555,7 @@
       </w:r>
       <w:r>
         <w:rPr>
+          <w:rFonts w:asciiTheme="minorHAnsi" w:hAnsiTheme="minorHAnsi"/>
           <w:sz w:val="24"/>
           <w:szCs w:val="24"/>
         </w:rPr>
@@ -2339,6 +2567,9 @@
       <w:pPr>
         <w:pStyle w:val="Predeterminado"/>
         <w:ind w:firstLine="284"/>
+        <w:rPr>
+          <w:rFonts w:asciiTheme="minorHAnsi" w:hAnsiTheme="minorHAnsi"/>
+        </w:rPr>
       </w:pPr>
     </w:p>
     <w:p>
@@ -2348,11 +2579,15 @@
           <w:ilvl w:val="0"/>
           <w:numId w:val="2"/>
         </w:numPr>
+        <w:rPr>
+          <w:rFonts w:asciiTheme="minorHAnsi" w:hAnsiTheme="minorHAnsi"/>
+        </w:rPr>
       </w:pPr>
       <w:bookmarkStart w:id="8" w:name="_Toc341342832"/>
       <w:bookmarkEnd w:id="8"/>
       <w:r>
         <w:rPr>
+          <w:rFonts w:asciiTheme="minorHAnsi" w:hAnsiTheme="minorHAnsi"/>
           <w:b/>
           <w:sz w:val="32"/>
           <w:szCs w:val="32"/>
@@ -2365,9 +2600,13 @@
       <w:pPr>
         <w:pStyle w:val="Prrafodelista"/>
         <w:ind w:left="708"/>
-      </w:pPr>
-      <w:r>
-        <w:rPr>
+        <w:rPr>
+          <w:rFonts w:asciiTheme="minorHAnsi" w:hAnsiTheme="minorHAnsi"/>
+        </w:rPr>
+      </w:pPr>
+      <w:r>
+        <w:rPr>
+          <w:rFonts w:asciiTheme="minorHAnsi" w:hAnsiTheme="minorHAnsi"/>
           <w:sz w:val="24"/>
           <w:szCs w:val="24"/>
         </w:rPr>
@@ -2375,6 +2614,7 @@
       </w:r>
       <w:r>
         <w:rPr>
+          <w:rFonts w:asciiTheme="minorHAnsi" w:hAnsiTheme="minorHAnsi"/>
           <w:sz w:val="24"/>
           <w:szCs w:val="24"/>
         </w:rPr>
@@ -2382,6 +2622,7 @@
       </w:r>
       <w:r>
         <w:rPr>
+          <w:rFonts w:asciiTheme="minorHAnsi" w:hAnsiTheme="minorHAnsi"/>
           <w:sz w:val="24"/>
           <w:szCs w:val="24"/>
         </w:rPr>
@@ -2389,6 +2630,7 @@
       </w:r>
       <w:r>
         <w:rPr>
+          <w:rFonts w:asciiTheme="minorHAnsi" w:hAnsiTheme="minorHAnsi"/>
           <w:sz w:val="24"/>
           <w:szCs w:val="24"/>
         </w:rPr>
@@ -2396,6 +2638,7 @@
       </w:r>
       <w:r>
         <w:rPr>
+          <w:rFonts w:asciiTheme="minorHAnsi" w:hAnsiTheme="minorHAnsi"/>
           <w:sz w:val="24"/>
           <w:szCs w:val="24"/>
         </w:rPr>
@@ -2406,9 +2649,13 @@
       <w:pPr>
         <w:pStyle w:val="Prrafodelista"/>
         <w:ind w:left="708"/>
-      </w:pPr>
-      <w:r>
-        <w:rPr>
+        <w:rPr>
+          <w:rFonts w:asciiTheme="minorHAnsi" w:hAnsiTheme="minorHAnsi"/>
+        </w:rPr>
+      </w:pPr>
+      <w:r>
+        <w:rPr>
+          <w:rFonts w:asciiTheme="minorHAnsi" w:hAnsiTheme="minorHAnsi"/>
           <w:sz w:val="24"/>
           <w:szCs w:val="24"/>
         </w:rPr>
@@ -2416,6 +2663,7 @@
       </w:r>
       <w:r>
         <w:rPr>
+          <w:rFonts w:asciiTheme="minorHAnsi" w:hAnsiTheme="minorHAnsi"/>
           <w:sz w:val="24"/>
           <w:szCs w:val="24"/>
         </w:rPr>
@@ -2423,6 +2671,7 @@
       </w:r>
       <w:r>
         <w:rPr>
+          <w:rFonts w:asciiTheme="minorHAnsi" w:hAnsiTheme="minorHAnsi"/>
           <w:sz w:val="24"/>
           <w:szCs w:val="24"/>
         </w:rPr>
@@ -2433,6 +2682,9 @@
       <w:pPr>
         <w:pStyle w:val="Prrafodelista"/>
         <w:ind w:left="360"/>
+        <w:rPr>
+          <w:rFonts w:asciiTheme="minorHAnsi" w:hAnsiTheme="minorHAnsi"/>
+        </w:rPr>
       </w:pPr>
     </w:p>
     <w:p>
@@ -2442,10 +2694,13 @@
           <w:ilvl w:val="0"/>
           <w:numId w:val="2"/>
         </w:numPr>
-      </w:pPr>
-      <w:r>
-        <w:rPr>
-          <w:rFonts w:eastAsia="Calibri" w:cs="Calibri"/>
+        <w:rPr>
+          <w:rFonts w:asciiTheme="minorHAnsi" w:hAnsiTheme="minorHAnsi"/>
+        </w:rPr>
+      </w:pPr>
+      <w:r>
+        <w:rPr>
+          <w:rFonts w:asciiTheme="minorHAnsi" w:eastAsia="Calibri" w:hAnsiTheme="minorHAnsi" w:cs="Calibri"/>
           <w:b/>
           <w:sz w:val="32"/>
           <w:u w:val="single"/>
@@ -2458,12 +2713,14 @@
         <w:pStyle w:val="Predeterminado"/>
         <w:ind w:left="644"/>
         <w:rPr>
-          <w:sz w:val="24"/>
-          <w:szCs w:val="24"/>
-        </w:rPr>
-      </w:pPr>
-      <w:r>
-        <w:rPr>
+          <w:rFonts w:asciiTheme="minorHAnsi" w:hAnsiTheme="minorHAnsi"/>
+          <w:sz w:val="24"/>
+          <w:szCs w:val="24"/>
+        </w:rPr>
+      </w:pPr>
+      <w:r>
+        <w:rPr>
+          <w:rFonts w:asciiTheme="minorHAnsi" w:hAnsiTheme="minorHAnsi"/>
           <w:sz w:val="24"/>
           <w:szCs w:val="24"/>
         </w:rPr>
@@ -2474,6 +2731,9 @@
       <w:pPr>
         <w:pStyle w:val="Predeterminado"/>
         <w:ind w:left="644"/>
+        <w:rPr>
+          <w:rFonts w:asciiTheme="minorHAnsi" w:hAnsiTheme="minorHAnsi"/>
+        </w:rPr>
       </w:pPr>
     </w:p>
     <w:p>
@@ -2483,11 +2743,15 @@
           <w:ilvl w:val="0"/>
           <w:numId w:val="2"/>
         </w:numPr>
+        <w:rPr>
+          <w:rFonts w:asciiTheme="minorHAnsi" w:hAnsiTheme="minorHAnsi"/>
+        </w:rPr>
       </w:pPr>
       <w:bookmarkStart w:id="9" w:name="_Toc341342833"/>
       <w:bookmarkEnd w:id="9"/>
       <w:r>
         <w:rPr>
+          <w:rFonts w:asciiTheme="minorHAnsi" w:hAnsiTheme="minorHAnsi"/>
           <w:b/>
           <w:sz w:val="32"/>
           <w:szCs w:val="32"/>
@@ -2500,9 +2764,13 @@
       <w:pPr>
         <w:pStyle w:val="Predeterminado"/>
         <w:ind w:left="360"/>
-      </w:pPr>
-      <w:r>
-        <w:rPr>
+        <w:rPr>
+          <w:rFonts w:asciiTheme="minorHAnsi" w:hAnsiTheme="minorHAnsi"/>
+        </w:rPr>
+      </w:pPr>
+      <w:r>
+        <w:rPr>
+          <w:rFonts w:asciiTheme="minorHAnsi" w:hAnsiTheme="minorHAnsi"/>
           <w:b/>
           <w:sz w:val="24"/>
           <w:szCs w:val="24"/>
@@ -2518,9 +2786,13 @@
           <w:numId w:val="4"/>
         </w:numPr>
         <w:ind w:left="1080" w:firstLine="0"/>
-      </w:pPr>
-      <w:r>
-        <w:rPr>
+        <w:rPr>
+          <w:rFonts w:asciiTheme="minorHAnsi" w:hAnsiTheme="minorHAnsi"/>
+        </w:rPr>
+      </w:pPr>
+      <w:r>
+        <w:rPr>
+          <w:rFonts w:asciiTheme="minorHAnsi" w:hAnsiTheme="minorHAnsi"/>
           <w:sz w:val="24"/>
           <w:szCs w:val="24"/>
         </w:rPr>
@@ -2532,9 +2804,13 @@
         <w:pStyle w:val="Predeterminado"/>
         <w:spacing w:before="28"/>
         <w:ind w:left="361"/>
-      </w:pPr>
-      <w:r>
-        <w:rPr>
+        <w:rPr>
+          <w:rFonts w:asciiTheme="minorHAnsi" w:hAnsiTheme="minorHAnsi"/>
+        </w:rPr>
+      </w:pPr>
+      <w:r>
+        <w:rPr>
+          <w:rFonts w:asciiTheme="minorHAnsi" w:hAnsiTheme="minorHAnsi"/>
           <w:b/>
           <w:sz w:val="24"/>
           <w:szCs w:val="24"/>
@@ -2550,12 +2826,15 @@
           <w:numId w:val="5"/>
         </w:numPr>
         <w:ind w:left="1145" w:firstLine="0"/>
+        <w:rPr>
+          <w:rFonts w:asciiTheme="minorHAnsi" w:hAnsiTheme="minorHAnsi"/>
+        </w:rPr>
       </w:pPr>
       <w:hyperlink r:id="rId8" w:history="1">
         <w:r>
           <w:rPr>
             <w:rStyle w:val="Hipervnculo"/>
-            <w:rFonts w:eastAsia="Calibri" w:cs="Calibri"/>
+            <w:rFonts w:asciiTheme="minorHAnsi" w:eastAsia="Calibri" w:hAnsiTheme="minorHAnsi" w:cs="Calibri"/>
             <w:sz w:val="19"/>
           </w:rPr>
           <w:t>http://www.elguille.info/colabora/NET2005/Percynet_ConstruyendoSoftCalidad.htm</w:t>
@@ -2570,27 +2849,28 @@
           <w:numId w:val="5"/>
         </w:numPr>
         <w:ind w:left="1145" w:firstLine="0"/>
-      </w:pPr>
-      <w:r>
+        <w:rPr>
+          <w:rFonts w:asciiTheme="minorHAnsi" w:hAnsiTheme="minorHAnsi"/>
+        </w:rPr>
+      </w:pPr>
+      <w:r>
+        <w:rPr>
+          <w:rFonts w:asciiTheme="minorHAnsi" w:hAnsiTheme="minorHAnsi"/>
+        </w:rPr>
         <w:t xml:space="preserve">PDF sobre la ACS de la universidad de </w:t>
       </w:r>
       <w:r>
         <w:rPr>
-          <w:sz w:val="24"/>
-          <w:szCs w:val="24"/>
-        </w:rPr>
-        <w:t>Roskildensis</w:t>
-      </w:r>
-      <w:r>
-        <w:rPr>
-          <w:sz w:val="24"/>
-          <w:szCs w:val="24"/>
-        </w:rPr>
-        <w:t>.</w:t>
+          <w:rFonts w:asciiTheme="minorHAnsi" w:hAnsiTheme="minorHAnsi"/>
+          <w:sz w:val="24"/>
+          <w:szCs w:val="24"/>
+        </w:rPr>
+        <w:t>Roskildensis.</w:t>
       </w:r>
     </w:p>
     <w:sectPr>
-      <w:footerReference w:type="default" r:id="rId9"/>
+      <w:headerReference w:type="default" r:id="rId9"/>
+      <w:footerReference w:type="default" r:id="rId10"/>
       <w:pgSz w:w="11906" w:h="16838"/>
       <w:pgMar w:top="1417" w:right="1701" w:bottom="1417" w:left="1701" w:header="720" w:footer="720" w:gutter="0"/>
       <w:cols w:space="720"/>
@@ -2655,7 +2935,7 @@
           <w:rPr>
             <w:noProof/>
           </w:rPr>
-          <w:t>5</w:t>
+          <w:t>1</w:t>
         </w:r>
         <w:r>
           <w:fldChar w:fldCharType="end"/>
@@ -2694,6 +2974,60 @@
     </w:p>
   </w:footnote>
 </w:footnotes>
+</file>
+
+<file path=word/header1.xml><?xml version="1.0" encoding="utf-8"?>
+<w:hdr xmlns:wpc="http://schemas.microsoft.com/office/word/2010/wordprocessingCanvas" xmlns:mc="http://schemas.openxmlformats.org/markup-compatibility/2006" xmlns:o="urn:schemas-microsoft-com:office:office" xmlns:r="http://schemas.openxmlformats.org/officeDocument/2006/relationships" xmlns:m="http://schemas.openxmlformats.org/officeDocument/2006/math" xmlns:v="urn:schemas-microsoft-com:vml" xmlns:wp14="http://schemas.microsoft.com/office/word/2010/wordprocessingDrawing" xmlns:wp="http://schemas.openxmlformats.org/drawingml/2006/wordprocessingDrawing" xmlns:w10="urn:schemas-microsoft-com:office:word" xmlns:w="http://schemas.openxmlformats.org/wordprocessingml/2006/main" xmlns:w14="http://schemas.microsoft.com/office/word/2010/wordml" xmlns:wpg="http://schemas.microsoft.com/office/word/2010/wordprocessingGroup" xmlns:wpi="http://schemas.microsoft.com/office/word/2010/wordprocessingInk" xmlns:wne="http://schemas.microsoft.com/office/word/2006/wordml" xmlns:wps="http://schemas.microsoft.com/office/word/2010/wordprocessingShape" mc:Ignorable="w14 wp14">
+  <w:p>
+    <w:pPr>
+      <w:tabs>
+        <w:tab w:val="right" w:pos="8494"/>
+      </w:tabs>
+      <w:spacing w:after="0"/>
+      <w:ind w:left="220"/>
+    </w:pPr>
+    <w:r>
+      <w:rPr>
+        <w:rFonts w:ascii="Century Gothic" w:eastAsia="Century Gothic" w:hAnsi="Century Gothic" w:cs="Century Gothic"/>
+        <w:sz w:val="16"/>
+      </w:rPr>
+      <w:t xml:space="preserve">Tecnología de la Programación                     </w:t>
+    </w:r>
+    <w:r>
+      <w:rPr>
+        <w:rFonts w:ascii="Century Gothic" w:eastAsia="Arial" w:hAnsi="Century Gothic" w:cs="Arial"/>
+        <w:color w:val="000000"/>
+        <w:sz w:val="16"/>
+        <w:szCs w:val="16"/>
+      </w:rPr>
+      <w:t>Examen 1er. Cuatrimestre: Buenas Prácticas de Programación</w:t>
+    </w:r>
+  </w:p>
+  <w:p>
+    <w:pPr>
+      <w:pBdr>
+        <w:top w:val="single" w:sz="4" w:space="1" w:color="auto"/>
+      </w:pBdr>
+      <w:jc w:val="both"/>
+      <w:rPr>
+        <w:rFonts w:ascii="Century Gothic" w:hAnsi="Century Gothic"/>
+        <w:sz w:val="16"/>
+        <w:szCs w:val="16"/>
+      </w:rPr>
+    </w:pPr>
+    <w:r>
+      <w:t xml:space="preserve">    </w:t>
+    </w:r>
+    <w:r>
+      <w:rPr>
+        <w:rFonts w:ascii="Century Gothic" w:hAnsi="Century Gothic"/>
+        <w:sz w:val="16"/>
+        <w:szCs w:val="16"/>
+      </w:rPr>
+      <w:t>Ingeniería del Software</w:t>
+    </w:r>
+  </w:p>
+</w:hdr>
 </file>
 
 <file path=word/numbering.xml><?xml version="1.0" encoding="utf-8"?>
@@ -4173,6 +4507,29 @@
   <w:style w:type="paragraph" w:default="1" w:styleId="Normal">
     <w:name w:val="Normal"/>
     <w:qFormat/>
+  </w:style>
+  <w:style w:type="paragraph" w:styleId="Ttulo1">
+    <w:name w:val="heading 1"/>
+    <w:basedOn w:val="Normal"/>
+    <w:next w:val="Normal"/>
+    <w:link w:val="Ttulo1Car"/>
+    <w:uiPriority w:val="9"/>
+    <w:qFormat/>
+    <w:rsid w:val="009B4978"/>
+    <w:pPr>
+      <w:keepNext/>
+      <w:keepLines/>
+      <w:spacing w:before="480" w:after="0"/>
+      <w:outlineLvl w:val="0"/>
+    </w:pPr>
+    <w:rPr>
+      <w:rFonts w:ascii="Calibri" w:eastAsiaTheme="majorEastAsia" w:hAnsi="Calibri" w:cstheme="majorBidi"/>
+      <w:b/>
+      <w:bCs/>
+      <w:caps/>
+      <w:sz w:val="28"/>
+      <w:szCs w:val="28"/>
+    </w:rPr>
   </w:style>
   <w:style w:type="character" w:default="1" w:styleId="Fuentedeprrafopredeter">
     <w:name w:val="Default Paragraph Font"/>
@@ -4346,6 +4703,21 @@
     <w:link w:val="Piedepgina"/>
     <w:uiPriority w:val="99"/>
     <w:rsid w:val="000806F1"/>
+  </w:style>
+  <w:style w:type="character" w:customStyle="1" w:styleId="Ttulo1Car">
+    <w:name w:val="Título 1 Car"/>
+    <w:basedOn w:val="Fuentedeprrafopredeter"/>
+    <w:link w:val="Ttulo1"/>
+    <w:uiPriority w:val="9"/>
+    <w:rsid w:val="009B4978"/>
+    <w:rPr>
+      <w:rFonts w:ascii="Calibri" w:eastAsiaTheme="majorEastAsia" w:hAnsi="Calibri" w:cstheme="majorBidi"/>
+      <w:b/>
+      <w:bCs/>
+      <w:caps/>
+      <w:sz w:val="28"/>
+      <w:szCs w:val="28"/>
+    </w:rPr>
   </w:style>
 </w:styles>
 </file>

</xml_diff>

<commit_message>
Resumen y abstract cambiado de la 'documentacion'
</commit_message>
<xml_diff>
--- a/Practica Examen 1er Cuatr TP.docx
+++ b/Practica Examen 1er Cuatr TP.docx
@@ -1,6 +1,6 @@
 
 <file path=word/document.xml><?xml version="1.0" encoding="utf-8"?>
-<w:document xmlns:ve="http://schemas.openxmlformats.org/markup-compatibility/2006" xmlns:o="urn:schemas-microsoft-com:office:office" xmlns:r="http://schemas.openxmlformats.org/officeDocument/2006/relationships" xmlns:m="http://schemas.openxmlformats.org/officeDocument/2006/math" xmlns:v="urn:schemas-microsoft-com:vml" xmlns:wp="http://schemas.openxmlformats.org/drawingml/2006/wordprocessingDrawing" xmlns:w10="urn:schemas-microsoft-com:office:word" xmlns:w="http://schemas.openxmlformats.org/wordprocessingml/2006/main" xmlns:wne="http://schemas.microsoft.com/office/word/2006/wordml">
+<w:document xmlns:wpc="http://schemas.microsoft.com/office/word/2010/wordprocessingCanvas" xmlns:mc="http://schemas.openxmlformats.org/markup-compatibility/2006" xmlns:o="urn:schemas-microsoft-com:office:office" xmlns:r="http://schemas.openxmlformats.org/officeDocument/2006/relationships" xmlns:m="http://schemas.openxmlformats.org/officeDocument/2006/math" xmlns:v="urn:schemas-microsoft-com:vml" xmlns:wp14="http://schemas.microsoft.com/office/word/2010/wordprocessingDrawing" xmlns:wp="http://schemas.openxmlformats.org/drawingml/2006/wordprocessingDrawing" xmlns:w10="urn:schemas-microsoft-com:office:word" xmlns:w="http://schemas.openxmlformats.org/wordprocessingml/2006/main" xmlns:w14="http://schemas.microsoft.com/office/word/2010/wordml" xmlns:wpg="http://schemas.microsoft.com/office/word/2010/wordprocessingGroup" xmlns:wpi="http://schemas.microsoft.com/office/word/2010/wordprocessingInk" xmlns:wne="http://schemas.microsoft.com/office/word/2006/wordml" xmlns:wps="http://schemas.microsoft.com/office/word/2010/wordprocessingShape" mc:Ignorable="w14 wp14">
   <w:body>
     <w:sdt>
       <w:sdtPr>
@@ -28,7 +28,7 @@
               <v:group id="_x0000_s1066" style="position:absolute;margin-left:0;margin-top:0;width:564.5pt;height:798.85pt;z-index:251660288;mso-width-percent:950;mso-height-percent:950;mso-position-horizontal:center;mso-position-horizontal-relative:page;mso-position-vertical:center;mso-position-vertical-relative:page;mso-width-percent:950;mso-height-percent:950" coordorigin="316,406" coordsize="11608,15028" o:allowincell="f">
                 <v:group id="_x0000_s1067" style="position:absolute;left:316;top:406;width:11608;height:15028;mso-width-percent:950;mso-height-percent:950;mso-position-horizontal:center;mso-position-horizontal-relative:page;mso-position-vertical:center;mso-position-vertical-relative:page;mso-width-percent:950;mso-height-percent:950" coordorigin="321,406" coordsize="11600,15025" o:allowincell="f">
                   <v:rect id="_x0000_s1068" style="position:absolute;left:339;top:406;width:11582;height:15025;mso-width-relative:margin;v-text-anchor:middle" fillcolor="#8c8c8c [1772]" strokecolor="white [3212]" strokeweight="1pt">
-                    <v:fill r:id="rId9" o:title="Zig zag" color2="#bfbfbf [2412]" type="pattern"/>
+                    <v:fill r:id="rId10" o:title="Zig zag" color2="#bfbfbf [2412]" type="pattern"/>
                     <v:shadow color="#d8d8d8 [2732]" offset="3pt,3pt" offset2="2pt,2pt"/>
                   </v:rect>
                   <v:rect id="_x0000_s1069" style="position:absolute;left:3446;top:406;width:8475;height:15025;mso-width-relative:margin" fillcolor="#737373 [1789]" strokecolor="white [3212]" strokeweight="1pt">
@@ -50,6 +50,7 @@
                             <w:dataBinding w:prefixMappings="xmlns:ns0='http://schemas.openxmlformats.org/package/2006/metadata/core-properties' xmlns:ns1='http://purl.org/dc/elements/1.1/'" w:xpath="/ns0:coreProperties[1]/ns1:title[1]" w:storeItemID="{6C3C8BC8-F283-45AE-878A-BAB7291924A1}"/>
                             <w:text/>
                           </w:sdtPr>
+                          <w:sdtEndPr/>
                           <w:sdtContent>
                             <w:p>
                               <w:pPr>
@@ -80,12 +81,10 @@
                             </w:rPr>
                             <w:alias w:val="Subtítulo"/>
                             <w:id w:val="4319733"/>
-                            <w:placeholder>
-                              <w:docPart w:val="DDDF7815194744FEAE1DAEB11EA67653"/>
-                            </w:placeholder>
                             <w:dataBinding w:prefixMappings="xmlns:ns0='http://schemas.openxmlformats.org/package/2006/metadata/core-properties' xmlns:ns1='http://purl.org/dc/elements/1.1/'" w:xpath="/ns0:coreProperties[1]/ns1:subject[1]" w:storeItemID="{6C3C8BC8-F283-45AE-878A-BAB7291924A1}"/>
                             <w:text/>
                           </w:sdtPr>
+                          <w:sdtEndPr/>
                           <w:sdtContent>
                             <w:p>
                               <w:pPr>
@@ -138,7 +137,7 @@
                                         </pic:cNvPicPr>
                                       </pic:nvPicPr>
                                       <pic:blipFill rotWithShape="1">
-                                        <a:blip r:embed="rId10"/>
+                                        <a:blip r:embed="rId11"/>
                                         <a:srcRect r="2867"/>
                                         <a:stretch/>
                                       </pic:blipFill>
@@ -155,8 +154,8 @@
                                           <a:noFill/>
                                         </a:ln>
                                         <a:extLst>
-                                          <a:ext uri="{53640926-AAD7-44d8-BBD7-CCE9431645EC}">
-                                            <a14:shadowObscured xmlns:a14="http://schemas.microsoft.com/office/drawing/2010/main" xmlns:wps="http://schemas.microsoft.com/office/word/2010/wordprocessingShape" xmlns:wpi="http://schemas.microsoft.com/office/word/2010/wordprocessingInk" xmlns:wpg="http://schemas.microsoft.com/office/word/2010/wordprocessingGroup" xmlns:w14="http://schemas.microsoft.com/office/word/2010/wordml" xmlns:w="http://schemas.openxmlformats.org/wordprocessingml/2006/main" xmlns:w10="urn:schemas-microsoft-com:office:word" xmlns:wp14="http://schemas.microsoft.com/office/word/2010/wordprocessingDrawing" xmlns:v="urn:schemas-microsoft-com:vml" xmlns:o="urn:schemas-microsoft-com:office:office" xmlns:mv="urn:schemas-microsoft-com:mac:vml" xmlns:mc="http://schemas.openxmlformats.org/markup-compatibility/2006" xmlns:mo="http://schemas.microsoft.com/office/mac/office/2008/main" xmlns:wpc="http://schemas.microsoft.com/office/word/2010/wordprocessingCanvas" xmlns=""/>
+                                          <a:ext uri="{53640926-AAD7-44D8-BBD7-CCE9431645EC}">
+                                            <a14:shadowObscured xmlns:a14="http://schemas.microsoft.com/office/drawing/2010/main"/>
                                           </a:ext>
                                         </a:extLst>
                                       </pic:spPr>
@@ -175,12 +174,10 @@
                             </w:rPr>
                             <w:alias w:val="Abstracto"/>
                             <w:id w:val="4319734"/>
-                            <w:placeholder>
-                              <w:docPart w:val="79C5A0D7158544159190760FA90B988A"/>
-                            </w:placeholder>
                             <w:dataBinding w:prefixMappings="xmlns:ns0='http://schemas.microsoft.com/office/2006/coverPageProps'" w:xpath="/ns0:CoverPageProperties[1]/ns0:Abstract[1]" w:storeItemID="{55AF091B-3C7A-41E3-B477-F2FDAA23CFDA}"/>
                             <w:text/>
                           </w:sdtPr>
+                          <w:sdtEndPr/>
                           <w:sdtContent>
                             <w:p>
                               <w:pPr>
@@ -194,7 +191,15 @@
                                   <w:rFonts w:eastAsiaTheme="minorHAnsi" w:cstheme="minorHAnsi"/>
                                   <w:color w:val="FFFFFF" w:themeColor="background1"/>
                                 </w:rPr>
-                                <w:t>Buenas Prácticas de Pró</w:t>
+                                <w:t xml:space="preserve">Buenas Prácticas de </w:t>
+                              </w:r>
+                              <w:proofErr w:type="spellStart"/>
+                              <w:r>
+                                <w:rPr>
+                                  <w:rFonts w:eastAsiaTheme="minorHAnsi" w:cstheme="minorHAnsi"/>
+                                  <w:color w:val="FFFFFF" w:themeColor="background1"/>
+                                </w:rPr>
+                                <w:t>Pró</w:t>
                               </w:r>
                               <w:r>
                                 <w:rPr>
@@ -203,6 +208,7 @@
                                 </w:rPr>
                                 <w:t>gramacion</w:t>
                               </w:r>
+                              <w:proofErr w:type="spellEnd"/>
                               <w:r>
                                 <w:rPr>
                                   <w:rFonts w:eastAsiaTheme="minorHAnsi" w:cstheme="minorHAnsi"/>
@@ -292,6 +298,7 @@
                               <w:calendar w:val="gregorian"/>
                             </w:date>
                           </w:sdtPr>
+                          <w:sdtEndPr/>
                           <w:sdtContent>
                             <w:p>
                               <w:pPr>
@@ -346,6 +353,7 @@
                             <w:dataBinding w:prefixMappings="xmlns:ns0='http://schemas.openxmlformats.org/package/2006/metadata/core-properties' xmlns:ns1='http://purl.org/dc/elements/1.1/'" w:xpath="/ns0:coreProperties[1]/ns1:creator[1]" w:storeItemID="{6C3C8BC8-F283-45AE-878A-BAB7291924A1}"/>
                             <w:text/>
                           </w:sdtPr>
+                          <w:sdtEndPr/>
                           <w:sdtContent>
                             <w:p>
                               <w:pPr>
@@ -365,7 +373,31 @@
                                 <w:rPr>
                                   <w:color w:val="FFFFFF" w:themeColor="background1"/>
                                 </w:rPr>
-                                <w:t>rez Valvuena,                                                                                       Daniel Serrano Torres,                                                                                                Juan Carlos Marcos Gonzalez  y                                                                                                           Álvaro Quesada Pimentel</w:t>
+                                <w:t>rez Val</w:t>
+                              </w:r>
+                              <w:r>
+                                <w:rPr>
+                                  <w:color w:val="FFFFFF" w:themeColor="background1"/>
+                                </w:rPr>
+                                <w:t>b</w:t>
+                              </w:r>
+                              <w:r>
+                                <w:rPr>
+                                  <w:color w:val="FFFFFF" w:themeColor="background1"/>
+                                </w:rPr>
+                                <w:t xml:space="preserve">uena,                                                                                       Daniel Serrano Torres,                                                                                                Juan Carlos Marcos </w:t>
+                              </w:r>
+                              <w:r>
+                                <w:rPr>
+                                  <w:color w:val="FFFFFF" w:themeColor="background1"/>
+                                </w:rPr>
+                                <w:t>González</w:t>
+                              </w:r>
+                              <w:r>
+                                <w:rPr>
+                                  <w:color w:val="FFFFFF" w:themeColor="background1"/>
+                                </w:rPr>
+                                <w:t xml:space="preserve">  y                                                                                                           Álvaro Quesada Pimentel</w:t>
                               </w:r>
                             </w:p>
                           </w:sdtContent>
@@ -385,6 +417,7 @@
                               <w:calendar w:val="gregorian"/>
                             </w:date>
                           </w:sdtPr>
+                          <w:sdtEndPr/>
                           <w:sdtContent>
                             <w:p>
                               <w:pPr>
@@ -459,6 +492,7 @@
           <w:docPartUnique/>
         </w:docPartObj>
       </w:sdtPr>
+      <w:sdtEndPr/>
       <w:sdtContent>
         <w:p>
           <w:pPr>
@@ -470,7 +504,7 @@
               <w:sz w:val="32"/>
               <w:szCs w:val="32"/>
             </w:rPr>
-            <w:t>Indice</w:t>
+            <w:t>Índice</w:t>
           </w:r>
         </w:p>
         <w:p>
@@ -2283,7 +2317,35 @@
           <w:sz w:val="24"/>
           <w:szCs w:val="24"/>
         </w:rPr>
-        <w:t>Es necesario conocer el leguaje java así como tener conocimientos de la herramienta eclipse</w:t>
+        <w:t>Es necesario conocer el le</w:t>
+      </w:r>
+      <w:r>
+        <w:rPr>
+          <w:sz w:val="24"/>
+          <w:szCs w:val="24"/>
+        </w:rPr>
+        <w:t>n</w:t>
+      </w:r>
+      <w:r>
+        <w:rPr>
+          <w:sz w:val="24"/>
+          <w:szCs w:val="24"/>
+        </w:rPr>
+        <w:t xml:space="preserve">guaje </w:t>
+      </w:r>
+      <w:r>
+        <w:rPr>
+          <w:sz w:val="24"/>
+          <w:szCs w:val="24"/>
+        </w:rPr>
+        <w:t>J</w:t>
+      </w:r>
+      <w:r>
+        <w:rPr>
+          <w:sz w:val="24"/>
+          <w:szCs w:val="24"/>
+        </w:rPr>
+        <w:t>ava así como tener conocimientos de la herramienta eclipse</w:t>
       </w:r>
     </w:p>
     <w:p>
@@ -2305,16 +2367,6 @@
         </w:rPr>
         <w:t>No es estrictamente necesario pero si ayuda conocer lo que hace el código para así poder corregirlo con seguridad</w:t>
       </w:r>
-    </w:p>
-    <w:p>
-      <w:pPr>
-        <w:pStyle w:val="Predeterminado"/>
-        <w:ind w:left="1428"/>
-        <w:rPr>
-          <w:sz w:val="24"/>
-          <w:szCs w:val="24"/>
-        </w:rPr>
-      </w:pPr>
     </w:p>
     <w:p>
       <w:pPr>
@@ -2507,6 +2559,7 @@
         </w:rPr>
         <w:t>-</w:t>
       </w:r>
+      <w:proofErr w:type="spellStart"/>
       <w:r>
         <w:rPr>
           <w:rFonts w:eastAsia="Calibri" w:cs="Calibri"/>
@@ -2517,6 +2570,7 @@
         </w:rPr>
         <w:t>Mantenibilidad</w:t>
       </w:r>
+      <w:proofErr w:type="spellEnd"/>
       <w:r>
         <w:rPr>
           <w:rFonts w:eastAsia="Calibri" w:cs="Calibri"/>
@@ -2524,7 +2578,27 @@
           <w:sz w:val="24"/>
           <w:szCs w:val="24"/>
         </w:rPr>
-        <w:t>: La mantenibilidad del código es la facilidad con que el sistema de software puede modificarse para añadirle nuevas características, modificar las existentes, depurar errores, o mejorar el rendimiento.</w:t>
+        <w:t xml:space="preserve">: La </w:t>
+      </w:r>
+      <w:proofErr w:type="spellStart"/>
+      <w:r>
+        <w:rPr>
+          <w:rFonts w:eastAsia="Calibri" w:cs="Calibri"/>
+          <w:color w:val="000000"/>
+          <w:sz w:val="24"/>
+          <w:szCs w:val="24"/>
+        </w:rPr>
+        <w:t>mantenibilidad</w:t>
+      </w:r>
+      <w:proofErr w:type="spellEnd"/>
+      <w:r>
+        <w:rPr>
+          <w:rFonts w:eastAsia="Calibri" w:cs="Calibri"/>
+          <w:color w:val="000000"/>
+          <w:sz w:val="24"/>
+          <w:szCs w:val="24"/>
+        </w:rPr>
+        <w:t xml:space="preserve"> del código es la facilidad con que el sistema de software puede modificarse para añadirle nuevas características, modificar las existentes, depurar errores, o mejorar el rendimiento.</w:t>
       </w:r>
     </w:p>
     <w:p>
@@ -2726,79 +2800,76 @@
         <w:t>Resumen</w:t>
       </w:r>
       <w:bookmarkEnd w:id="2"/>
-      <w:r>
-        <w:rPr>
-          <w:rFonts w:eastAsia="Calibri" w:cs="Calibri"/>
-          <w:b/>
-          <w:sz w:val="32"/>
-          <w:szCs w:val="32"/>
-          <w:u w:val="single"/>
+    </w:p>
+    <w:p>
+      <w:pPr>
+        <w:rPr>
+          <w:rFonts w:eastAsia="Calibri"/>
+        </w:rPr>
+      </w:pPr>
+    </w:p>
+    <w:p>
+      <w:pPr>
+        <w:rPr>
+          <w:sz w:val="24"/>
+          <w:szCs w:val="24"/>
+        </w:rPr>
+      </w:pPr>
+      <w:r>
+        <w:rPr>
+          <w:rFonts w:eastAsia="Calibri"/>
+          <w:sz w:val="24"/>
+          <w:szCs w:val="24"/>
+        </w:rPr>
+        <w:t xml:space="preserve">A través de un código de poca calidad se ha transformado en una aplicación de calidad mediante los factores de calidad del Software. Se ha realizado clases fácilmente </w:t>
+      </w:r>
+      <w:r>
+        <w:rPr>
+          <w:rFonts w:eastAsia="Calibri"/>
+          <w:sz w:val="24"/>
+          <w:szCs w:val="24"/>
+        </w:rPr>
+        <w:lastRenderedPageBreak/>
+        <w:t>escalables y reutilizables en otras aplicaciones.  Los comentarios son copiosos y la documentación, extensa. Se ha realizado una validación y verificación exhaustiva.</w:t>
+      </w:r>
+      <w:r>
+        <w:rPr>
+          <w:rFonts w:eastAsia="Calibri"/>
+          <w:sz w:val="24"/>
+          <w:szCs w:val="24"/>
         </w:rPr>
         <w:fldChar w:fldCharType="begin"/>
       </w:r>
       <w:r>
+        <w:rPr>
+          <w:sz w:val="24"/>
+          <w:szCs w:val="24"/>
+        </w:rPr>
         <w:instrText xml:space="preserve"> XE "</w:instrText>
       </w:r>
       <w:r>
         <w:rPr>
-          <w:rFonts w:eastAsia="Calibri" w:cs="Calibri"/>
-          <w:b/>
-          <w:sz w:val="32"/>
-          <w:szCs w:val="32"/>
-          <w:u w:val="single"/>
+          <w:rFonts w:eastAsia="Calibri"/>
+          <w:sz w:val="24"/>
+          <w:szCs w:val="24"/>
         </w:rPr>
         <w:instrText>Resumen</w:instrText>
       </w:r>
       <w:r>
+        <w:rPr>
+          <w:sz w:val="24"/>
+          <w:szCs w:val="24"/>
+        </w:rPr>
         <w:instrText xml:space="preserve">" </w:instrText>
       </w:r>
       <w:r>
         <w:rPr>
-          <w:rFonts w:eastAsia="Calibri" w:cs="Calibri"/>
-          <w:b/>
-          <w:sz w:val="32"/>
-          <w:szCs w:val="32"/>
-          <w:u w:val="single"/>
+          <w:rFonts w:eastAsia="Calibri"/>
+          <w:sz w:val="24"/>
+          <w:szCs w:val="24"/>
         </w:rPr>
         <w:fldChar w:fldCharType="end"/>
       </w:r>
-    </w:p>
-    <w:p>
-      <w:pPr>
-        <w:pStyle w:val="Predeterminado"/>
-        <w:keepNext/>
-        <w:spacing w:before="200" w:after="0"/>
-        <w:ind w:left="708"/>
-        <w:rPr>
-          <w:sz w:val="24"/>
-          <w:szCs w:val="24"/>
-        </w:rPr>
-      </w:pPr>
-      <w:r>
-        <w:rPr>
-          <w:rFonts w:eastAsia="Calibri" w:cs="Calibri"/>
-          <w:sz w:val="24"/>
-          <w:szCs w:val="24"/>
-        </w:rPr>
-        <w:t xml:space="preserve">En esta práctica se pide que se modifique un código hecho, de mala manera, para que cumpla los factores de calidad del software. Para eso contamos con algunas herramientas como el PMD o el CheckStyle que comprueban que </w:t>
-      </w:r>
-      <w:r>
-        <w:rPr>
-          <w:rFonts w:eastAsia="Calibri" w:cs="Calibri"/>
-          <w:sz w:val="24"/>
-          <w:szCs w:val="24"/>
-        </w:rPr>
-        <w:lastRenderedPageBreak/>
-        <w:t>nuestra aplicación cumpla una serie de reglas. También se pide que se haga una batería de pruebas para comprobar que el código funcione debidamente.</w:t>
-      </w:r>
-    </w:p>
-    <w:p>
-      <w:pPr>
-        <w:pStyle w:val="Predeterminado"/>
-        <w:keepNext/>
-        <w:spacing w:before="200" w:after="0"/>
-        <w:ind w:left="708"/>
-      </w:pPr>
     </w:p>
     <w:p>
       <w:pPr>
@@ -2812,6 +2883,7 @@
         <w:outlineLvl w:val="0"/>
       </w:pPr>
       <w:bookmarkStart w:id="3" w:name="_Toc346703475"/>
+      <w:proofErr w:type="spellStart"/>
       <w:r>
         <w:rPr>
           <w:rFonts w:eastAsia="Calibri" w:cs="Calibri"/>
@@ -2823,6 +2895,7 @@
         <w:t>Abstract</w:t>
       </w:r>
       <w:bookmarkEnd w:id="3"/>
+      <w:proofErr w:type="spellEnd"/>
       <w:r>
         <w:rPr>
           <w:rFonts w:eastAsia="Calibri" w:cs="Calibri"/>
@@ -2864,6 +2937,84 @@
       <w:pPr>
         <w:pStyle w:val="Predeterminado"/>
         <w:spacing w:after="0" w:line="100" w:lineRule="atLeast"/>
+      </w:pPr>
+    </w:p>
+    <w:p>
+      <w:pPr>
+        <w:pStyle w:val="Predeterminado"/>
+        <w:spacing w:after="0" w:line="100" w:lineRule="atLeast"/>
+      </w:pPr>
+    </w:p>
+    <w:p>
+      <w:pPr>
+        <w:pStyle w:val="Default"/>
+        <w:rPr>
+          <w:rFonts w:cstheme="minorBidi"/>
+          <w:color w:val="auto"/>
+          <w:lang w:val="en-US"/>
+        </w:rPr>
+      </w:pPr>
+      <w:r>
+        <w:rPr>
+          <w:lang w:val="en-US"/>
+        </w:rPr>
+        <w:t xml:space="preserve">Though a poorly quality code we have done a quality </w:t>
+      </w:r>
+      <w:r>
+        <w:rPr>
+          <w:lang w:val="en-US"/>
+        </w:rPr>
+        <w:t>application</w:t>
+      </w:r>
+      <w:r>
+        <w:rPr>
+          <w:lang w:val="en-US"/>
+        </w:rPr>
+        <w:t xml:space="preserve"> though software quality factors. </w:t>
+      </w:r>
+      <w:proofErr w:type="gramStart"/>
+      <w:r>
+        <w:rPr>
+          <w:lang w:val="en-US"/>
+        </w:rPr>
+        <w:t>Cl</w:t>
+      </w:r>
+      <w:bookmarkStart w:id="4" w:name="_GoBack"/>
+      <w:bookmarkEnd w:id="4"/>
+      <w:r>
+        <w:rPr>
+          <w:lang w:val="en-US"/>
+        </w:rPr>
+        <w:t>asses has</w:t>
+      </w:r>
+      <w:proofErr w:type="gramEnd"/>
+      <w:r>
+        <w:rPr>
+          <w:lang w:val="en-US"/>
+        </w:rPr>
+        <w:t xml:space="preserve"> been made easily scalable and reusable in other applications. Comments are copious and documentation, extensive.</w:t>
+      </w:r>
+      <w:r>
+        <w:rPr>
+          <w:lang w:val="en-US"/>
+        </w:rPr>
+        <w:t xml:space="preserve"> </w:t>
+      </w:r>
+      <w:r>
+        <w:rPr>
+          <w:rFonts w:cstheme="minorBidi"/>
+          <w:color w:val="auto"/>
+          <w:lang w:val="en-US"/>
+        </w:rPr>
+        <w:t>We have done an exhaustive validation of the results and verification.</w:t>
+      </w:r>
+    </w:p>
+    <w:p>
+      <w:pPr>
+        <w:pStyle w:val="Default"/>
+        <w:rPr>
+          <w:lang w:val="en-US"/>
+        </w:rPr>
       </w:pPr>
     </w:p>
     <w:p>
@@ -2876,8 +3027,8 @@
         <w:spacing w:line="100" w:lineRule="atLeast"/>
         <w:jc w:val="both"/>
       </w:pPr>
-      <w:bookmarkStart w:id="4" w:name="_Toc341342825"/>
-      <w:bookmarkEnd w:id="4"/>
+      <w:bookmarkStart w:id="5" w:name="_Toc341342825"/>
+      <w:bookmarkEnd w:id="5"/>
       <w:r>
         <w:rPr>
           <w:b/>
@@ -2937,8 +3088,8 @@
         </w:rPr>
         <w:t xml:space="preserve">La </w:t>
       </w:r>
-      <w:bookmarkStart w:id="5" w:name="_Toc341342826"/>
-      <w:bookmarkEnd w:id="5"/>
+      <w:bookmarkStart w:id="6" w:name="_Toc341342826"/>
+      <w:bookmarkEnd w:id="6"/>
       <w:r>
         <w:rPr>
           <w:sz w:val="24"/>
@@ -3012,7 +3163,7 @@
         <w:jc w:val="both"/>
         <w:outlineLvl w:val="0"/>
       </w:pPr>
-      <w:bookmarkStart w:id="6" w:name="_Toc346703476"/>
+      <w:bookmarkStart w:id="7" w:name="_Toc346703476"/>
       <w:r>
         <w:rPr>
           <w:b/>
@@ -3022,7 +3173,7 @@
         </w:rPr>
         <w:t>Sugerencias</w:t>
       </w:r>
-      <w:bookmarkEnd w:id="6"/>
+      <w:bookmarkEnd w:id="7"/>
       <w:r>
         <w:rPr>
           <w:b/>
@@ -3109,9 +3260,9 @@
         <w:spacing w:line="100" w:lineRule="atLeast"/>
         <w:outlineLvl w:val="0"/>
       </w:pPr>
-      <w:bookmarkStart w:id="7" w:name="_Toc341342827"/>
-      <w:bookmarkStart w:id="8" w:name="_Toc346703477"/>
-      <w:bookmarkEnd w:id="7"/>
+      <w:bookmarkStart w:id="8" w:name="_Toc341342827"/>
+      <w:bookmarkStart w:id="9" w:name="_Toc346703477"/>
+      <w:bookmarkEnd w:id="8"/>
       <w:r>
         <w:rPr>
           <w:b/>
@@ -3121,7 +3272,7 @@
         </w:rPr>
         <w:t>Introducción</w:t>
       </w:r>
-      <w:bookmarkEnd w:id="8"/>
+      <w:bookmarkEnd w:id="9"/>
       <w:r>
         <w:rPr>
           <w:b/>
@@ -3412,6 +3563,7 @@
           <w:sz w:val="24"/>
           <w:szCs w:val="24"/>
         </w:rPr>
+        <w:lastRenderedPageBreak/>
         <w:t xml:space="preserve"> </w:t>
       </w:r>
       <w:r>
@@ -3462,7 +3614,6 @@
           <w:sz w:val="24"/>
           <w:szCs w:val="24"/>
         </w:rPr>
-        <w:lastRenderedPageBreak/>
         <w:t xml:space="preserve">Extensibilidad: </w:t>
       </w:r>
     </w:p>
@@ -3624,7 +3775,27 @@
           <w:sz w:val="24"/>
           <w:szCs w:val="24"/>
         </w:rPr>
-        <w:t>Portabilidad (transportabilidad)</w:t>
+        <w:t>Portabilidad (</w:t>
+      </w:r>
+      <w:proofErr w:type="spellStart"/>
+      <w:r>
+        <w:rPr>
+          <w:rFonts w:eastAsia="Calibri" w:cs="Calibri"/>
+          <w:b/>
+          <w:sz w:val="24"/>
+          <w:szCs w:val="24"/>
+        </w:rPr>
+        <w:t>transportabilidad</w:t>
+      </w:r>
+      <w:proofErr w:type="spellEnd"/>
+      <w:r>
+        <w:rPr>
+          <w:rFonts w:eastAsia="Calibri" w:cs="Calibri"/>
+          <w:b/>
+          <w:sz w:val="24"/>
+          <w:szCs w:val="24"/>
+        </w:rPr>
+        <w:t>)</w:t>
       </w:r>
     </w:p>
     <w:p>
@@ -3804,6 +3975,7 @@
           <w:szCs w:val="24"/>
         </w:rPr>
       </w:pPr>
+      <w:proofErr w:type="spellStart"/>
       <w:r>
         <w:rPr>
           <w:rFonts w:eastAsia="Calibri" w:cs="Calibri"/>
@@ -3812,7 +3984,18 @@
           <w:sz w:val="24"/>
           <w:szCs w:val="24"/>
         </w:rPr>
-        <w:t>Mantenibilidad:</w:t>
+        <w:t>Mantenibilidad</w:t>
+      </w:r>
+      <w:proofErr w:type="spellEnd"/>
+      <w:r>
+        <w:rPr>
+          <w:rFonts w:eastAsia="Calibri" w:cs="Calibri"/>
+          <w:b/>
+          <w:color w:val="000000"/>
+          <w:sz w:val="24"/>
+          <w:szCs w:val="24"/>
+        </w:rPr>
+        <w:t>:</w:t>
       </w:r>
     </w:p>
     <w:p>
@@ -3843,7 +4026,27 @@
           <w:sz w:val="24"/>
           <w:szCs w:val="24"/>
         </w:rPr>
-        <w:t>La mantenibilidad del código es la facilidad con que el sistema de software puede modificarse.</w:t>
+        <w:t xml:space="preserve">La </w:t>
+      </w:r>
+      <w:proofErr w:type="spellStart"/>
+      <w:r>
+        <w:rPr>
+          <w:rFonts w:eastAsia="Calibri" w:cs="Calibri"/>
+          <w:color w:val="000000"/>
+          <w:sz w:val="24"/>
+          <w:szCs w:val="24"/>
+        </w:rPr>
+        <w:t>mantenibilidad</w:t>
+      </w:r>
+      <w:proofErr w:type="spellEnd"/>
+      <w:r>
+        <w:rPr>
+          <w:rFonts w:eastAsia="Calibri" w:cs="Calibri"/>
+          <w:color w:val="000000"/>
+          <w:sz w:val="24"/>
+          <w:szCs w:val="24"/>
+        </w:rPr>
+        <w:t xml:space="preserve"> del código es la facilidad con que el sistema de software puede modificarse.</w:t>
       </w:r>
     </w:p>
     <w:p>
@@ -3861,9 +4064,9 @@
         <w:spacing w:line="100" w:lineRule="atLeast"/>
         <w:outlineLvl w:val="0"/>
       </w:pPr>
-      <w:bookmarkStart w:id="9" w:name="_Toc341342828"/>
-      <w:bookmarkStart w:id="10" w:name="_Toc346703478"/>
-      <w:bookmarkEnd w:id="9"/>
+      <w:bookmarkStart w:id="10" w:name="_Toc341342828"/>
+      <w:bookmarkStart w:id="11" w:name="_Toc346703478"/>
+      <w:bookmarkEnd w:id="10"/>
       <w:r>
         <w:rPr>
           <w:b/>
@@ -3873,7 +4076,7 @@
         </w:rPr>
         <w:t>Objetivos que se alcanzarán</w:t>
       </w:r>
-      <w:bookmarkEnd w:id="10"/>
+      <w:bookmarkEnd w:id="11"/>
       <w:r>
         <w:rPr>
           <w:b/>
@@ -3927,6 +4130,7 @@
           <w:sz w:val="24"/>
           <w:szCs w:val="24"/>
         </w:rPr>
+        <w:lastRenderedPageBreak/>
         <w:t>Comprobar por nosotros mismos lo difícil y molesto que es mantener un código sin legibilidad.</w:t>
       </w:r>
     </w:p>
@@ -3951,15 +4155,33 @@
         </w:rPr>
         <w:t xml:space="preserve">Aprender métodos y herramientas </w:t>
       </w:r>
-      <w:bookmarkStart w:id="11" w:name="_Toc341342829"/>
-      <w:bookmarkEnd w:id="11"/>
-      <w:r>
-        <w:rPr>
-          <w:rFonts w:eastAsia="Calibri" w:cs="Calibri"/>
-          <w:sz w:val="24"/>
-          <w:szCs w:val="24"/>
-        </w:rPr>
-        <w:t>que se utilizan para aumentar la legibilidad y mantenibilidad de un código.</w:t>
+      <w:bookmarkStart w:id="12" w:name="_Toc341342829"/>
+      <w:bookmarkEnd w:id="12"/>
+      <w:r>
+        <w:rPr>
+          <w:rFonts w:eastAsia="Calibri" w:cs="Calibri"/>
+          <w:sz w:val="24"/>
+          <w:szCs w:val="24"/>
+        </w:rPr>
+        <w:t xml:space="preserve">que se utilizan para aumentar la legibilidad y </w:t>
+      </w:r>
+      <w:proofErr w:type="spellStart"/>
+      <w:r>
+        <w:rPr>
+          <w:rFonts w:eastAsia="Calibri" w:cs="Calibri"/>
+          <w:sz w:val="24"/>
+          <w:szCs w:val="24"/>
+        </w:rPr>
+        <w:t>mantenibilidad</w:t>
+      </w:r>
+      <w:proofErr w:type="spellEnd"/>
+      <w:r>
+        <w:rPr>
+          <w:rFonts w:eastAsia="Calibri" w:cs="Calibri"/>
+          <w:sz w:val="24"/>
+          <w:szCs w:val="24"/>
+        </w:rPr>
+        <w:t xml:space="preserve"> de un código.</w:t>
       </w:r>
     </w:p>
     <w:p>
@@ -3993,7 +4215,7 @@
         <w:spacing w:line="100" w:lineRule="atLeast"/>
         <w:outlineLvl w:val="0"/>
       </w:pPr>
-      <w:bookmarkStart w:id="12" w:name="_Toc346703479"/>
+      <w:bookmarkStart w:id="13" w:name="_Toc346703479"/>
       <w:r>
         <w:rPr>
           <w:b/>
@@ -4003,7 +4225,7 @@
         </w:rPr>
         <w:t>Relación con la docencia cursada</w:t>
       </w:r>
-      <w:bookmarkEnd w:id="12"/>
+      <w:bookmarkEnd w:id="13"/>
       <w:r>
         <w:rPr>
           <w:b/>
@@ -4084,9 +4306,9 @@
         </w:numPr>
         <w:outlineLvl w:val="0"/>
       </w:pPr>
-      <w:bookmarkStart w:id="13" w:name="_Toc341342830"/>
-      <w:bookmarkStart w:id="14" w:name="_Toc346703480"/>
-      <w:bookmarkEnd w:id="13"/>
+      <w:bookmarkStart w:id="14" w:name="_Toc341342830"/>
+      <w:bookmarkStart w:id="15" w:name="_Toc346703480"/>
+      <w:bookmarkEnd w:id="14"/>
       <w:r>
         <w:rPr>
           <w:b/>
@@ -4096,7 +4318,7 @@
         </w:rPr>
         <w:t>Viabilidad</w:t>
       </w:r>
-      <w:bookmarkEnd w:id="14"/>
+      <w:bookmarkEnd w:id="15"/>
       <w:r>
         <w:rPr>
           <w:b/>
@@ -4158,9 +4380,9 @@
         </w:numPr>
         <w:outlineLvl w:val="0"/>
       </w:pPr>
-      <w:bookmarkStart w:id="15" w:name="_Toc341342831"/>
-      <w:bookmarkStart w:id="16" w:name="_Toc346703481"/>
-      <w:bookmarkEnd w:id="15"/>
+      <w:bookmarkStart w:id="16" w:name="_Toc341342831"/>
+      <w:bookmarkStart w:id="17" w:name="_Toc346703481"/>
+      <w:bookmarkEnd w:id="16"/>
       <w:r>
         <w:rPr>
           <w:b/>
@@ -4170,7 +4392,7 @@
         </w:rPr>
         <w:t>Estado del arte y fundamentación teórica</w:t>
       </w:r>
-      <w:bookmarkEnd w:id="16"/>
+      <w:bookmarkEnd w:id="17"/>
       <w:r>
         <w:rPr>
           <w:b/>
@@ -4219,7 +4441,23 @@
           <w:sz w:val="24"/>
           <w:szCs w:val="24"/>
         </w:rPr>
-        <w:t xml:space="preserve">Esta aplicación fue publicada por la universidad Roskildensis, universidad que se encuentra en Dinamarca. En la aplicación se da solución al problema </w:t>
+        <w:t xml:space="preserve">Esta aplicación fue publicada por la universidad </w:t>
+      </w:r>
+      <w:proofErr w:type="spellStart"/>
+      <w:r>
+        <w:rPr>
+          <w:sz w:val="24"/>
+          <w:szCs w:val="24"/>
+        </w:rPr>
+        <w:t>Roskildensis</w:t>
+      </w:r>
+      <w:proofErr w:type="spellEnd"/>
+      <w:r>
+        <w:rPr>
+          <w:sz w:val="24"/>
+          <w:szCs w:val="24"/>
+        </w:rPr>
+        <w:t xml:space="preserve">, universidad que se encuentra en Dinamarca. En la aplicación se da solución al problema </w:t>
       </w:r>
       <w:r>
         <w:rPr>
@@ -4414,22 +4652,111 @@
           <w:sz w:val="24"/>
           <w:szCs w:val="24"/>
         </w:rPr>
-        <w:t xml:space="preserve">Alberto Colorni, Maniezzo Vittorio y Marco Dorigo fueron los primeros en llegar con un algoritmo que simula el comportamiento de las hormigas, llamándolo Ant Colony System (Sistema de la colonia de hormigas) ACS, conocido comúnmente ACO, la O es por las optimizaciones que se hacen diariamente </w:t>
-      </w:r>
-      <w:r>
-        <w:rPr>
-          <w:sz w:val="24"/>
-          <w:szCs w:val="24"/>
-        </w:rPr>
-        <w:t xml:space="preserve">a la ACS original. Como ACO contiene métodos generales para la resolución de </w:t>
-      </w:r>
-      <w:r>
-        <w:rPr>
-          <w:sz w:val="24"/>
-          <w:szCs w:val="24"/>
-        </w:rPr>
         <w:lastRenderedPageBreak/>
-        <w:t>distintos problemas, puede ser visto como una colección de métodos heurísticos que se pueden aplicar a un gran número de problemas. ACO  es parte de la ciencia “Inteligencia de enjambre”, que se basa en la utilización de pequeñas unidades independientes (por ejemplo: abejas, hormigas, aves) para resolver problemas. Solas estas unidades son tontas, pero cuando se les permite comunicarse entre sí y reaccionar a sus respuestas, son capaces de resolver problemas complejos.</w:t>
+        <w:t xml:space="preserve">Alberto </w:t>
+      </w:r>
+      <w:proofErr w:type="spellStart"/>
+      <w:r>
+        <w:rPr>
+          <w:sz w:val="24"/>
+          <w:szCs w:val="24"/>
+        </w:rPr>
+        <w:t>Colorni</w:t>
+      </w:r>
+      <w:proofErr w:type="spellEnd"/>
+      <w:r>
+        <w:rPr>
+          <w:sz w:val="24"/>
+          <w:szCs w:val="24"/>
+        </w:rPr>
+        <w:t xml:space="preserve">, </w:t>
+      </w:r>
+      <w:proofErr w:type="spellStart"/>
+      <w:r>
+        <w:rPr>
+          <w:sz w:val="24"/>
+          <w:szCs w:val="24"/>
+        </w:rPr>
+        <w:t>Maniezzo</w:t>
+      </w:r>
+      <w:proofErr w:type="spellEnd"/>
+      <w:r>
+        <w:rPr>
+          <w:sz w:val="24"/>
+          <w:szCs w:val="24"/>
+        </w:rPr>
+        <w:t xml:space="preserve"> Vittorio y Marco </w:t>
+      </w:r>
+      <w:proofErr w:type="spellStart"/>
+      <w:r>
+        <w:rPr>
+          <w:sz w:val="24"/>
+          <w:szCs w:val="24"/>
+        </w:rPr>
+        <w:t>Dorigo</w:t>
+      </w:r>
+      <w:proofErr w:type="spellEnd"/>
+      <w:r>
+        <w:rPr>
+          <w:sz w:val="24"/>
+          <w:szCs w:val="24"/>
+        </w:rPr>
+        <w:t xml:space="preserve"> fueron los primeros en llegar con un algoritmo que simula el comportamiento de las hormigas, llamándolo </w:t>
+      </w:r>
+      <w:proofErr w:type="spellStart"/>
+      <w:r>
+        <w:rPr>
+          <w:sz w:val="24"/>
+          <w:szCs w:val="24"/>
+        </w:rPr>
+        <w:t>Ant</w:t>
+      </w:r>
+      <w:proofErr w:type="spellEnd"/>
+      <w:r>
+        <w:rPr>
+          <w:sz w:val="24"/>
+          <w:szCs w:val="24"/>
+        </w:rPr>
+        <w:t xml:space="preserve"> </w:t>
+      </w:r>
+      <w:proofErr w:type="spellStart"/>
+      <w:r>
+        <w:rPr>
+          <w:sz w:val="24"/>
+          <w:szCs w:val="24"/>
+        </w:rPr>
+        <w:t>Colony</w:t>
+      </w:r>
+      <w:proofErr w:type="spellEnd"/>
+      <w:r>
+        <w:rPr>
+          <w:sz w:val="24"/>
+          <w:szCs w:val="24"/>
+        </w:rPr>
+        <w:t xml:space="preserve"> </w:t>
+      </w:r>
+      <w:proofErr w:type="spellStart"/>
+      <w:r>
+        <w:rPr>
+          <w:sz w:val="24"/>
+          <w:szCs w:val="24"/>
+        </w:rPr>
+        <w:t>System</w:t>
+      </w:r>
+      <w:proofErr w:type="spellEnd"/>
+      <w:r>
+        <w:rPr>
+          <w:sz w:val="24"/>
+          <w:szCs w:val="24"/>
+        </w:rPr>
+        <w:t xml:space="preserve"> (Sistema de la colonia de hormigas) ACS, conocido comúnmente ACO, la O es por las optimizaciones que se hacen diariamente </w:t>
+      </w:r>
+      <w:r>
+        <w:rPr>
+          <w:sz w:val="24"/>
+          <w:szCs w:val="24"/>
+        </w:rPr>
+        <w:t>a la ACS original. Como ACO contiene métodos generales para la resolución de distintos problemas, puede ser visto como una colección de métodos heurísticos que se pueden aplicar a un gran número de problemas. ACO  es parte de la ciencia “Inteligencia de enjambre”, que se basa en la utilización de pequeñas unidades independientes (por ejemplo: abejas, hormigas, aves) para resolver problemas. Solas estas unidades son tontas, pero cuando se les permite comunicarse entre sí y reaccionar a sus respuestas, son capaces de resolver problemas complejos.</w:t>
       </w:r>
     </w:p>
     <w:p>
@@ -4450,7 +4777,7 @@
         </w:numPr>
         <w:outlineLvl w:val="0"/>
       </w:pPr>
-      <w:bookmarkStart w:id="17" w:name="_Toc346703482"/>
+      <w:bookmarkStart w:id="18" w:name="_Toc346703482"/>
       <w:r>
         <w:rPr>
           <w:b/>
@@ -4460,7 +4787,7 @@
         </w:rPr>
         <w:t>Propuestas de solución</w:t>
       </w:r>
-      <w:bookmarkEnd w:id="17"/>
+      <w:bookmarkEnd w:id="18"/>
       <w:r>
         <w:rPr>
           <w:b/>
@@ -4674,16 +5001,7 @@
           <w:sz w:val="24"/>
           <w:szCs w:val="24"/>
         </w:rPr>
-        <w:t xml:space="preserve"> Para ello se analizaría el código e se intentaría conocer los que hace, para </w:t>
-      </w:r>
-      <w:bookmarkStart w:id="18" w:name="_GoBack"/>
-      <w:bookmarkEnd w:id="18"/>
-      <w:r>
-        <w:rPr>
-          <w:sz w:val="24"/>
-          <w:szCs w:val="24"/>
-        </w:rPr>
-        <w:t>así poder cambiar poco a poco el nombre de las variables y métodos por nombres más significativos</w:t>
+        <w:t xml:space="preserve"> Para ello se analizaría el código e se intentaría conocer los que hace, para así poder cambiar poco a poco el nombre de las variables y métodos por nombres más significativos</w:t>
       </w:r>
     </w:p>
     <w:p>
@@ -4828,6 +5146,7 @@
           <w:szCs w:val="24"/>
           <w:u w:val="single"/>
         </w:rPr>
+        <w:lastRenderedPageBreak/>
         <w:t>Desestimaciones</w:t>
       </w:r>
       <w:r>
@@ -4842,7 +5161,23 @@
           <w:sz w:val="24"/>
           <w:szCs w:val="24"/>
         </w:rPr>
-        <w:t xml:space="preserve"> descartó la primera solución, ya que requería un tiempo bastante considerable así como saber exactamente como funciona la aplicación para poder hacer nuestra versión.</w:t>
+        <w:t xml:space="preserve"> descartó la primera solución, ya que requería un tiempo bastante considerable así como saber exactamente </w:t>
+      </w:r>
+      <w:proofErr w:type="spellStart"/>
+      <w:r>
+        <w:rPr>
+          <w:sz w:val="24"/>
+          <w:szCs w:val="24"/>
+        </w:rPr>
+        <w:t>como</w:t>
+      </w:r>
+      <w:proofErr w:type="spellEnd"/>
+      <w:r>
+        <w:rPr>
+          <w:sz w:val="24"/>
+          <w:szCs w:val="24"/>
+        </w:rPr>
+        <w:t xml:space="preserve"> funciona la aplicación para poder hacer nuestra versión.</w:t>
       </w:r>
     </w:p>
     <w:p>
@@ -4877,15 +5212,23 @@
           <w:sz w:val="24"/>
           <w:szCs w:val="24"/>
         </w:rPr>
-        <w:t xml:space="preserve"> Se eligió la segunda solución, porque el tiempo que requería era menor, además no era necesario saber exactamente que hacia </w:t>
-      </w:r>
-      <w:r>
-        <w:rPr>
-          <w:sz w:val="24"/>
-          <w:szCs w:val="24"/>
-        </w:rPr>
-        <w:lastRenderedPageBreak/>
-        <w:t>cada parte del código, eso si el modificar un código ya hecho y con poca mantenibilidad y escalabilidad es tedioso y peligroso. Aun así en nuestra opinión nos pareció la manera más práctica y efectiva de hacerlo.</w:t>
+        <w:t xml:space="preserve"> Se eligió la segunda solución, porque el tiempo que requería era menor, además no era necesario saber exactamente que hacia cada parte del código, eso si el modificar un código ya hecho y con poca </w:t>
+      </w:r>
+      <w:proofErr w:type="spellStart"/>
+      <w:r>
+        <w:rPr>
+          <w:sz w:val="24"/>
+          <w:szCs w:val="24"/>
+        </w:rPr>
+        <w:t>mantenibilidad</w:t>
+      </w:r>
+      <w:proofErr w:type="spellEnd"/>
+      <w:r>
+        <w:rPr>
+          <w:sz w:val="24"/>
+          <w:szCs w:val="24"/>
+        </w:rPr>
+        <w:t xml:space="preserve"> y escalabilidad es tedioso y peligroso. Aun así en nuestra opinión nos pareció la manera más práctica y efectiva de hacerlo.</w:t>
       </w:r>
     </w:p>
     <w:p>
@@ -5209,7 +5552,7 @@
         </w:numPr>
         <w:ind w:left="1145" w:firstLine="0"/>
       </w:pPr>
-      <w:hyperlink r:id="rId11" w:history="1">
+      <w:hyperlink r:id="rId12" w:history="1">
         <w:r>
           <w:rPr>
             <w:rStyle w:val="Hipervnculo"/>
@@ -5238,12 +5581,28 @@
           <w:sz w:val="24"/>
           <w:szCs w:val="24"/>
         </w:rPr>
-        <w:t>PDF sobre la ACS de la universidad de Roskildensis.</w:t>
+        <w:t xml:space="preserve">PDF sobre la ACS de la universidad de </w:t>
+      </w:r>
+      <w:proofErr w:type="spellStart"/>
+      <w:r>
+        <w:rPr>
+          <w:sz w:val="24"/>
+          <w:szCs w:val="24"/>
+        </w:rPr>
+        <w:t>Roskildensis</w:t>
+      </w:r>
+      <w:proofErr w:type="spellEnd"/>
+      <w:r>
+        <w:rPr>
+          <w:sz w:val="24"/>
+          <w:szCs w:val="24"/>
+        </w:rPr>
+        <w:t>.</w:t>
       </w:r>
     </w:p>
     <w:sectPr>
-      <w:headerReference w:type="default" r:id="rId12"/>
-      <w:footerReference w:type="default" r:id="rId13"/>
+      <w:headerReference w:type="default" r:id="rId13"/>
+      <w:footerReference w:type="default" r:id="rId14"/>
       <w:pgSz w:w="11906" w:h="16838"/>
       <w:pgMar w:top="1417" w:right="1701" w:bottom="1417" w:left="1701" w:header="720" w:footer="720" w:gutter="0"/>
       <w:cols w:space="720"/>
@@ -5256,7 +5615,7 @@
 </file>
 
 <file path=word/endnotes.xml><?xml version="1.0" encoding="utf-8"?>
-<w:endnotes xmlns:ve="http://schemas.openxmlformats.org/markup-compatibility/2006" xmlns:o="urn:schemas-microsoft-com:office:office" xmlns:r="http://schemas.openxmlformats.org/officeDocument/2006/relationships" xmlns:m="http://schemas.openxmlformats.org/officeDocument/2006/math" xmlns:v="urn:schemas-microsoft-com:vml" xmlns:wp="http://schemas.openxmlformats.org/drawingml/2006/wordprocessingDrawing" xmlns:w10="urn:schemas-microsoft-com:office:word" xmlns:w="http://schemas.openxmlformats.org/wordprocessingml/2006/main" xmlns:wne="http://schemas.microsoft.com/office/word/2006/wordml">
+<w:endnotes xmlns:wpc="http://schemas.microsoft.com/office/word/2010/wordprocessingCanvas" xmlns:mc="http://schemas.openxmlformats.org/markup-compatibility/2006" xmlns:o="urn:schemas-microsoft-com:office:office" xmlns:r="http://schemas.openxmlformats.org/officeDocument/2006/relationships" xmlns:m="http://schemas.openxmlformats.org/officeDocument/2006/math" xmlns:v="urn:schemas-microsoft-com:vml" xmlns:wp14="http://schemas.microsoft.com/office/word/2010/wordprocessingDrawing" xmlns:wp="http://schemas.openxmlformats.org/drawingml/2006/wordprocessingDrawing" xmlns:w10="urn:schemas-microsoft-com:office:word" xmlns:w="http://schemas.openxmlformats.org/wordprocessingml/2006/main" xmlns:w14="http://schemas.microsoft.com/office/word/2010/wordml" xmlns:wpg="http://schemas.microsoft.com/office/word/2010/wordprocessingGroup" xmlns:wpi="http://schemas.microsoft.com/office/word/2010/wordprocessingInk" xmlns:wne="http://schemas.microsoft.com/office/word/2006/wordml" xmlns:wps="http://schemas.microsoft.com/office/word/2010/wordprocessingShape" mc:Ignorable="w14 wp14">
   <w:endnote w:type="separator" w:id="-1">
     <w:p>
       <w:pPr>
@@ -5281,7 +5640,7 @@
 </file>
 
 <file path=word/footer1.xml><?xml version="1.0" encoding="utf-8"?>
-<w:ftr xmlns:ve="http://schemas.openxmlformats.org/markup-compatibility/2006" xmlns:o="urn:schemas-microsoft-com:office:office" xmlns:r="http://schemas.openxmlformats.org/officeDocument/2006/relationships" xmlns:m="http://schemas.openxmlformats.org/officeDocument/2006/math" xmlns:v="urn:schemas-microsoft-com:vml" xmlns:wp="http://schemas.openxmlformats.org/drawingml/2006/wordprocessingDrawing" xmlns:w10="urn:schemas-microsoft-com:office:word" xmlns:w="http://schemas.openxmlformats.org/wordprocessingml/2006/main" xmlns:wne="http://schemas.microsoft.com/office/word/2006/wordml">
+<w:ftr xmlns:wpc="http://schemas.microsoft.com/office/word/2010/wordprocessingCanvas" xmlns:mc="http://schemas.openxmlformats.org/markup-compatibility/2006" xmlns:o="urn:schemas-microsoft-com:office:office" xmlns:r="http://schemas.openxmlformats.org/officeDocument/2006/relationships" xmlns:m="http://schemas.openxmlformats.org/officeDocument/2006/math" xmlns:v="urn:schemas-microsoft-com:vml" xmlns:wp14="http://schemas.microsoft.com/office/word/2010/wordprocessingDrawing" xmlns:wp="http://schemas.openxmlformats.org/drawingml/2006/wordprocessingDrawing" xmlns:w10="urn:schemas-microsoft-com:office:word" xmlns:w="http://schemas.openxmlformats.org/wordprocessingml/2006/main" xmlns:w14="http://schemas.microsoft.com/office/word/2010/wordml" xmlns:wpg="http://schemas.microsoft.com/office/word/2010/wordprocessingGroup" xmlns:wpi="http://schemas.microsoft.com/office/word/2010/wordprocessingInk" xmlns:wne="http://schemas.microsoft.com/office/word/2006/wordml" xmlns:wps="http://schemas.microsoft.com/office/word/2010/wordprocessingShape" mc:Ignorable="w14 wp14">
   <w:sdt>
     <w:sdtPr>
       <w:id w:val="-1306080515"/>
@@ -5290,6 +5649,7 @@
         <w:docPartUnique/>
       </w:docPartObj>
     </w:sdtPr>
+    <w:sdtEndPr/>
     <w:sdtContent>
       <w:p>
         <w:pPr>
@@ -5309,7 +5669,7 @@
           <w:rPr>
             <w:noProof/>
           </w:rPr>
-          <w:t>2</w:t>
+          <w:t>4</w:t>
         </w:r>
         <w:r>
           <w:fldChar w:fldCharType="end"/>
@@ -5326,7 +5686,7 @@
 </file>
 
 <file path=word/footnotes.xml><?xml version="1.0" encoding="utf-8"?>
-<w:footnotes xmlns:ve="http://schemas.openxmlformats.org/markup-compatibility/2006" xmlns:o="urn:schemas-microsoft-com:office:office" xmlns:r="http://schemas.openxmlformats.org/officeDocument/2006/relationships" xmlns:m="http://schemas.openxmlformats.org/officeDocument/2006/math" xmlns:v="urn:schemas-microsoft-com:vml" xmlns:wp="http://schemas.openxmlformats.org/drawingml/2006/wordprocessingDrawing" xmlns:w10="urn:schemas-microsoft-com:office:word" xmlns:w="http://schemas.openxmlformats.org/wordprocessingml/2006/main" xmlns:wne="http://schemas.microsoft.com/office/word/2006/wordml">
+<w:footnotes xmlns:wpc="http://schemas.microsoft.com/office/word/2010/wordprocessingCanvas" xmlns:mc="http://schemas.openxmlformats.org/markup-compatibility/2006" xmlns:o="urn:schemas-microsoft-com:office:office" xmlns:r="http://schemas.openxmlformats.org/officeDocument/2006/relationships" xmlns:m="http://schemas.openxmlformats.org/officeDocument/2006/math" xmlns:v="urn:schemas-microsoft-com:vml" xmlns:wp14="http://schemas.microsoft.com/office/word/2010/wordprocessingDrawing" xmlns:wp="http://schemas.openxmlformats.org/drawingml/2006/wordprocessingDrawing" xmlns:w10="urn:schemas-microsoft-com:office:word" xmlns:w="http://schemas.openxmlformats.org/wordprocessingml/2006/main" xmlns:w14="http://schemas.microsoft.com/office/word/2010/wordml" xmlns:wpg="http://schemas.microsoft.com/office/word/2010/wordprocessingGroup" xmlns:wpi="http://schemas.microsoft.com/office/word/2010/wordprocessingInk" xmlns:wne="http://schemas.microsoft.com/office/word/2006/wordml" xmlns:wps="http://schemas.microsoft.com/office/word/2010/wordprocessingShape" mc:Ignorable="w14 wp14">
   <w:footnote w:type="separator" w:id="-1">
     <w:p>
       <w:pPr>
@@ -5351,7 +5711,7 @@
 </file>
 
 <file path=word/header1.xml><?xml version="1.0" encoding="utf-8"?>
-<w:hdr xmlns:ve="http://schemas.openxmlformats.org/markup-compatibility/2006" xmlns:o="urn:schemas-microsoft-com:office:office" xmlns:r="http://schemas.openxmlformats.org/officeDocument/2006/relationships" xmlns:m="http://schemas.openxmlformats.org/officeDocument/2006/math" xmlns:v="urn:schemas-microsoft-com:vml" xmlns:wp="http://schemas.openxmlformats.org/drawingml/2006/wordprocessingDrawing" xmlns:w10="urn:schemas-microsoft-com:office:word" xmlns:w="http://schemas.openxmlformats.org/wordprocessingml/2006/main" xmlns:wne="http://schemas.microsoft.com/office/word/2006/wordml">
+<w:hdr xmlns:wpc="http://schemas.microsoft.com/office/word/2010/wordprocessingCanvas" xmlns:mc="http://schemas.openxmlformats.org/markup-compatibility/2006" xmlns:o="urn:schemas-microsoft-com:office:office" xmlns:r="http://schemas.openxmlformats.org/officeDocument/2006/relationships" xmlns:m="http://schemas.openxmlformats.org/officeDocument/2006/math" xmlns:v="urn:schemas-microsoft-com:vml" xmlns:wp14="http://schemas.microsoft.com/office/word/2010/wordprocessingDrawing" xmlns:wp="http://schemas.openxmlformats.org/drawingml/2006/wordprocessingDrawing" xmlns:w10="urn:schemas-microsoft-com:office:word" xmlns:w="http://schemas.openxmlformats.org/wordprocessingml/2006/main" xmlns:w14="http://schemas.microsoft.com/office/word/2010/wordml" xmlns:wpg="http://schemas.microsoft.com/office/word/2010/wordprocessingGroup" xmlns:wpi="http://schemas.microsoft.com/office/word/2010/wordprocessingInk" xmlns:wne="http://schemas.microsoft.com/office/word/2006/wordml" xmlns:wps="http://schemas.microsoft.com/office/word/2010/wordprocessingShape" mc:Ignorable="w14 wp14">
   <w:p>
     <w:pPr>
       <w:tabs>
@@ -5405,7 +5765,7 @@
 </file>
 
 <file path=word/numbering.xml><?xml version="1.0" encoding="utf-8"?>
-<w:numbering xmlns:ve="http://schemas.openxmlformats.org/markup-compatibility/2006" xmlns:o="urn:schemas-microsoft-com:office:office" xmlns:r="http://schemas.openxmlformats.org/officeDocument/2006/relationships" xmlns:m="http://schemas.openxmlformats.org/officeDocument/2006/math" xmlns:v="urn:schemas-microsoft-com:vml" xmlns:wp="http://schemas.openxmlformats.org/drawingml/2006/wordprocessingDrawing" xmlns:w10="urn:schemas-microsoft-com:office:word" xmlns:w="http://schemas.openxmlformats.org/wordprocessingml/2006/main" xmlns:wne="http://schemas.microsoft.com/office/word/2006/wordml">
+<w:numbering xmlns:wpc="http://schemas.microsoft.com/office/word/2010/wordprocessingCanvas" xmlns:mc="http://schemas.openxmlformats.org/markup-compatibility/2006" xmlns:o="urn:schemas-microsoft-com:office:office" xmlns:r="http://schemas.openxmlformats.org/officeDocument/2006/relationships" xmlns:m="http://schemas.openxmlformats.org/officeDocument/2006/math" xmlns:v="urn:schemas-microsoft-com:vml" xmlns:wp14="http://schemas.microsoft.com/office/word/2010/wordprocessingDrawing" xmlns:wp="http://schemas.openxmlformats.org/drawingml/2006/wordprocessingDrawing" xmlns:w10="urn:schemas-microsoft-com:office:word" xmlns:w="http://schemas.openxmlformats.org/wordprocessingml/2006/main" xmlns:w14="http://schemas.microsoft.com/office/word/2010/wordml" xmlns:wpg="http://schemas.microsoft.com/office/word/2010/wordprocessingGroup" xmlns:wpi="http://schemas.microsoft.com/office/word/2010/wordprocessingInk" xmlns:wne="http://schemas.microsoft.com/office/word/2006/wordml" xmlns:wps="http://schemas.microsoft.com/office/word/2010/wordprocessingShape" mc:Ignorable="w14 wp14">
   <w:abstractNum w:abstractNumId="0">
     <w:nsid w:val="02906F24"/>
     <w:multiLevelType w:val="multilevel"/>
@@ -6723,7 +7083,7 @@
 </file>
 
 <file path=word/styles.xml><?xml version="1.0" encoding="utf-8"?>
-<w:styles xmlns:r="http://schemas.openxmlformats.org/officeDocument/2006/relationships" xmlns:w="http://schemas.openxmlformats.org/wordprocessingml/2006/main">
+<w:styles xmlns:mc="http://schemas.openxmlformats.org/markup-compatibility/2006" xmlns:r="http://schemas.openxmlformats.org/officeDocument/2006/relationships" xmlns:w="http://schemas.openxmlformats.org/wordprocessingml/2006/main" xmlns:w14="http://schemas.microsoft.com/office/word/2010/wordml" mc:Ignorable="w14">
   <w:docDefaults>
     <w:rPrDefault>
       <w:rPr>
@@ -6917,7 +7277,6 @@
     <w:uiPriority w:val="99"/>
     <w:semiHidden/>
     <w:unhideWhenUsed/>
-    <w:qFormat/>
     <w:tblPr>
       <w:tblInd w:w="0" w:type="dxa"/>
       <w:tblCellMar>
@@ -7217,6 +7576,22 @@
       <w:szCs w:val="28"/>
     </w:rPr>
   </w:style>
+  <w:style w:type="paragraph" w:customStyle="1" w:styleId="Default">
+    <w:name w:val="Default"/>
+    <w:rsid w:val="00B976E7"/>
+    <w:pPr>
+      <w:autoSpaceDE w:val="0"/>
+      <w:autoSpaceDN w:val="0"/>
+      <w:adjustRightInd w:val="0"/>
+      <w:spacing w:after="0" w:line="240" w:lineRule="auto"/>
+    </w:pPr>
+    <w:rPr>
+      <w:rFonts w:ascii="Calibri" w:hAnsi="Calibri" w:cs="Calibri"/>
+      <w:color w:val="000000"/>
+      <w:sz w:val="24"/>
+      <w:szCs w:val="24"/>
+    </w:rPr>
+  </w:style>
 </w:styles>
 </file>
 
@@ -7411,45 +7786,11 @@
 </file>
 
 <file path=word/glossary/document.xml><?xml version="1.0" encoding="utf-8"?>
-<w:glossaryDocument xmlns:ve="http://schemas.openxmlformats.org/markup-compatibility/2006" xmlns:o="urn:schemas-microsoft-com:office:office" xmlns:r="http://schemas.openxmlformats.org/officeDocument/2006/relationships" xmlns:m="http://schemas.openxmlformats.org/officeDocument/2006/math" xmlns:v="urn:schemas-microsoft-com:vml" xmlns:wp="http://schemas.openxmlformats.org/drawingml/2006/wordprocessingDrawing" xmlns:w10="urn:schemas-microsoft-com:office:word" xmlns:w="http://schemas.openxmlformats.org/wordprocessingml/2006/main" xmlns:wne="http://schemas.microsoft.com/office/word/2006/wordml">
-  <w:docParts>
-    <w:docPart>
-      <w:docPartPr>
-        <w:name w:val="CA6A029D72BB4904A95449370F384777"/>
-        <w:category>
-          <w:name w:val="General"/>
-          <w:gallery w:val="placeholder"/>
-        </w:category>
-        <w:types>
-          <w:type w:val="bbPlcHdr"/>
-        </w:types>
-        <w:behaviors>
-          <w:behavior w:val="content"/>
-        </w:behaviors>
-        <w:guid w:val="{49B6B37A-9334-4BD8-AC4A-8A4FA8F9AC24}"/>
-      </w:docPartPr>
-      <w:docPartBody>
-        <w:p>
-          <w:pPr>
-            <w:pStyle w:val="CA6A029D72BB4904A95449370F384777"/>
-          </w:pPr>
-          <w:r>
-            <w:rPr>
-              <w:color w:val="FFFFFF" w:themeColor="background1"/>
-              <w:sz w:val="80"/>
-              <w:szCs w:val="80"/>
-            </w:rPr>
-            <w:t>[Escribir el título del documento]</w:t>
-          </w:r>
-        </w:p>
-      </w:docPartBody>
-    </w:docPart>
-  </w:docParts>
-</w:glossaryDocument>
+<w:glossaryDocument xmlns:wpc="http://schemas.microsoft.com/office/word/2010/wordprocessingCanvas" xmlns:mc="http://schemas.openxmlformats.org/markup-compatibility/2006" xmlns:o="urn:schemas-microsoft-com:office:office" xmlns:r="http://schemas.openxmlformats.org/officeDocument/2006/relationships" xmlns:m="http://schemas.openxmlformats.org/officeDocument/2006/math" xmlns:v="urn:schemas-microsoft-com:vml" xmlns:wp14="http://schemas.microsoft.com/office/word/2010/wordprocessingDrawing" xmlns:wp="http://schemas.openxmlformats.org/drawingml/2006/wordprocessingDrawing" xmlns:w10="urn:schemas-microsoft-com:office:word" xmlns:w="http://schemas.openxmlformats.org/wordprocessingml/2006/main" xmlns:w14="http://schemas.microsoft.com/office/word/2010/wordml" xmlns:wpg="http://schemas.microsoft.com/office/word/2010/wordprocessingGroup" xmlns:wpi="http://schemas.microsoft.com/office/word/2010/wordprocessingInk" xmlns:wne="http://schemas.microsoft.com/office/word/2006/wordml" xmlns:wps="http://schemas.microsoft.com/office/word/2010/wordprocessingShape" mc:Ignorable="w14 wp14"/>
 </file>
 
 <file path=word/glossary/fontTable.xml><?xml version="1.0" encoding="utf-8"?>
-<w:fonts xmlns:r="http://schemas.openxmlformats.org/officeDocument/2006/relationships" xmlns:w="http://schemas.openxmlformats.org/wordprocessingml/2006/main">
+<w:fonts xmlns:mc="http://schemas.openxmlformats.org/markup-compatibility/2006" xmlns:r="http://schemas.openxmlformats.org/officeDocument/2006/relationships" xmlns:w="http://schemas.openxmlformats.org/wordprocessingml/2006/main" xmlns:w14="http://schemas.microsoft.com/office/word/2010/wordml" mc:Ignorable="w14">
   <w:font w:name="Symbol">
     <w:panose1 w:val="05050102010706020507"/>
     <w:charset w:val="02"/>
@@ -7479,11 +7820,12 @@
     <w:sig w:usb0="00000000" w:usb1="10000000" w:usb2="00000000" w:usb3="00000000" w:csb0="80000000" w:csb1="00000000"/>
   </w:font>
   <w:font w:name="Calibri">
+    <w:altName w:val="Calibri"/>
     <w:panose1 w:val="020F0502020204030204"/>
     <w:charset w:val="00"/>
     <w:family w:val="swiss"/>
     <w:pitch w:val="variable"/>
-    <w:sig w:usb0="E10002FF" w:usb1="4000ACFF" w:usb2="00000009" w:usb3="00000000" w:csb0="0000019F" w:csb1="00000000"/>
+    <w:sig w:usb0="E00002FF" w:usb1="4000ACFF" w:usb2="00000001" w:usb3="00000000" w:csb0="0000019F" w:csb1="00000000"/>
   </w:font>
   <w:font w:name="Cambria">
     <w:panose1 w:val="02040503050406030204"/>
@@ -7493,12 +7835,11 @@
     <w:sig w:usb0="E00002FF" w:usb1="400004FF" w:usb2="00000000" w:usb3="00000000" w:csb0="0000019F" w:csb1="00000000"/>
   </w:font>
   <w:font w:name="DejaVu Sans">
-    <w:panose1 w:val="00000000000000000000"/>
+    <w:panose1 w:val="020B0603030804020204"/>
     <w:charset w:val="00"/>
     <w:family w:val="roman"/>
     <w:notTrueType/>
     <w:pitch w:val="default"/>
-    <w:sig w:usb0="00000000" w:usb1="00000000" w:usb2="00000000" w:usb3="00000000" w:csb0="00000000" w:csb1="00000000"/>
   </w:font>
   <w:font w:name="Liberation Sans">
     <w:altName w:val="Times New Roman"/>
@@ -7507,14 +7848,14 @@
     <w:family w:val="roman"/>
     <w:notTrueType/>
     <w:pitch w:val="default"/>
-    <w:sig w:usb0="00000000" w:usb1="00000000" w:usb2="00000000" w:usb3="00000000" w:csb0="00000000" w:csb1="00000000"/>
   </w:font>
   <w:font w:name="Tahoma">
     <w:panose1 w:val="020B0604030504040204"/>
     <w:charset w:val="00"/>
     <w:family w:val="swiss"/>
+    <w:notTrueType/>
     <w:pitch w:val="variable"/>
-    <w:sig w:usb0="E1002EFF" w:usb1="C000605B" w:usb2="00000029" w:usb3="00000000" w:csb0="000101FF" w:csb1="00000000"/>
+    <w:sig w:usb0="00000003" w:usb1="00000000" w:usb2="00000000" w:usb3="00000000" w:csb0="00000001" w:csb1="00000000"/>
   </w:font>
   <w:font w:name="Century Gothic">
     <w:panose1 w:val="020B0502020202020204"/>
@@ -7534,16 +7875,18 @@
 </file>
 
 <file path=word/glossary/settings.xml><?xml version="1.0" encoding="utf-8"?>
-<w:settings xmlns:o="urn:schemas-microsoft-com:office:office" xmlns:r="http://schemas.openxmlformats.org/officeDocument/2006/relationships" xmlns:m="http://schemas.openxmlformats.org/officeDocument/2006/math" xmlns:v="urn:schemas-microsoft-com:vml" xmlns:w10="urn:schemas-microsoft-com:office:word" xmlns:w="http://schemas.openxmlformats.org/wordprocessingml/2006/main" xmlns:sl="http://schemas.openxmlformats.org/schemaLibrary/2006/main">
+<w:settings xmlns:mc="http://schemas.openxmlformats.org/markup-compatibility/2006" xmlns:o="urn:schemas-microsoft-com:office:office" xmlns:r="http://schemas.openxmlformats.org/officeDocument/2006/relationships" xmlns:m="http://schemas.openxmlformats.org/officeDocument/2006/math" xmlns:v="urn:schemas-microsoft-com:vml" xmlns:w10="urn:schemas-microsoft-com:office:word" xmlns:w="http://schemas.openxmlformats.org/wordprocessingml/2006/main" xmlns:w14="http://schemas.microsoft.com/office/word/2010/wordml" xmlns:sl="http://schemas.openxmlformats.org/schemaLibrary/2006/main" mc:Ignorable="w14">
   <w:view w:val="normal"/>
   <w:defaultTabStop w:val="708"/>
   <w:hyphenationZone w:val="425"/>
   <w:characterSpacingControl w:val="doNotCompress"/>
   <w:compat>
     <w:useFELayout/>
+    <w:compatSetting w:name="compatibilityMode" w:uri="http://schemas.microsoft.com/office/word" w:val="12"/>
   </w:compat>
   <w:rsids>
     <w:rsidRoot w:val="008A534B"/>
+    <w:rsid w:val="0057758A"/>
     <w:rsid w:val="008A534B"/>
     <w:rsid w:val="008F008F"/>
     <w:rsid w:val="00E34593"/>
@@ -7552,7 +7895,7 @@
     <m:mathFont m:val="Cambria Math"/>
     <m:brkBin m:val="before"/>
     <m:brkBinSub m:val="--"/>
-    <m:smallFrac m:val="off"/>
+    <m:smallFrac m:val="0"/>
     <m:dispDef/>
     <m:lMargin m:val="0"/>
     <m:rMargin m:val="0"/>
@@ -7569,7 +7912,7 @@
 </file>
 
 <file path=word/glossary/styles.xml><?xml version="1.0" encoding="utf-8"?>
-<w:styles xmlns:r="http://schemas.openxmlformats.org/officeDocument/2006/relationships" xmlns:w="http://schemas.openxmlformats.org/wordprocessingml/2006/main">
+<w:styles xmlns:mc="http://schemas.openxmlformats.org/markup-compatibility/2006" xmlns:r="http://schemas.openxmlformats.org/officeDocument/2006/relationships" xmlns:w="http://schemas.openxmlformats.org/wordprocessingml/2006/main" xmlns:w14="http://schemas.microsoft.com/office/word/2010/wordml" mc:Ignorable="w14">
   <w:docDefaults>
     <w:rPrDefault>
       <w:rPr>
@@ -7740,7 +8083,6 @@
     <w:uiPriority w:val="99"/>
     <w:semiHidden/>
     <w:unhideWhenUsed/>
-    <w:qFormat/>
     <w:tblPr>
       <w:tblInd w:w="0" w:type="dxa"/>
       <w:tblCellMar>
@@ -7880,8 +8222,198 @@
 </w:styles>
 </file>
 
+<file path=word/glossary/stylesWithEffects.xml><?xml version="1.0" encoding="utf-8"?>
+<w:styles xmlns:wpc="http://schemas.microsoft.com/office/word/2010/wordprocessingCanvas" xmlns:mc="http://schemas.openxmlformats.org/markup-compatibility/2006" xmlns:o="urn:schemas-microsoft-com:office:office" xmlns:r="http://schemas.openxmlformats.org/officeDocument/2006/relationships" xmlns:m="http://schemas.openxmlformats.org/officeDocument/2006/math" xmlns:v="urn:schemas-microsoft-com:vml" xmlns:wp14="http://schemas.microsoft.com/office/word/2010/wordprocessingDrawing" xmlns:wp="http://schemas.openxmlformats.org/drawingml/2006/wordprocessingDrawing" xmlns:w10="urn:schemas-microsoft-com:office:word" xmlns:w="http://schemas.openxmlformats.org/wordprocessingml/2006/main" xmlns:w14="http://schemas.microsoft.com/office/word/2010/wordml" xmlns:wpg="http://schemas.microsoft.com/office/word/2010/wordprocessingGroup" xmlns:wpi="http://schemas.microsoft.com/office/word/2010/wordprocessingInk" xmlns:wne="http://schemas.microsoft.com/office/word/2006/wordml" xmlns:wps="http://schemas.microsoft.com/office/word/2010/wordprocessingShape" mc:Ignorable="w14 wp14">
+  <w:docDefaults>
+    <w:rPrDefault>
+      <w:rPr>
+        <w:rFonts w:asciiTheme="minorHAnsi" w:eastAsiaTheme="minorEastAsia" w:hAnsiTheme="minorHAnsi" w:cstheme="minorBidi"/>
+        <w:sz w:val="22"/>
+        <w:szCs w:val="22"/>
+        <w:lang w:val="es-ES" w:eastAsia="es-ES" w:bidi="ar-SA"/>
+      </w:rPr>
+    </w:rPrDefault>
+    <w:pPrDefault>
+      <w:pPr>
+        <w:spacing w:after="200" w:line="276" w:lineRule="auto"/>
+      </w:pPr>
+    </w:pPrDefault>
+  </w:docDefaults>
+  <w:latentStyles w:defLockedState="0" w:defUIPriority="99" w:defSemiHidden="1" w:defUnhideWhenUsed="1" w:defQFormat="0" w:count="267">
+    <w:lsdException w:name="Normal" w:semiHidden="0" w:uiPriority="0" w:unhideWhenUsed="0" w:qFormat="1"/>
+    <w:lsdException w:name="heading 1" w:semiHidden="0" w:uiPriority="9" w:unhideWhenUsed="0" w:qFormat="1"/>
+    <w:lsdException w:name="heading 2" w:uiPriority="9" w:qFormat="1"/>
+    <w:lsdException w:name="heading 3" w:uiPriority="9" w:qFormat="1"/>
+    <w:lsdException w:name="heading 4" w:uiPriority="9" w:qFormat="1"/>
+    <w:lsdException w:name="heading 5" w:uiPriority="9" w:qFormat="1"/>
+    <w:lsdException w:name="heading 6" w:uiPriority="9" w:qFormat="1"/>
+    <w:lsdException w:name="heading 7" w:uiPriority="9" w:qFormat="1"/>
+    <w:lsdException w:name="heading 8" w:uiPriority="9" w:qFormat="1"/>
+    <w:lsdException w:name="heading 9" w:uiPriority="9" w:qFormat="1"/>
+    <w:lsdException w:name="toc 1" w:uiPriority="39"/>
+    <w:lsdException w:name="toc 2" w:uiPriority="39"/>
+    <w:lsdException w:name="toc 3" w:uiPriority="39"/>
+    <w:lsdException w:name="toc 4" w:uiPriority="39"/>
+    <w:lsdException w:name="toc 5" w:uiPriority="39"/>
+    <w:lsdException w:name="toc 6" w:uiPriority="39"/>
+    <w:lsdException w:name="toc 7" w:uiPriority="39"/>
+    <w:lsdException w:name="toc 8" w:uiPriority="39"/>
+    <w:lsdException w:name="toc 9" w:uiPriority="39"/>
+    <w:lsdException w:name="caption" w:uiPriority="35" w:qFormat="1"/>
+    <w:lsdException w:name="Title" w:semiHidden="0" w:uiPriority="10" w:unhideWhenUsed="0" w:qFormat="1"/>
+    <w:lsdException w:name="Default Paragraph Font" w:uiPriority="1"/>
+    <w:lsdException w:name="Subtitle" w:semiHidden="0" w:uiPriority="11" w:unhideWhenUsed="0" w:qFormat="1"/>
+    <w:lsdException w:name="Strong" w:semiHidden="0" w:uiPriority="22" w:unhideWhenUsed="0" w:qFormat="1"/>
+    <w:lsdException w:name="Emphasis" w:semiHidden="0" w:uiPriority="20" w:unhideWhenUsed="0" w:qFormat="1"/>
+    <w:lsdException w:name="Table Grid" w:semiHidden="0" w:uiPriority="59" w:unhideWhenUsed="0"/>
+    <w:lsdException w:name="Placeholder Text" w:unhideWhenUsed="0"/>
+    <w:lsdException w:name="No Spacing" w:semiHidden="0" w:uiPriority="1" w:unhideWhenUsed="0" w:qFormat="1"/>
+    <w:lsdException w:name="Light Shading" w:semiHidden="0" w:uiPriority="60" w:unhideWhenUsed="0"/>
+    <w:lsdException w:name="Light List" w:semiHidden="0" w:uiPriority="61" w:unhideWhenUsed="0"/>
+    <w:lsdException w:name="Light Grid" w:semiHidden="0" w:uiPriority="62" w:unhideWhenUsed="0"/>
+    <w:lsdException w:name="Medium Shading 1" w:semiHidden="0" w:uiPriority="63" w:unhideWhenUsed="0"/>
+    <w:lsdException w:name="Medium Shading 2" w:semiHidden="0" w:uiPriority="64" w:unhideWhenUsed="0"/>
+    <w:lsdException w:name="Medium List 1" w:semiHidden="0" w:uiPriority="65" w:unhideWhenUsed="0"/>
+    <w:lsdException w:name="Medium List 2" w:semiHidden="0" w:uiPriority="66" w:unhideWhenUsed="0"/>
+    <w:lsdException w:name="Medium Grid 1" w:semiHidden="0" w:uiPriority="67" w:unhideWhenUsed="0"/>
+    <w:lsdException w:name="Medium Grid 2" w:semiHidden="0" w:uiPriority="68" w:unhideWhenUsed="0"/>
+    <w:lsdException w:name="Medium Grid 3" w:semiHidden="0" w:uiPriority="69" w:unhideWhenUsed="0"/>
+    <w:lsdException w:name="Dark List" w:semiHidden="0" w:uiPriority="70" w:unhideWhenUsed="0"/>
+    <w:lsdException w:name="Colorful Shading" w:semiHidden="0" w:uiPriority="71" w:unhideWhenUsed="0"/>
+    <w:lsdException w:name="Colorful List" w:semiHidden="0" w:uiPriority="72" w:unhideWhenUsed="0"/>
+    <w:lsdException w:name="Colorful Grid" w:semiHidden="0" w:uiPriority="73" w:unhideWhenUsed="0"/>
+    <w:lsdException w:name="Light Shading Accent 1" w:semiHidden="0" w:uiPriority="60" w:unhideWhenUsed="0"/>
+    <w:lsdException w:name="Light List Accent 1" w:semiHidden="0" w:uiPriority="61" w:unhideWhenUsed="0"/>
+    <w:lsdException w:name="Light Grid Accent 1" w:semiHidden="0" w:uiPriority="62" w:unhideWhenUsed="0"/>
+    <w:lsdException w:name="Medium Shading 1 Accent 1" w:semiHidden="0" w:uiPriority="63" w:unhideWhenUsed="0"/>
+    <w:lsdException w:name="Medium Shading 2 Accent 1" w:semiHidden="0" w:uiPriority="64" w:unhideWhenUsed="0"/>
+    <w:lsdException w:name="Medium List 1 Accent 1" w:semiHidden="0" w:uiPriority="65" w:unhideWhenUsed="0"/>
+    <w:lsdException w:name="Revision" w:unhideWhenUsed="0"/>
+    <w:lsdException w:name="List Paragraph" w:semiHidden="0" w:uiPriority="34" w:unhideWhenUsed="0" w:qFormat="1"/>
+    <w:lsdException w:name="Quote" w:semiHidden="0" w:uiPriority="29" w:unhideWhenUsed="0" w:qFormat="1"/>
+    <w:lsdException w:name="Intense Quote" w:semiHidden="0" w:uiPriority="30" w:unhideWhenUsed="0" w:qFormat="1"/>
+    <w:lsdException w:name="Medium List 2 Accent 1" w:semiHidden="0" w:uiPriority="66" w:unhideWhenUsed="0"/>
+    <w:lsdException w:name="Medium Grid 1 Accent 1" w:semiHidden="0" w:uiPriority="67" w:unhideWhenUsed="0"/>
+    <w:lsdException w:name="Medium Grid 2 Accent 1" w:semiHidden="0" w:uiPriority="68" w:unhideWhenUsed="0"/>
+    <w:lsdException w:name="Medium Grid 3 Accent 1" w:semiHidden="0" w:uiPriority="69" w:unhideWhenUsed="0"/>
+    <w:lsdException w:name="Dark List Accent 1" w:semiHidden="0" w:uiPriority="70" w:unhideWhenUsed="0"/>
+    <w:lsdException w:name="Colorful Shading Accent 1" w:semiHidden="0" w:uiPriority="71" w:unhideWhenUsed="0"/>
+    <w:lsdException w:name="Colorful List Accent 1" w:semiHidden="0" w:uiPriority="72" w:unhideWhenUsed="0"/>
+    <w:lsdException w:name="Colorful Grid Accent 1" w:semiHidden="0" w:uiPriority="73" w:unhideWhenUsed="0"/>
+    <w:lsdException w:name="Light Shading Accent 2" w:semiHidden="0" w:uiPriority="60" w:unhideWhenUsed="0"/>
+    <w:lsdException w:name="Light List Accent 2" w:semiHidden="0" w:uiPriority="61" w:unhideWhenUsed="0"/>
+    <w:lsdException w:name="Light Grid Accent 2" w:semiHidden="0" w:uiPriority="62" w:unhideWhenUsed="0"/>
+    <w:lsdException w:name="Medium Shading 1 Accent 2" w:semiHidden="0" w:uiPriority="63" w:unhideWhenUsed="0"/>
+    <w:lsdException w:name="Medium Shading 2 Accent 2" w:semiHidden="0" w:uiPriority="64" w:unhideWhenUsed="0"/>
+    <w:lsdException w:name="Medium List 1 Accent 2" w:semiHidden="0" w:uiPriority="65" w:unhideWhenUsed="0"/>
+    <w:lsdException w:name="Medium List 2 Accent 2" w:semiHidden="0" w:uiPriority="66" w:unhideWhenUsed="0"/>
+    <w:lsdException w:name="Medium Grid 1 Accent 2" w:semiHidden="0" w:uiPriority="67" w:unhideWhenUsed="0"/>
+    <w:lsdException w:name="Medium Grid 2 Accent 2" w:semiHidden="0" w:uiPriority="68" w:unhideWhenUsed="0"/>
+    <w:lsdException w:name="Medium Grid 3 Accent 2" w:semiHidden="0" w:uiPriority="69" w:unhideWhenUsed="0"/>
+    <w:lsdException w:name="Dark List Accent 2" w:semiHidden="0" w:uiPriority="70" w:unhideWhenUsed="0"/>
+    <w:lsdException w:name="Colorful Shading Accent 2" w:semiHidden="0" w:uiPriority="71" w:unhideWhenUsed="0"/>
+    <w:lsdException w:name="Colorful List Accent 2" w:semiHidden="0" w:uiPriority="72" w:unhideWhenUsed="0"/>
+    <w:lsdException w:name="Colorful Grid Accent 2" w:semiHidden="0" w:uiPriority="73" w:unhideWhenUsed="0"/>
+    <w:lsdException w:name="Light Shading Accent 3" w:semiHidden="0" w:uiPriority="60" w:unhideWhenUsed="0"/>
+    <w:lsdException w:name="Light List Accent 3" w:semiHidden="0" w:uiPriority="61" w:unhideWhenUsed="0"/>
+    <w:lsdException w:name="Light Grid Accent 3" w:semiHidden="0" w:uiPriority="62" w:unhideWhenUsed="0"/>
+    <w:lsdException w:name="Medium Shading 1 Accent 3" w:semiHidden="0" w:uiPriority="63" w:unhideWhenUsed="0"/>
+    <w:lsdException w:name="Medium Shading 2 Accent 3" w:semiHidden="0" w:uiPriority="64" w:unhideWhenUsed="0"/>
+    <w:lsdException w:name="Medium List 1 Accent 3" w:semiHidden="0" w:uiPriority="65" w:unhideWhenUsed="0"/>
+    <w:lsdException w:name="Medium List 2 Accent 3" w:semiHidden="0" w:uiPriority="66" w:unhideWhenUsed="0"/>
+    <w:lsdException w:name="Medium Grid 1 Accent 3" w:semiHidden="0" w:uiPriority="67" w:unhideWhenUsed="0"/>
+    <w:lsdException w:name="Medium Grid 2 Accent 3" w:semiHidden="0" w:uiPriority="68" w:unhideWhenUsed="0"/>
+    <w:lsdException w:name="Medium Grid 3 Accent 3" w:semiHidden="0" w:uiPriority="69" w:unhideWhenUsed="0"/>
+    <w:lsdException w:name="Dark List Accent 3" w:semiHidden="0" w:uiPriority="70" w:unhideWhenUsed="0"/>
+    <w:lsdException w:name="Colorful Shading Accent 3" w:semiHidden="0" w:uiPriority="71" w:unhideWhenUsed="0"/>
+    <w:lsdException w:name="Colorful List Accent 3" w:semiHidden="0" w:uiPriority="72" w:unhideWhenUsed="0"/>
+    <w:lsdException w:name="Colorful Grid Accent 3" w:semiHidden="0" w:uiPriority="73" w:unhideWhenUsed="0"/>
+    <w:lsdException w:name="Light Shading Accent 4" w:semiHidden="0" w:uiPriority="60" w:unhideWhenUsed="0"/>
+    <w:lsdException w:name="Light List Accent 4" w:semiHidden="0" w:uiPriority="61" w:unhideWhenUsed="0"/>
+    <w:lsdException w:name="Light Grid Accent 4" w:semiHidden="0" w:uiPriority="62" w:unhideWhenUsed="0"/>
+    <w:lsdException w:name="Medium Shading 1 Accent 4" w:semiHidden="0" w:uiPriority="63" w:unhideWhenUsed="0"/>
+    <w:lsdException w:name="Medium Shading 2 Accent 4" w:semiHidden="0" w:uiPriority="64" w:unhideWhenUsed="0"/>
+    <w:lsdException w:name="Medium List 1 Accent 4" w:semiHidden="0" w:uiPriority="65" w:unhideWhenUsed="0"/>
+    <w:lsdException w:name="Medium List 2 Accent 4" w:semiHidden="0" w:uiPriority="66" w:unhideWhenUsed="0"/>
+    <w:lsdException w:name="Medium Grid 1 Accent 4" w:semiHidden="0" w:uiPriority="67" w:unhideWhenUsed="0"/>
+    <w:lsdException w:name="Medium Grid 2 Accent 4" w:semiHidden="0" w:uiPriority="68" w:unhideWhenUsed="0"/>
+    <w:lsdException w:name="Medium Grid 3 Accent 4" w:semiHidden="0" w:uiPriority="69" w:unhideWhenUsed="0"/>
+    <w:lsdException w:name="Dark List Accent 4" w:semiHidden="0" w:uiPriority="70" w:unhideWhenUsed="0"/>
+    <w:lsdException w:name="Colorful Shading Accent 4" w:semiHidden="0" w:uiPriority="71" w:unhideWhenUsed="0"/>
+    <w:lsdException w:name="Colorful List Accent 4" w:semiHidden="0" w:uiPriority="72" w:unhideWhenUsed="0"/>
+    <w:lsdException w:name="Colorful Grid Accent 4" w:semiHidden="0" w:uiPriority="73" w:unhideWhenUsed="0"/>
+    <w:lsdException w:name="Light Shading Accent 5" w:semiHidden="0" w:uiPriority="60" w:unhideWhenUsed="0"/>
+    <w:lsdException w:name="Light List Accent 5" w:semiHidden="0" w:uiPriority="61" w:unhideWhenUsed="0"/>
+    <w:lsdException w:name="Light Grid Accent 5" w:semiHidden="0" w:uiPriority="62" w:unhideWhenUsed="0"/>
+    <w:lsdException w:name="Medium Shading 1 Accent 5" w:semiHidden="0" w:uiPriority="63" w:unhideWhenUsed="0"/>
+    <w:lsdException w:name="Medium Shading 2 Accent 5" w:semiHidden="0" w:uiPriority="64" w:unhideWhenUsed="0"/>
+    <w:lsdException w:name="Medium List 1 Accent 5" w:semiHidden="0" w:uiPriority="65" w:unhideWhenUsed="0"/>
+    <w:lsdException w:name="Medium List 2 Accent 5" w:semiHidden="0" w:uiPriority="66" w:unhideWhenUsed="0"/>
+    <w:lsdException w:name="Medium Grid 1 Accent 5" w:semiHidden="0" w:uiPriority="67" w:unhideWhenUsed="0"/>
+    <w:lsdException w:name="Medium Grid 2 Accent 5" w:semiHidden="0" w:uiPriority="68" w:unhideWhenUsed="0"/>
+    <w:lsdException w:name="Medium Grid 3 Accent 5" w:semiHidden="0" w:uiPriority="69" w:unhideWhenUsed="0"/>
+    <w:lsdException w:name="Dark List Accent 5" w:semiHidden="0" w:uiPriority="70" w:unhideWhenUsed="0"/>
+    <w:lsdException w:name="Colorful Shading Accent 5" w:semiHidden="0" w:uiPriority="71" w:unhideWhenUsed="0"/>
+    <w:lsdException w:name="Colorful List Accent 5" w:semiHidden="0" w:uiPriority="72" w:unhideWhenUsed="0"/>
+    <w:lsdException w:name="Colorful Grid Accent 5" w:semiHidden="0" w:uiPriority="73" w:unhideWhenUsed="0"/>
+    <w:lsdException w:name="Light Shading Accent 6" w:semiHidden="0" w:uiPriority="60" w:unhideWhenUsed="0"/>
+    <w:lsdException w:name="Light List Accent 6" w:semiHidden="0" w:uiPriority="61" w:unhideWhenUsed="0"/>
+    <w:lsdException w:name="Light Grid Accent 6" w:semiHidden="0" w:uiPriority="62" w:unhideWhenUsed="0"/>
+    <w:lsdException w:name="Medium Shading 1 Accent 6" w:semiHidden="0" w:uiPriority="63" w:unhideWhenUsed="0"/>
+    <w:lsdException w:name="Medium Shading 2 Accent 6" w:semiHidden="0" w:uiPriority="64" w:unhideWhenUsed="0"/>
+    <w:lsdException w:name="Medium List 1 Accent 6" w:semiHidden="0" w:uiPriority="65" w:unhideWhenUsed="0"/>
+    <w:lsdException w:name="Medium List 2 Accent 6" w:semiHidden="0" w:uiPriority="66" w:unhideWhenUsed="0"/>
+    <w:lsdException w:name="Medium Grid 1 Accent 6" w:semiHidden="0" w:uiPriority="67" w:unhideWhenUsed="0"/>
+    <w:lsdException w:name="Medium Grid 2 Accent 6" w:semiHidden="0" w:uiPriority="68" w:unhideWhenUsed="0"/>
+    <w:lsdException w:name="Medium Grid 3 Accent 6" w:semiHidden="0" w:uiPriority="69" w:unhideWhenUsed="0"/>
+    <w:lsdException w:name="Dark List Accent 6" w:semiHidden="0" w:uiPriority="70" w:unhideWhenUsed="0"/>
+    <w:lsdException w:name="Colorful Shading Accent 6" w:semiHidden="0" w:uiPriority="71" w:unhideWhenUsed="0"/>
+    <w:lsdException w:name="Colorful List Accent 6" w:semiHidden="0" w:uiPriority="72" w:unhideWhenUsed="0"/>
+    <w:lsdException w:name="Colorful Grid Accent 6" w:semiHidden="0" w:uiPriority="73" w:unhideWhenUsed="0"/>
+    <w:lsdException w:name="Subtle Emphasis" w:semiHidden="0" w:uiPriority="19" w:unhideWhenUsed="0" w:qFormat="1"/>
+    <w:lsdException w:name="Intense Emphasis" w:semiHidden="0" w:uiPriority="21" w:unhideWhenUsed="0" w:qFormat="1"/>
+    <w:lsdException w:name="Subtle Reference" w:semiHidden="0" w:uiPriority="31" w:unhideWhenUsed="0" w:qFormat="1"/>
+    <w:lsdException w:name="Intense Reference" w:semiHidden="0" w:uiPriority="32" w:unhideWhenUsed="0" w:qFormat="1"/>
+    <w:lsdException w:name="Book Title" w:semiHidden="0" w:uiPriority="33" w:unhideWhenUsed="0" w:qFormat="1"/>
+    <w:lsdException w:name="Bibliography" w:uiPriority="37"/>
+    <w:lsdException w:name="TOC Heading" w:uiPriority="39" w:qFormat="1"/>
+  </w:latentStyles>
+  <w:style w:type="paragraph" w:default="1" w:styleId="Normal">
+    <w:name w:val="Normal"/>
+    <w:qFormat/>
+  </w:style>
+  <w:style w:type="character" w:default="1" w:styleId="Fuentedeprrafopredeter">
+    <w:name w:val="Default Paragraph Font"/>
+    <w:uiPriority w:val="1"/>
+    <w:semiHidden/>
+    <w:unhideWhenUsed/>
+  </w:style>
+  <w:style w:type="table" w:default="1" w:styleId="Tablanormal">
+    <w:name w:val="Normal Table"/>
+    <w:uiPriority w:val="99"/>
+    <w:semiHidden/>
+    <w:unhideWhenUsed/>
+    <w:tblPr>
+      <w:tblInd w:w="0" w:type="dxa"/>
+      <w:tblCellMar>
+        <w:top w:w="0" w:type="dxa"/>
+        <w:left w:w="108" w:type="dxa"/>
+        <w:bottom w:w="0" w:type="dxa"/>
+        <w:right w:w="108" w:type="dxa"/>
+      </w:tblCellMar>
+    </w:tblPr>
+  </w:style>
+  <w:style w:type="numbering" w:default="1" w:styleId="Sinlista">
+    <w:name w:val="No List"/>
+    <w:uiPriority w:val="99"/>
+    <w:semiHidden/>
+    <w:unhideWhenUsed/>
+  </w:style>
+</w:styles>
+</file>
+
 <file path=word/glossary/webSettings.xml><?xml version="1.0" encoding="utf-8"?>
-<w:webSettings xmlns:r="http://schemas.openxmlformats.org/officeDocument/2006/relationships" xmlns:w="http://schemas.openxmlformats.org/wordprocessingml/2006/main">
+<w:webSettings xmlns:mc="http://schemas.openxmlformats.org/markup-compatibility/2006" xmlns:r="http://schemas.openxmlformats.org/officeDocument/2006/relationships" xmlns:w="http://schemas.openxmlformats.org/wordprocessingml/2006/main" xmlns:w14="http://schemas.microsoft.com/office/word/2010/wordml" mc:Ignorable="w14">
   <w:optimizeForBrowser/>
 </w:webSettings>
 </file>
@@ -8195,7 +8727,7 @@
 </file>
 
 <file path=customXml/itemProps2.xml><?xml version="1.0" encoding="utf-8"?>
-<ds:datastoreItem xmlns:ds="http://schemas.openxmlformats.org/officeDocument/2006/customXml" ds:itemID="{22494D4F-2E89-43FB-99EF-FDBC3633235E}">
+<ds:datastoreItem xmlns:ds="http://schemas.openxmlformats.org/officeDocument/2006/customXml" ds:itemID="{49C938F5-D2DE-4928-BE07-6A01A42D3A39}">
   <ds:schemaRefs>
     <ds:schemaRef ds:uri="http://schemas.openxmlformats.org/officeDocument/2006/bibliography"/>
   </ds:schemaRefs>

</xml_diff>